<commit_message>
requirements and testing spec for methods 1C. Folders shuffled as well
</commit_message>
<xml_diff>
--- a/Appendix.docx
+++ b/Appendix.docx
@@ -152,6 +152,465 @@
         <w:t>REQUIREMENTS</w:t>
       </w:r>
     </w:p>
+    <w:tbl>
+      <w:tblPr>
+        <w:tblStyle w:val="TableGrid"/>
+        <w:tblW w:w="0" w:type="auto"/>
+        <w:tblLook w:val="04A0" w:firstRow="1" w:lastRow="0" w:firstColumn="1" w:lastColumn="0" w:noHBand="0" w:noVBand="1"/>
+      </w:tblPr>
+      <w:tblGrid>
+        <w:gridCol w:w="4508"/>
+        <w:gridCol w:w="4508"/>
+      </w:tblGrid>
+      <w:tr>
+        <w:tc>
+          <w:tcPr>
+            <w:tcW w:w="4508" w:type="dxa"/>
+          </w:tcPr>
+          <w:p>
+            <w:r>
+              <w:rPr>
+                <w:b/>
+                <w:bCs/>
+              </w:rPr>
+              <w:t xml:space="preserve">Use Case: </w:t>
+            </w:r>
+            <w:r>
+              <w:t>Enemy Detection</w:t>
+            </w:r>
+          </w:p>
+        </w:tc>
+        <w:tc>
+          <w:tcPr>
+            <w:tcW w:w="4508" w:type="dxa"/>
+          </w:tcPr>
+          <w:p>
+            <w:r>
+              <w:rPr>
+                <w:b/>
+                <w:bCs/>
+              </w:rPr>
+              <w:t>ID:</w:t>
+            </w:r>
+            <w:r>
+              <w:rPr>
+                <w:b/>
+                <w:bCs/>
+              </w:rPr>
+              <w:t xml:space="preserve"> </w:t>
+            </w:r>
+            <w:r>
+              <w:t>1C</w:t>
+            </w:r>
+          </w:p>
+        </w:tc>
+      </w:tr>
+      <w:tr>
+        <w:tc>
+          <w:tcPr>
+            <w:tcW w:w="9016" w:type="dxa"/>
+            <w:gridSpan w:val="2"/>
+          </w:tcPr>
+          <w:p>
+            <w:r>
+              <w:rPr>
+                <w:b/>
+                <w:bCs/>
+              </w:rPr>
+              <w:t>Description:</w:t>
+            </w:r>
+            <w:r>
+              <w:rPr>
+                <w:b/>
+                <w:bCs/>
+              </w:rPr>
+              <w:t xml:space="preserve"> </w:t>
+            </w:r>
+            <w:r>
+              <w:t>An enemy will be able to detect the player slowly over time</w:t>
+            </w:r>
+          </w:p>
+        </w:tc>
+      </w:tr>
+      <w:tr>
+        <w:tc>
+          <w:tcPr>
+            <w:tcW w:w="4508" w:type="dxa"/>
+          </w:tcPr>
+          <w:p>
+            <w:r>
+              <w:rPr>
+                <w:b/>
+                <w:bCs/>
+              </w:rPr>
+              <w:t>Primary Actors:</w:t>
+            </w:r>
+            <w:r>
+              <w:rPr>
+                <w:b/>
+                <w:bCs/>
+              </w:rPr>
+              <w:t xml:space="preserve"> </w:t>
+            </w:r>
+            <w:r>
+              <w:t>Enemy</w:t>
+            </w:r>
+          </w:p>
+        </w:tc>
+        <w:tc>
+          <w:tcPr>
+            <w:tcW w:w="4508" w:type="dxa"/>
+          </w:tcPr>
+          <w:p>
+            <w:pPr>
+              <w:rPr>
+                <w:b/>
+                <w:bCs/>
+              </w:rPr>
+            </w:pPr>
+            <w:r>
+              <w:rPr>
+                <w:b/>
+                <w:bCs/>
+              </w:rPr>
+              <w:t>Secondary Actors:</w:t>
+            </w:r>
+          </w:p>
+        </w:tc>
+      </w:tr>
+      <w:tr>
+        <w:tc>
+          <w:tcPr>
+            <w:tcW w:w="9016" w:type="dxa"/>
+            <w:gridSpan w:val="2"/>
+          </w:tcPr>
+          <w:p>
+            <w:pPr>
+              <w:rPr>
+                <w:b/>
+                <w:bCs/>
+              </w:rPr>
+            </w:pPr>
+            <w:r>
+              <w:rPr>
+                <w:b/>
+                <w:bCs/>
+              </w:rPr>
+              <w:t>Preconditions:</w:t>
+            </w:r>
+            <w:r>
+              <w:rPr>
+                <w:b/>
+                <w:bCs/>
+              </w:rPr>
+              <w:t xml:space="preserve"> </w:t>
+            </w:r>
+          </w:p>
+          <w:p>
+            <w:pPr>
+              <w:pStyle w:val="ListParagraph"/>
+              <w:numPr>
+                <w:ilvl w:val="0"/>
+                <w:numId w:val="2"/>
+              </w:numPr>
+            </w:pPr>
+            <w:r>
+              <w:t>Player is in an undetected state</w:t>
+            </w:r>
+          </w:p>
+        </w:tc>
+      </w:tr>
+      <w:tr>
+        <w:tc>
+          <w:tcPr>
+            <w:tcW w:w="9016" w:type="dxa"/>
+            <w:gridSpan w:val="2"/>
+          </w:tcPr>
+          <w:p>
+            <w:pPr>
+              <w:rPr>
+                <w:b/>
+                <w:bCs/>
+              </w:rPr>
+            </w:pPr>
+            <w:r>
+              <w:rPr>
+                <w:b/>
+                <w:bCs/>
+              </w:rPr>
+              <w:t>Main Flow:</w:t>
+            </w:r>
+          </w:p>
+          <w:p>
+            <w:pPr>
+              <w:pStyle w:val="ListParagraph"/>
+              <w:numPr>
+                <w:ilvl w:val="0"/>
+                <w:numId w:val="3"/>
+              </w:numPr>
+              <w:rPr>
+                <w:b/>
+                <w:bCs/>
+              </w:rPr>
+            </w:pPr>
+            <w:r>
+              <w:t>The use case will begin when the player enters the enemy`s field of view</w:t>
+            </w:r>
+          </w:p>
+          <w:p>
+            <w:pPr>
+              <w:pStyle w:val="ListParagraph"/>
+              <w:numPr>
+                <w:ilvl w:val="0"/>
+                <w:numId w:val="3"/>
+              </w:numPr>
+              <w:rPr>
+                <w:b/>
+                <w:bCs/>
+              </w:rPr>
+            </w:pPr>
+            <w:r>
+              <w:t>A timer will start to check how long the player is in the enemy`s field of view</w:t>
+            </w:r>
+          </w:p>
+          <w:p>
+            <w:pPr>
+              <w:pStyle w:val="ListParagraph"/>
+              <w:numPr>
+                <w:ilvl w:val="0"/>
+                <w:numId w:val="3"/>
+              </w:numPr>
+              <w:rPr>
+                <w:b/>
+                <w:bCs/>
+              </w:rPr>
+            </w:pPr>
+            <w:r>
+              <w:t>If the timer reaches a pre-determined endpoint, the player will be spotted</w:t>
+            </w:r>
+          </w:p>
+          <w:p>
+            <w:pPr>
+              <w:pStyle w:val="ListParagraph"/>
+              <w:numPr>
+                <w:ilvl w:val="0"/>
+                <w:numId w:val="3"/>
+              </w:numPr>
+              <w:rPr>
+                <w:b/>
+                <w:bCs/>
+              </w:rPr>
+            </w:pPr>
+            <w:r>
+              <w:t>The timer should have a shorter pre-determined endpoint if the player is closer and more central in the enemy`s line of sight</w:t>
+            </w:r>
+          </w:p>
+        </w:tc>
+      </w:tr>
+      <w:tr>
+        <w:tc>
+          <w:tcPr>
+            <w:tcW w:w="9016" w:type="dxa"/>
+            <w:gridSpan w:val="2"/>
+          </w:tcPr>
+          <w:p>
+            <w:pPr>
+              <w:rPr>
+                <w:b/>
+                <w:bCs/>
+              </w:rPr>
+            </w:pPr>
+            <w:r>
+              <w:rPr>
+                <w:b/>
+                <w:bCs/>
+              </w:rPr>
+              <w:t>Postconditions:</w:t>
+            </w:r>
+          </w:p>
+          <w:p>
+            <w:pPr>
+              <w:pStyle w:val="ListParagraph"/>
+              <w:numPr>
+                <w:ilvl w:val="0"/>
+                <w:numId w:val="4"/>
+              </w:numPr>
+            </w:pPr>
+            <w:r>
+              <w:t>The player is spotted by the enemy</w:t>
+            </w:r>
+          </w:p>
+        </w:tc>
+      </w:tr>
+      <w:tr>
+        <w:tc>
+          <w:tcPr>
+            <w:tcW w:w="9016" w:type="dxa"/>
+            <w:gridSpan w:val="2"/>
+          </w:tcPr>
+          <w:p>
+            <w:r>
+              <w:rPr>
+                <w:b/>
+                <w:bCs/>
+              </w:rPr>
+              <w:t>Alternative Flows:</w:t>
+            </w:r>
+            <w:r>
+              <w:rPr>
+                <w:b/>
+                <w:bCs/>
+              </w:rPr>
+              <w:t xml:space="preserve"> </w:t>
+            </w:r>
+            <w:r>
+              <w:t>The player escapes the enemy`s field of view before the timer ends</w:t>
+            </w:r>
+          </w:p>
+        </w:tc>
+      </w:tr>
+      <w:tr>
+        <w:tc>
+          <w:tcPr>
+            <w:tcW w:w="9016" w:type="dxa"/>
+            <w:gridSpan w:val="2"/>
+          </w:tcPr>
+          <w:p>
+            <w:pPr>
+              <w:rPr>
+                <w:b/>
+                <w:bCs/>
+              </w:rPr>
+            </w:pPr>
+            <w:r>
+              <w:rPr>
+                <w:b/>
+                <w:bCs/>
+              </w:rPr>
+              <w:t>Preconditions:</w:t>
+            </w:r>
+          </w:p>
+          <w:p>
+            <w:pPr>
+              <w:pStyle w:val="ListParagraph"/>
+              <w:numPr>
+                <w:ilvl w:val="0"/>
+                <w:numId w:val="5"/>
+              </w:numPr>
+            </w:pPr>
+            <w:r>
+              <w:t>The player is in the enemy`s field of view AND the timer has not ended</w:t>
+            </w:r>
+          </w:p>
+        </w:tc>
+      </w:tr>
+      <w:tr>
+        <w:tc>
+          <w:tcPr>
+            <w:tcW w:w="9016" w:type="dxa"/>
+            <w:gridSpan w:val="2"/>
+          </w:tcPr>
+          <w:p>
+            <w:pPr>
+              <w:rPr>
+                <w:b/>
+                <w:bCs/>
+              </w:rPr>
+            </w:pPr>
+            <w:r>
+              <w:rPr>
+                <w:b/>
+                <w:bCs/>
+              </w:rPr>
+              <w:t>Alternative Flow:</w:t>
+            </w:r>
+          </w:p>
+          <w:p>
+            <w:pPr>
+              <w:pStyle w:val="ListParagraph"/>
+              <w:numPr>
+                <w:ilvl w:val="0"/>
+                <w:numId w:val="6"/>
+              </w:numPr>
+            </w:pPr>
+            <w:r>
+              <w:t>The player escapes the enemy`s field of view</w:t>
+            </w:r>
+          </w:p>
+          <w:p>
+            <w:pPr>
+              <w:pStyle w:val="ListParagraph"/>
+              <w:numPr>
+                <w:ilvl w:val="0"/>
+                <w:numId w:val="6"/>
+              </w:numPr>
+            </w:pPr>
+            <w:r>
+              <w:t>The timer starts counting back down until 0</w:t>
+            </w:r>
+          </w:p>
+          <w:p>
+            <w:pPr>
+              <w:pStyle w:val="ListParagraph"/>
+              <w:numPr>
+                <w:ilvl w:val="0"/>
+                <w:numId w:val="6"/>
+              </w:numPr>
+            </w:pPr>
+            <w:r>
+              <w:t xml:space="preserve">The player is not </w:t>
+            </w:r>
+            <w:proofErr w:type="gramStart"/>
+            <w:r>
+              <w:t>spotted</w:t>
+            </w:r>
+            <w:proofErr w:type="gramEnd"/>
+            <w:r>
+              <w:t xml:space="preserve"> and the timer reaches 0</w:t>
+            </w:r>
+          </w:p>
+        </w:tc>
+      </w:tr>
+      <w:tr>
+        <w:tc>
+          <w:tcPr>
+            <w:tcW w:w="9016" w:type="dxa"/>
+            <w:gridSpan w:val="2"/>
+          </w:tcPr>
+          <w:p>
+            <w:pPr>
+              <w:rPr>
+                <w:b/>
+                <w:bCs/>
+              </w:rPr>
+            </w:pPr>
+            <w:r>
+              <w:rPr>
+                <w:b/>
+                <w:bCs/>
+              </w:rPr>
+              <w:t>Postconditions:</w:t>
+            </w:r>
+          </w:p>
+          <w:p>
+            <w:pPr>
+              <w:pStyle w:val="ListParagraph"/>
+              <w:numPr>
+                <w:ilvl w:val="0"/>
+                <w:numId w:val="7"/>
+              </w:numPr>
+            </w:pPr>
+            <w:r>
+              <w:lastRenderedPageBreak/>
+              <w:t>The enemy does not spot the player</w:t>
+            </w:r>
+          </w:p>
+        </w:tc>
+      </w:tr>
+    </w:tbl>
+    <w:p/>
+    <w:p/>
+    <w:p/>
     <w:p>
       <w:r>
         <w:t xml:space="preserve">Appendix </w:t>
@@ -171,6 +630,341 @@
         <w:t>DEVELOPMENT TESTING</w:t>
       </w:r>
     </w:p>
+    <w:p/>
+    <w:tbl>
+      <w:tblPr>
+        <w:tblStyle w:val="TableGrid"/>
+        <w:tblW w:w="0" w:type="auto"/>
+        <w:tblLook w:val="04A0" w:firstRow="1" w:lastRow="0" w:firstColumn="1" w:lastColumn="0" w:noHBand="0" w:noVBand="1"/>
+      </w:tblPr>
+      <w:tblGrid>
+        <w:gridCol w:w="4508"/>
+        <w:gridCol w:w="4508"/>
+      </w:tblGrid>
+      <w:tr>
+        <w:tc>
+          <w:tcPr>
+            <w:tcW w:w="4508" w:type="dxa"/>
+          </w:tcPr>
+          <w:p>
+            <w:r>
+              <w:rPr>
+                <w:b/>
+                <w:bCs/>
+              </w:rPr>
+              <w:t xml:space="preserve">Use Case: </w:t>
+            </w:r>
+            <w:r>
+              <w:t>Enemy Detection</w:t>
+            </w:r>
+          </w:p>
+        </w:tc>
+        <w:tc>
+          <w:tcPr>
+            <w:tcW w:w="4508" w:type="dxa"/>
+          </w:tcPr>
+          <w:p>
+            <w:r>
+              <w:rPr>
+                <w:b/>
+                <w:bCs/>
+              </w:rPr>
+              <w:t xml:space="preserve">ID: </w:t>
+            </w:r>
+            <w:r>
+              <w:t>1C</w:t>
+            </w:r>
+          </w:p>
+        </w:tc>
+      </w:tr>
+      <w:tr>
+        <w:tc>
+          <w:tcPr>
+            <w:tcW w:w="9016" w:type="dxa"/>
+            <w:gridSpan w:val="2"/>
+          </w:tcPr>
+          <w:p>
+            <w:r>
+              <w:rPr>
+                <w:b/>
+                <w:bCs/>
+              </w:rPr>
+              <w:t xml:space="preserve">Test Number: </w:t>
+            </w:r>
+            <w:r>
+              <w:t>1</w:t>
+            </w:r>
+          </w:p>
+        </w:tc>
+      </w:tr>
+      <w:tr>
+        <w:tc>
+          <w:tcPr>
+            <w:tcW w:w="9016" w:type="dxa"/>
+            <w:gridSpan w:val="2"/>
+          </w:tcPr>
+          <w:p>
+            <w:pPr>
+              <w:rPr>
+                <w:b/>
+                <w:bCs/>
+              </w:rPr>
+            </w:pPr>
+            <w:r>
+              <w:rPr>
+                <w:b/>
+                <w:bCs/>
+              </w:rPr>
+              <w:t xml:space="preserve">Objective: </w:t>
+            </w:r>
+          </w:p>
+          <w:p>
+            <w:r>
+              <w:t>To test whether a player will be detected by the enemy and be detected at different speeds based on where they are in the enemy’s field of view</w:t>
+            </w:r>
+          </w:p>
+        </w:tc>
+      </w:tr>
+      <w:tr>
+        <w:tc>
+          <w:tcPr>
+            <w:tcW w:w="9016" w:type="dxa"/>
+            <w:gridSpan w:val="2"/>
+          </w:tcPr>
+          <w:p>
+            <w:pPr>
+              <w:rPr>
+                <w:b/>
+                <w:bCs/>
+              </w:rPr>
+            </w:pPr>
+            <w:r>
+              <w:rPr>
+                <w:b/>
+                <w:bCs/>
+              </w:rPr>
+              <w:t xml:space="preserve">Set up: </w:t>
+            </w:r>
+          </w:p>
+          <w:p>
+            <w:r>
+              <w:t xml:space="preserve">The player will take turns standing in the 5 different vision zones the enemy has. The player will start outside of the enemy’s field of view AND ensure the timer has not started. The player will then move to a vision zone and test how long it takes for the player to be spotted. The enemy’s spotlight will change to a different colour based on which zone the player has been spotted in, making it easy to visualise this test. </w:t>
+            </w:r>
+          </w:p>
+        </w:tc>
+      </w:tr>
+      <w:tr>
+        <w:tc>
+          <w:tcPr>
+            <w:tcW w:w="9016" w:type="dxa"/>
+            <w:gridSpan w:val="2"/>
+          </w:tcPr>
+          <w:p>
+            <w:pPr>
+              <w:rPr>
+                <w:b/>
+                <w:bCs/>
+              </w:rPr>
+            </w:pPr>
+            <w:r>
+              <w:rPr>
+                <w:b/>
+                <w:bCs/>
+              </w:rPr>
+              <w:t>Expected Results:</w:t>
+            </w:r>
+          </w:p>
+          <w:p>
+            <w:r>
+              <w:t xml:space="preserve">The player should be spotted after spending 1 second in zone 1 AND the enemy`s spotlight should go red. </w:t>
+            </w:r>
+          </w:p>
+          <w:p>
+            <w:r>
+              <w:t xml:space="preserve">The player should be spotted after spending 1.5 seconds in zone 2 AND the enemy`s spotlight should go magenta. </w:t>
+            </w:r>
+          </w:p>
+          <w:p>
+            <w:r>
+              <w:t xml:space="preserve">The player should be spotted after spending 2 seconds in zone 3 AND the enemy`s spotlight should go yellow. </w:t>
+            </w:r>
+          </w:p>
+          <w:p>
+            <w:r>
+              <w:t xml:space="preserve">The player should be spotted after spending 3 seconds in zone 4 AND the enemy`s spotlight should go green. </w:t>
+            </w:r>
+          </w:p>
+          <w:p>
+            <w:r>
+              <w:t xml:space="preserve">The player should be spotted after spending 5 seconds in zone 5 AND the enemy`s spotlight should go blue. </w:t>
+            </w:r>
+          </w:p>
+        </w:tc>
+      </w:tr>
+      <w:tr>
+        <w:tc>
+          <w:tcPr>
+            <w:tcW w:w="9016" w:type="dxa"/>
+            <w:gridSpan w:val="2"/>
+          </w:tcPr>
+          <w:p>
+            <w:pPr>
+              <w:tabs>
+                <w:tab w:val="left" w:pos="1320"/>
+              </w:tabs>
+              <w:rPr>
+                <w:b/>
+                <w:bCs/>
+              </w:rPr>
+            </w:pPr>
+            <w:r>
+              <w:rPr>
+                <w:b/>
+                <w:bCs/>
+              </w:rPr>
+              <w:t xml:space="preserve">Test: </w:t>
+            </w:r>
+          </w:p>
+          <w:p>
+            <w:pPr>
+              <w:tabs>
+                <w:tab w:val="left" w:pos="1320"/>
+              </w:tabs>
+            </w:pPr>
+            <w:r>
+              <w:t>The player will enter zone 1, check how long it takes for the enemy`s spotlight to go red and then leave the enemy`s field of view and wait for the timer to reset.</w:t>
+            </w:r>
+          </w:p>
+          <w:p>
+            <w:pPr>
+              <w:tabs>
+                <w:tab w:val="left" w:pos="1320"/>
+              </w:tabs>
+            </w:pPr>
+            <w:r>
+              <w:t>The player will enter zone 2, check how long it takes for the enemy`s spotlight to go magenta and then leave the enemy`s field of view and wait for the timer to reset.</w:t>
+            </w:r>
+          </w:p>
+          <w:p>
+            <w:pPr>
+              <w:tabs>
+                <w:tab w:val="left" w:pos="1320"/>
+              </w:tabs>
+            </w:pPr>
+            <w:r>
+              <w:t>The player will enter zone 3, check how long it takes for the enemy`s spotlight to go yellow and then leave the enemy`s field of view and wait for the timer to reset.</w:t>
+            </w:r>
+          </w:p>
+          <w:p>
+            <w:pPr>
+              <w:tabs>
+                <w:tab w:val="left" w:pos="1320"/>
+              </w:tabs>
+            </w:pPr>
+            <w:r>
+              <w:t>The player will enter zone 4, check how long it takes for the enemy`s spotlight to go green and then leave the enemy`s field of view and wait for the timer to reset.</w:t>
+            </w:r>
+          </w:p>
+          <w:p>
+            <w:pPr>
+              <w:tabs>
+                <w:tab w:val="left" w:pos="1320"/>
+              </w:tabs>
+            </w:pPr>
+            <w:r>
+              <w:t>The player will enter zone 5, check how long it takes for the enemy`s spotlight to go blue and then leave the enemy`s field of view and wait for the timer to reset.</w:t>
+            </w:r>
+          </w:p>
+        </w:tc>
+      </w:tr>
+      <w:tr>
+        <w:tc>
+          <w:tcPr>
+            <w:tcW w:w="9016" w:type="dxa"/>
+            <w:gridSpan w:val="2"/>
+          </w:tcPr>
+          <w:p>
+            <w:r>
+              <w:rPr>
+                <w:b/>
+                <w:bCs/>
+              </w:rPr>
+              <w:t xml:space="preserve">Test Record: </w:t>
+            </w:r>
+            <w:r>
+              <w:t>Expected results observed</w:t>
+            </w:r>
+          </w:p>
+        </w:tc>
+      </w:tr>
+      <w:tr>
+        <w:tc>
+          <w:tcPr>
+            <w:tcW w:w="4508" w:type="dxa"/>
+          </w:tcPr>
+          <w:p>
+            <w:r>
+              <w:rPr>
+                <w:b/>
+                <w:bCs/>
+              </w:rPr>
+              <w:t xml:space="preserve">Date: </w:t>
+            </w:r>
+            <w:r>
+              <w:t>23</w:t>
+            </w:r>
+            <w:r>
+              <w:rPr>
+                <w:vertAlign w:val="superscript"/>
+              </w:rPr>
+              <w:t>rd</w:t>
+            </w:r>
+            <w:r>
+              <w:t xml:space="preserve"> March 2023</w:t>
+            </w:r>
+          </w:p>
+        </w:tc>
+        <w:tc>
+          <w:tcPr>
+            <w:tcW w:w="4508" w:type="dxa"/>
+          </w:tcPr>
+          <w:p>
+            <w:r>
+              <w:rPr>
+                <w:b/>
+                <w:bCs/>
+              </w:rPr>
+              <w:t xml:space="preserve">Tester: </w:t>
+            </w:r>
+            <w:r>
+              <w:t>Tayyab Hussain</w:t>
+            </w:r>
+          </w:p>
+        </w:tc>
+      </w:tr>
+      <w:tr>
+        <w:tc>
+          <w:tcPr>
+            <w:tcW w:w="9016" w:type="dxa"/>
+            <w:gridSpan w:val="2"/>
+          </w:tcPr>
+          <w:p>
+            <w:r>
+              <w:rPr>
+                <w:b/>
+                <w:bCs/>
+              </w:rPr>
+              <w:t xml:space="preserve">Result: </w:t>
+            </w:r>
+            <w:r>
+              <w:t>Passed</w:t>
+            </w:r>
+          </w:p>
+        </w:tc>
+      </w:tr>
+    </w:tbl>
+    <w:p/>
+    <w:p/>
     <w:sectPr>
       <w:pgSz w:w="11906" w:h="16838"/>
       <w:pgMar w:top="1440" w:right="1440" w:bottom="1440" w:left="1440" w:header="708" w:footer="708" w:gutter="0"/>
@@ -295,8 +1089,564 @@
       </w:rPr>
     </w:lvl>
   </w:abstractNum>
+  <w:abstractNum w:abstractNumId="1" w15:restartNumberingAfterBreak="0">
+    <w:nsid w:val="2A8B6136"/>
+    <w:multiLevelType w:val="hybridMultilevel"/>
+    <w:tmpl w:val="C3947776"/>
+    <w:lvl w:ilvl="0" w:tplc="7EE0BFF6">
+      <w:start w:val="1"/>
+      <w:numFmt w:val="decimal"/>
+      <w:lvlText w:val="%1)"/>
+      <w:lvlJc w:val="left"/>
+      <w:pPr>
+        <w:ind w:left="720" w:hanging="360"/>
+      </w:pPr>
+      <w:rPr>
+        <w:rFonts w:hint="default"/>
+        <w:b w:val="0"/>
+        <w:bCs w:val="0"/>
+      </w:rPr>
+    </w:lvl>
+    <w:lvl w:ilvl="1" w:tplc="08090019" w:tentative="1">
+      <w:start w:val="1"/>
+      <w:numFmt w:val="lowerLetter"/>
+      <w:lvlText w:val="%2."/>
+      <w:lvlJc w:val="left"/>
+      <w:pPr>
+        <w:ind w:left="1440" w:hanging="360"/>
+      </w:pPr>
+    </w:lvl>
+    <w:lvl w:ilvl="2" w:tplc="0809001B" w:tentative="1">
+      <w:start w:val="1"/>
+      <w:numFmt w:val="lowerRoman"/>
+      <w:lvlText w:val="%3."/>
+      <w:lvlJc w:val="right"/>
+      <w:pPr>
+        <w:ind w:left="2160" w:hanging="180"/>
+      </w:pPr>
+    </w:lvl>
+    <w:lvl w:ilvl="3" w:tplc="0809000F" w:tentative="1">
+      <w:start w:val="1"/>
+      <w:numFmt w:val="decimal"/>
+      <w:lvlText w:val="%4."/>
+      <w:lvlJc w:val="left"/>
+      <w:pPr>
+        <w:ind w:left="2880" w:hanging="360"/>
+      </w:pPr>
+    </w:lvl>
+    <w:lvl w:ilvl="4" w:tplc="08090019" w:tentative="1">
+      <w:start w:val="1"/>
+      <w:numFmt w:val="lowerLetter"/>
+      <w:lvlText w:val="%5."/>
+      <w:lvlJc w:val="left"/>
+      <w:pPr>
+        <w:ind w:left="3600" w:hanging="360"/>
+      </w:pPr>
+    </w:lvl>
+    <w:lvl w:ilvl="5" w:tplc="0809001B" w:tentative="1">
+      <w:start w:val="1"/>
+      <w:numFmt w:val="lowerRoman"/>
+      <w:lvlText w:val="%6."/>
+      <w:lvlJc w:val="right"/>
+      <w:pPr>
+        <w:ind w:left="4320" w:hanging="180"/>
+      </w:pPr>
+    </w:lvl>
+    <w:lvl w:ilvl="6" w:tplc="0809000F" w:tentative="1">
+      <w:start w:val="1"/>
+      <w:numFmt w:val="decimal"/>
+      <w:lvlText w:val="%7."/>
+      <w:lvlJc w:val="left"/>
+      <w:pPr>
+        <w:ind w:left="5040" w:hanging="360"/>
+      </w:pPr>
+    </w:lvl>
+    <w:lvl w:ilvl="7" w:tplc="08090019" w:tentative="1">
+      <w:start w:val="1"/>
+      <w:numFmt w:val="lowerLetter"/>
+      <w:lvlText w:val="%8."/>
+      <w:lvlJc w:val="left"/>
+      <w:pPr>
+        <w:ind w:left="5760" w:hanging="360"/>
+      </w:pPr>
+    </w:lvl>
+    <w:lvl w:ilvl="8" w:tplc="0809001B" w:tentative="1">
+      <w:start w:val="1"/>
+      <w:numFmt w:val="lowerRoman"/>
+      <w:lvlText w:val="%9."/>
+      <w:lvlJc w:val="right"/>
+      <w:pPr>
+        <w:ind w:left="6480" w:hanging="180"/>
+      </w:pPr>
+    </w:lvl>
+  </w:abstractNum>
+  <w:abstractNum w:abstractNumId="2" w15:restartNumberingAfterBreak="0">
+    <w:nsid w:val="2DB82C64"/>
+    <w:multiLevelType w:val="hybridMultilevel"/>
+    <w:tmpl w:val="5EA412B0"/>
+    <w:lvl w:ilvl="0" w:tplc="08090011">
+      <w:start w:val="1"/>
+      <w:numFmt w:val="decimal"/>
+      <w:lvlText w:val="%1)"/>
+      <w:lvlJc w:val="left"/>
+      <w:pPr>
+        <w:ind w:left="720" w:hanging="360"/>
+      </w:pPr>
+      <w:rPr>
+        <w:rFonts w:hint="default"/>
+      </w:rPr>
+    </w:lvl>
+    <w:lvl w:ilvl="1" w:tplc="08090019" w:tentative="1">
+      <w:start w:val="1"/>
+      <w:numFmt w:val="lowerLetter"/>
+      <w:lvlText w:val="%2."/>
+      <w:lvlJc w:val="left"/>
+      <w:pPr>
+        <w:ind w:left="1440" w:hanging="360"/>
+      </w:pPr>
+    </w:lvl>
+    <w:lvl w:ilvl="2" w:tplc="0809001B" w:tentative="1">
+      <w:start w:val="1"/>
+      <w:numFmt w:val="lowerRoman"/>
+      <w:lvlText w:val="%3."/>
+      <w:lvlJc w:val="right"/>
+      <w:pPr>
+        <w:ind w:left="2160" w:hanging="180"/>
+      </w:pPr>
+    </w:lvl>
+    <w:lvl w:ilvl="3" w:tplc="0809000F" w:tentative="1">
+      <w:start w:val="1"/>
+      <w:numFmt w:val="decimal"/>
+      <w:lvlText w:val="%4."/>
+      <w:lvlJc w:val="left"/>
+      <w:pPr>
+        <w:ind w:left="2880" w:hanging="360"/>
+      </w:pPr>
+    </w:lvl>
+    <w:lvl w:ilvl="4" w:tplc="08090019" w:tentative="1">
+      <w:start w:val="1"/>
+      <w:numFmt w:val="lowerLetter"/>
+      <w:lvlText w:val="%5."/>
+      <w:lvlJc w:val="left"/>
+      <w:pPr>
+        <w:ind w:left="3600" w:hanging="360"/>
+      </w:pPr>
+    </w:lvl>
+    <w:lvl w:ilvl="5" w:tplc="0809001B" w:tentative="1">
+      <w:start w:val="1"/>
+      <w:numFmt w:val="lowerRoman"/>
+      <w:lvlText w:val="%6."/>
+      <w:lvlJc w:val="right"/>
+      <w:pPr>
+        <w:ind w:left="4320" w:hanging="180"/>
+      </w:pPr>
+    </w:lvl>
+    <w:lvl w:ilvl="6" w:tplc="0809000F" w:tentative="1">
+      <w:start w:val="1"/>
+      <w:numFmt w:val="decimal"/>
+      <w:lvlText w:val="%7."/>
+      <w:lvlJc w:val="left"/>
+      <w:pPr>
+        <w:ind w:left="5040" w:hanging="360"/>
+      </w:pPr>
+    </w:lvl>
+    <w:lvl w:ilvl="7" w:tplc="08090019" w:tentative="1">
+      <w:start w:val="1"/>
+      <w:numFmt w:val="lowerLetter"/>
+      <w:lvlText w:val="%8."/>
+      <w:lvlJc w:val="left"/>
+      <w:pPr>
+        <w:ind w:left="5760" w:hanging="360"/>
+      </w:pPr>
+    </w:lvl>
+    <w:lvl w:ilvl="8" w:tplc="0809001B" w:tentative="1">
+      <w:start w:val="1"/>
+      <w:numFmt w:val="lowerRoman"/>
+      <w:lvlText w:val="%9."/>
+      <w:lvlJc w:val="right"/>
+      <w:pPr>
+        <w:ind w:left="6480" w:hanging="180"/>
+      </w:pPr>
+    </w:lvl>
+  </w:abstractNum>
+  <w:abstractNum w:abstractNumId="3" w15:restartNumberingAfterBreak="0">
+    <w:nsid w:val="3E047127"/>
+    <w:multiLevelType w:val="hybridMultilevel"/>
+    <w:tmpl w:val="5704A782"/>
+    <w:lvl w:ilvl="0" w:tplc="08090011">
+      <w:start w:val="1"/>
+      <w:numFmt w:val="decimal"/>
+      <w:lvlText w:val="%1)"/>
+      <w:lvlJc w:val="left"/>
+      <w:pPr>
+        <w:ind w:left="720" w:hanging="360"/>
+      </w:pPr>
+      <w:rPr>
+        <w:rFonts w:hint="default"/>
+      </w:rPr>
+    </w:lvl>
+    <w:lvl w:ilvl="1" w:tplc="08090019" w:tentative="1">
+      <w:start w:val="1"/>
+      <w:numFmt w:val="lowerLetter"/>
+      <w:lvlText w:val="%2."/>
+      <w:lvlJc w:val="left"/>
+      <w:pPr>
+        <w:ind w:left="1440" w:hanging="360"/>
+      </w:pPr>
+    </w:lvl>
+    <w:lvl w:ilvl="2" w:tplc="0809001B" w:tentative="1">
+      <w:start w:val="1"/>
+      <w:numFmt w:val="lowerRoman"/>
+      <w:lvlText w:val="%3."/>
+      <w:lvlJc w:val="right"/>
+      <w:pPr>
+        <w:ind w:left="2160" w:hanging="180"/>
+      </w:pPr>
+    </w:lvl>
+    <w:lvl w:ilvl="3" w:tplc="0809000F" w:tentative="1">
+      <w:start w:val="1"/>
+      <w:numFmt w:val="decimal"/>
+      <w:lvlText w:val="%4."/>
+      <w:lvlJc w:val="left"/>
+      <w:pPr>
+        <w:ind w:left="2880" w:hanging="360"/>
+      </w:pPr>
+    </w:lvl>
+    <w:lvl w:ilvl="4" w:tplc="08090019" w:tentative="1">
+      <w:start w:val="1"/>
+      <w:numFmt w:val="lowerLetter"/>
+      <w:lvlText w:val="%5."/>
+      <w:lvlJc w:val="left"/>
+      <w:pPr>
+        <w:ind w:left="3600" w:hanging="360"/>
+      </w:pPr>
+    </w:lvl>
+    <w:lvl w:ilvl="5" w:tplc="0809001B" w:tentative="1">
+      <w:start w:val="1"/>
+      <w:numFmt w:val="lowerRoman"/>
+      <w:lvlText w:val="%6."/>
+      <w:lvlJc w:val="right"/>
+      <w:pPr>
+        <w:ind w:left="4320" w:hanging="180"/>
+      </w:pPr>
+    </w:lvl>
+    <w:lvl w:ilvl="6" w:tplc="0809000F" w:tentative="1">
+      <w:start w:val="1"/>
+      <w:numFmt w:val="decimal"/>
+      <w:lvlText w:val="%7."/>
+      <w:lvlJc w:val="left"/>
+      <w:pPr>
+        <w:ind w:left="5040" w:hanging="360"/>
+      </w:pPr>
+    </w:lvl>
+    <w:lvl w:ilvl="7" w:tplc="08090019" w:tentative="1">
+      <w:start w:val="1"/>
+      <w:numFmt w:val="lowerLetter"/>
+      <w:lvlText w:val="%8."/>
+      <w:lvlJc w:val="left"/>
+      <w:pPr>
+        <w:ind w:left="5760" w:hanging="360"/>
+      </w:pPr>
+    </w:lvl>
+    <w:lvl w:ilvl="8" w:tplc="0809001B" w:tentative="1">
+      <w:start w:val="1"/>
+      <w:numFmt w:val="lowerRoman"/>
+      <w:lvlText w:val="%9."/>
+      <w:lvlJc w:val="right"/>
+      <w:pPr>
+        <w:ind w:left="6480" w:hanging="180"/>
+      </w:pPr>
+    </w:lvl>
+  </w:abstractNum>
+  <w:abstractNum w:abstractNumId="4" w15:restartNumberingAfterBreak="0">
+    <w:nsid w:val="407C2983"/>
+    <w:multiLevelType w:val="hybridMultilevel"/>
+    <w:tmpl w:val="E85A5E0E"/>
+    <w:lvl w:ilvl="0" w:tplc="C18A4DEE">
+      <w:start w:val="1"/>
+      <w:numFmt w:val="decimal"/>
+      <w:lvlText w:val="%1)"/>
+      <w:lvlJc w:val="left"/>
+      <w:pPr>
+        <w:ind w:left="720" w:hanging="360"/>
+      </w:pPr>
+      <w:rPr>
+        <w:rFonts w:hint="default"/>
+        <w:b w:val="0"/>
+        <w:bCs/>
+      </w:rPr>
+    </w:lvl>
+    <w:lvl w:ilvl="1" w:tplc="08090019" w:tentative="1">
+      <w:start w:val="1"/>
+      <w:numFmt w:val="lowerLetter"/>
+      <w:lvlText w:val="%2."/>
+      <w:lvlJc w:val="left"/>
+      <w:pPr>
+        <w:ind w:left="1440" w:hanging="360"/>
+      </w:pPr>
+    </w:lvl>
+    <w:lvl w:ilvl="2" w:tplc="0809001B" w:tentative="1">
+      <w:start w:val="1"/>
+      <w:numFmt w:val="lowerRoman"/>
+      <w:lvlText w:val="%3."/>
+      <w:lvlJc w:val="right"/>
+      <w:pPr>
+        <w:ind w:left="2160" w:hanging="180"/>
+      </w:pPr>
+    </w:lvl>
+    <w:lvl w:ilvl="3" w:tplc="0809000F" w:tentative="1">
+      <w:start w:val="1"/>
+      <w:numFmt w:val="decimal"/>
+      <w:lvlText w:val="%4."/>
+      <w:lvlJc w:val="left"/>
+      <w:pPr>
+        <w:ind w:left="2880" w:hanging="360"/>
+      </w:pPr>
+    </w:lvl>
+    <w:lvl w:ilvl="4" w:tplc="08090019" w:tentative="1">
+      <w:start w:val="1"/>
+      <w:numFmt w:val="lowerLetter"/>
+      <w:lvlText w:val="%5."/>
+      <w:lvlJc w:val="left"/>
+      <w:pPr>
+        <w:ind w:left="3600" w:hanging="360"/>
+      </w:pPr>
+    </w:lvl>
+    <w:lvl w:ilvl="5" w:tplc="0809001B" w:tentative="1">
+      <w:start w:val="1"/>
+      <w:numFmt w:val="lowerRoman"/>
+      <w:lvlText w:val="%6."/>
+      <w:lvlJc w:val="right"/>
+      <w:pPr>
+        <w:ind w:left="4320" w:hanging="180"/>
+      </w:pPr>
+    </w:lvl>
+    <w:lvl w:ilvl="6" w:tplc="0809000F" w:tentative="1">
+      <w:start w:val="1"/>
+      <w:numFmt w:val="decimal"/>
+      <w:lvlText w:val="%7."/>
+      <w:lvlJc w:val="left"/>
+      <w:pPr>
+        <w:ind w:left="5040" w:hanging="360"/>
+      </w:pPr>
+    </w:lvl>
+    <w:lvl w:ilvl="7" w:tplc="08090019" w:tentative="1">
+      <w:start w:val="1"/>
+      <w:numFmt w:val="lowerLetter"/>
+      <w:lvlText w:val="%8."/>
+      <w:lvlJc w:val="left"/>
+      <w:pPr>
+        <w:ind w:left="5760" w:hanging="360"/>
+      </w:pPr>
+    </w:lvl>
+    <w:lvl w:ilvl="8" w:tplc="0809001B" w:tentative="1">
+      <w:start w:val="1"/>
+      <w:numFmt w:val="lowerRoman"/>
+      <w:lvlText w:val="%9."/>
+      <w:lvlJc w:val="right"/>
+      <w:pPr>
+        <w:ind w:left="6480" w:hanging="180"/>
+      </w:pPr>
+    </w:lvl>
+  </w:abstractNum>
+  <w:abstractNum w:abstractNumId="5" w15:restartNumberingAfterBreak="0">
+    <w:nsid w:val="55FB3AC1"/>
+    <w:multiLevelType w:val="hybridMultilevel"/>
+    <w:tmpl w:val="D47E7DFA"/>
+    <w:lvl w:ilvl="0" w:tplc="08090011">
+      <w:start w:val="1"/>
+      <w:numFmt w:val="decimal"/>
+      <w:lvlText w:val="%1)"/>
+      <w:lvlJc w:val="left"/>
+      <w:pPr>
+        <w:ind w:left="720" w:hanging="360"/>
+      </w:pPr>
+      <w:rPr>
+        <w:rFonts w:hint="default"/>
+      </w:rPr>
+    </w:lvl>
+    <w:lvl w:ilvl="1" w:tplc="08090019" w:tentative="1">
+      <w:start w:val="1"/>
+      <w:numFmt w:val="lowerLetter"/>
+      <w:lvlText w:val="%2."/>
+      <w:lvlJc w:val="left"/>
+      <w:pPr>
+        <w:ind w:left="1440" w:hanging="360"/>
+      </w:pPr>
+    </w:lvl>
+    <w:lvl w:ilvl="2" w:tplc="0809001B" w:tentative="1">
+      <w:start w:val="1"/>
+      <w:numFmt w:val="lowerRoman"/>
+      <w:lvlText w:val="%3."/>
+      <w:lvlJc w:val="right"/>
+      <w:pPr>
+        <w:ind w:left="2160" w:hanging="180"/>
+      </w:pPr>
+    </w:lvl>
+    <w:lvl w:ilvl="3" w:tplc="0809000F" w:tentative="1">
+      <w:start w:val="1"/>
+      <w:numFmt w:val="decimal"/>
+      <w:lvlText w:val="%4."/>
+      <w:lvlJc w:val="left"/>
+      <w:pPr>
+        <w:ind w:left="2880" w:hanging="360"/>
+      </w:pPr>
+    </w:lvl>
+    <w:lvl w:ilvl="4" w:tplc="08090019" w:tentative="1">
+      <w:start w:val="1"/>
+      <w:numFmt w:val="lowerLetter"/>
+      <w:lvlText w:val="%5."/>
+      <w:lvlJc w:val="left"/>
+      <w:pPr>
+        <w:ind w:left="3600" w:hanging="360"/>
+      </w:pPr>
+    </w:lvl>
+    <w:lvl w:ilvl="5" w:tplc="0809001B" w:tentative="1">
+      <w:start w:val="1"/>
+      <w:numFmt w:val="lowerRoman"/>
+      <w:lvlText w:val="%6."/>
+      <w:lvlJc w:val="right"/>
+      <w:pPr>
+        <w:ind w:left="4320" w:hanging="180"/>
+      </w:pPr>
+    </w:lvl>
+    <w:lvl w:ilvl="6" w:tplc="0809000F" w:tentative="1">
+      <w:start w:val="1"/>
+      <w:numFmt w:val="decimal"/>
+      <w:lvlText w:val="%7."/>
+      <w:lvlJc w:val="left"/>
+      <w:pPr>
+        <w:ind w:left="5040" w:hanging="360"/>
+      </w:pPr>
+    </w:lvl>
+    <w:lvl w:ilvl="7" w:tplc="08090019" w:tentative="1">
+      <w:start w:val="1"/>
+      <w:numFmt w:val="lowerLetter"/>
+      <w:lvlText w:val="%8."/>
+      <w:lvlJc w:val="left"/>
+      <w:pPr>
+        <w:ind w:left="5760" w:hanging="360"/>
+      </w:pPr>
+    </w:lvl>
+    <w:lvl w:ilvl="8" w:tplc="0809001B" w:tentative="1">
+      <w:start w:val="1"/>
+      <w:numFmt w:val="lowerRoman"/>
+      <w:lvlText w:val="%9."/>
+      <w:lvlJc w:val="right"/>
+      <w:pPr>
+        <w:ind w:left="6480" w:hanging="180"/>
+      </w:pPr>
+    </w:lvl>
+  </w:abstractNum>
+  <w:abstractNum w:abstractNumId="6" w15:restartNumberingAfterBreak="0">
+    <w:nsid w:val="757B359C"/>
+    <w:multiLevelType w:val="hybridMultilevel"/>
+    <w:tmpl w:val="94DC63AC"/>
+    <w:lvl w:ilvl="0" w:tplc="08090011">
+      <w:start w:val="1"/>
+      <w:numFmt w:val="decimal"/>
+      <w:lvlText w:val="%1)"/>
+      <w:lvlJc w:val="left"/>
+      <w:pPr>
+        <w:ind w:left="720" w:hanging="360"/>
+      </w:pPr>
+      <w:rPr>
+        <w:rFonts w:hint="default"/>
+      </w:rPr>
+    </w:lvl>
+    <w:lvl w:ilvl="1" w:tplc="08090019" w:tentative="1">
+      <w:start w:val="1"/>
+      <w:numFmt w:val="lowerLetter"/>
+      <w:lvlText w:val="%2."/>
+      <w:lvlJc w:val="left"/>
+      <w:pPr>
+        <w:ind w:left="1440" w:hanging="360"/>
+      </w:pPr>
+    </w:lvl>
+    <w:lvl w:ilvl="2" w:tplc="0809001B" w:tentative="1">
+      <w:start w:val="1"/>
+      <w:numFmt w:val="lowerRoman"/>
+      <w:lvlText w:val="%3."/>
+      <w:lvlJc w:val="right"/>
+      <w:pPr>
+        <w:ind w:left="2160" w:hanging="180"/>
+      </w:pPr>
+    </w:lvl>
+    <w:lvl w:ilvl="3" w:tplc="0809000F" w:tentative="1">
+      <w:start w:val="1"/>
+      <w:numFmt w:val="decimal"/>
+      <w:lvlText w:val="%4."/>
+      <w:lvlJc w:val="left"/>
+      <w:pPr>
+        <w:ind w:left="2880" w:hanging="360"/>
+      </w:pPr>
+    </w:lvl>
+    <w:lvl w:ilvl="4" w:tplc="08090019" w:tentative="1">
+      <w:start w:val="1"/>
+      <w:numFmt w:val="lowerLetter"/>
+      <w:lvlText w:val="%5."/>
+      <w:lvlJc w:val="left"/>
+      <w:pPr>
+        <w:ind w:left="3600" w:hanging="360"/>
+      </w:pPr>
+    </w:lvl>
+    <w:lvl w:ilvl="5" w:tplc="0809001B" w:tentative="1">
+      <w:start w:val="1"/>
+      <w:numFmt w:val="lowerRoman"/>
+      <w:lvlText w:val="%6."/>
+      <w:lvlJc w:val="right"/>
+      <w:pPr>
+        <w:ind w:left="4320" w:hanging="180"/>
+      </w:pPr>
+    </w:lvl>
+    <w:lvl w:ilvl="6" w:tplc="0809000F" w:tentative="1">
+      <w:start w:val="1"/>
+      <w:numFmt w:val="decimal"/>
+      <w:lvlText w:val="%7."/>
+      <w:lvlJc w:val="left"/>
+      <w:pPr>
+        <w:ind w:left="5040" w:hanging="360"/>
+      </w:pPr>
+    </w:lvl>
+    <w:lvl w:ilvl="7" w:tplc="08090019" w:tentative="1">
+      <w:start w:val="1"/>
+      <w:numFmt w:val="lowerLetter"/>
+      <w:lvlText w:val="%8."/>
+      <w:lvlJc w:val="left"/>
+      <w:pPr>
+        <w:ind w:left="5760" w:hanging="360"/>
+      </w:pPr>
+    </w:lvl>
+    <w:lvl w:ilvl="8" w:tplc="0809001B" w:tentative="1">
+      <w:start w:val="1"/>
+      <w:numFmt w:val="lowerRoman"/>
+      <w:lvlText w:val="%9."/>
+      <w:lvlJc w:val="right"/>
+      <w:pPr>
+        <w:ind w:left="6480" w:hanging="180"/>
+      </w:pPr>
+    </w:lvl>
+  </w:abstractNum>
   <w:num w:numId="1" w16cid:durableId="1072197078">
     <w:abstractNumId w:val="0"/>
+  </w:num>
+  <w:num w:numId="2" w16cid:durableId="852256700">
+    <w:abstractNumId w:val="4"/>
+  </w:num>
+  <w:num w:numId="3" w16cid:durableId="1900556506">
+    <w:abstractNumId w:val="1"/>
+  </w:num>
+  <w:num w:numId="4" w16cid:durableId="1655832938">
+    <w:abstractNumId w:val="2"/>
+  </w:num>
+  <w:num w:numId="5" w16cid:durableId="1896352730">
+    <w:abstractNumId w:val="3"/>
+  </w:num>
+  <w:num w:numId="6" w16cid:durableId="1812942889">
+    <w:abstractNumId w:val="6"/>
+  </w:num>
+  <w:num w:numId="7" w16cid:durableId="17004820">
+    <w:abstractNumId w:val="5"/>
   </w:num>
 </w:numbering>
 </file>
@@ -738,6 +2088,25 @@
       <w:contextualSpacing/>
     </w:pPr>
   </w:style>
+  <w:style w:type="table" w:styleId="TableGrid">
+    <w:name w:val="Table Grid"/>
+    <w:basedOn w:val="TableNormal"/>
+    <w:uiPriority w:val="39"/>
+    <w:rsid w:val="007D4467"/>
+    <w:pPr>
+      <w:spacing w:after="0" w:line="240" w:lineRule="auto"/>
+    </w:pPr>
+    <w:tblPr>
+      <w:tblBorders>
+        <w:top w:val="single" w:sz="4" w:space="0" w:color="auto"/>
+        <w:left w:val="single" w:sz="4" w:space="0" w:color="auto"/>
+        <w:bottom w:val="single" w:sz="4" w:space="0" w:color="auto"/>
+        <w:right w:val="single" w:sz="4" w:space="0" w:color="auto"/>
+        <w:insideH w:val="single" w:sz="4" w:space="0" w:color="auto"/>
+        <w:insideV w:val="single" w:sz="4" w:space="0" w:color="auto"/>
+      </w:tblBorders>
+    </w:tblPr>
+  </w:style>
 </w:styles>
 </file>
 

</xml_diff>

<commit_message>
Objective 1B completed, write-up completed up to now
</commit_message>
<xml_diff>
--- a/Appendix.docx
+++ b/Appendix.docx
@@ -1,6 +1,6 @@
 
 <file path=word/document.xml><?xml version="1.0" encoding="utf-8"?>
-<w:document xmlns:wpc="http://schemas.microsoft.com/office/word/2010/wordprocessingCanvas" xmlns:cx="http://schemas.microsoft.com/office/drawing/2014/chartex" xmlns:cx1="http://schemas.microsoft.com/office/drawing/2015/9/8/chartex" xmlns:cx2="http://schemas.microsoft.com/office/drawing/2015/10/21/chartex" xmlns:cx3="http://schemas.microsoft.com/office/drawing/2016/5/9/chartex" xmlns:cx4="http://schemas.microsoft.com/office/drawing/2016/5/10/chartex" xmlns:cx5="http://schemas.microsoft.com/office/drawing/2016/5/11/chartex" xmlns:cx6="http://schemas.microsoft.com/office/drawing/2016/5/12/chartex" xmlns:cx7="http://schemas.microsoft.com/office/drawing/2016/5/13/chartex" xmlns:cx8="http://schemas.microsoft.com/office/drawing/2016/5/14/chartex" xmlns:mc="http://schemas.openxmlformats.org/markup-compatibility/2006" xmlns:aink="http://schemas.microsoft.com/office/drawing/2016/ink" xmlns:am3d="http://schemas.microsoft.com/office/drawing/2017/model3d" xmlns:o="urn:schemas-microsoft-com:office:office" xmlns:oel="http://schemas.microsoft.com/office/2019/extlst" xmlns:r="http://schemas.openxmlformats.org/officeDocument/2006/relationships" xmlns:m="http://schemas.openxmlformats.org/officeDocument/2006/math" xmlns:v="urn:schemas-microsoft-com:vml" xmlns:wp14="http://schemas.microsoft.com/office/word/2010/wordprocessingDrawing" xmlns:wp="http://schemas.openxmlformats.org/drawingml/2006/wordprocessingDrawing" xmlns:w10="urn:schemas-microsoft-com:office:word" xmlns:w="http://schemas.openxmlformats.org/wordprocessingml/2006/main" xmlns:w14="http://schemas.microsoft.com/office/word/2010/wordml" xmlns:w15="http://schemas.microsoft.com/office/word/2012/wordml" xmlns:w16cex="http://schemas.microsoft.com/office/word/2018/wordml/cex" xmlns:w16cid="http://schemas.microsoft.com/office/word/2016/wordml/cid" xmlns:w16="http://schemas.microsoft.com/office/word/2018/wordml" xmlns:w16sdtdh="http://schemas.microsoft.com/office/word/2020/wordml/sdtdatahash" xmlns:w16se="http://schemas.microsoft.com/office/word/2015/wordml/symex" xmlns:wpg="http://schemas.microsoft.com/office/word/2010/wordprocessingGroup" xmlns:wpi="http://schemas.microsoft.com/office/word/2010/wordprocessingInk" xmlns:wne="http://schemas.microsoft.com/office/word/2006/wordml" xmlns:wps="http://schemas.microsoft.com/office/word/2010/wordprocessingShape" mc:Ignorable="w14 w15 w16se w16cid w16 w16cex w16sdtdh wp14">
+<w:document xmlns:wpc="http://schemas.microsoft.com/office/word/2010/wordprocessingCanvas" xmlns:cx="http://schemas.microsoft.com/office/drawing/2014/chartex" xmlns:cx1="http://schemas.microsoft.com/office/drawing/2015/9/8/chartex" xmlns:cx2="http://schemas.microsoft.com/office/drawing/2015/10/21/chartex" xmlns:cx3="http://schemas.microsoft.com/office/drawing/2016/5/9/chartex" xmlns:cx4="http://schemas.microsoft.com/office/drawing/2016/5/10/chartex" xmlns:cx5="http://schemas.microsoft.com/office/drawing/2016/5/11/chartex" xmlns:cx6="http://schemas.microsoft.com/office/drawing/2016/5/12/chartex" xmlns:cx7="http://schemas.microsoft.com/office/drawing/2016/5/13/chartex" xmlns:cx8="http://schemas.microsoft.com/office/drawing/2016/5/14/chartex" xmlns:mc="http://schemas.openxmlformats.org/markup-compatibility/2006" xmlns:aink="http://schemas.microsoft.com/office/drawing/2016/ink" xmlns:am3d="http://schemas.microsoft.com/office/drawing/2017/model3d" xmlns:o="urn:schemas-microsoft-com:office:office" xmlns:oel="http://schemas.microsoft.com/office/2019/extlst" xmlns:r="http://schemas.openxmlformats.org/officeDocument/2006/relationships" xmlns:m="http://schemas.openxmlformats.org/officeDocument/2006/math" xmlns:v="urn:schemas-microsoft-com:vml" xmlns:wp14="http://schemas.microsoft.com/office/word/2010/wordprocessingDrawing" xmlns:wp="http://schemas.openxmlformats.org/drawingml/2006/wordprocessingDrawing" xmlns:w10="urn:schemas-microsoft-com:office:word" xmlns:w="http://schemas.openxmlformats.org/wordprocessingml/2006/main" xmlns:w14="http://schemas.microsoft.com/office/word/2010/wordml" xmlns:w15="http://schemas.microsoft.com/office/word/2012/wordml" xmlns:w16cex="http://schemas.microsoft.com/office/word/2018/wordml/cex" xmlns:w16cid="http://schemas.microsoft.com/office/word/2016/wordml/cid" xmlns:w16="http://schemas.microsoft.com/office/word/2018/wordml" xmlns:w16du="http://schemas.microsoft.com/office/word/2023/wordml/word16du" xmlns:w16sdtdh="http://schemas.microsoft.com/office/word/2020/wordml/sdtdatahash" xmlns:w16se="http://schemas.microsoft.com/office/word/2015/wordml/symex" xmlns:wpg="http://schemas.microsoft.com/office/word/2010/wordprocessingGroup" xmlns:wpi="http://schemas.microsoft.com/office/word/2010/wordprocessingInk" xmlns:wne="http://schemas.microsoft.com/office/word/2006/wordml" xmlns:wps="http://schemas.microsoft.com/office/word/2010/wordprocessingShape" mc:Ignorable="w14 w15 w16se w16cid w16 w16cex w16sdtdh wp14">
   <w:body>
     <w:p>
       <w:r>
@@ -18,6 +18,12 @@
       <w:r>
         <w:t>PDD</w:t>
       </w:r>
+    </w:p>
+    <w:p>
+      <w:pPr>
+        <w:pStyle w:val="ListParagraph"/>
+        <w:ind w:left="1080"/>
+      </w:pPr>
     </w:p>
     <w:p>
       <w:r>
@@ -65,6 +71,12 @@
       <w:r>
         <w:t>Visual Studio</w:t>
       </w:r>
+    </w:p>
+    <w:p>
+      <w:pPr>
+        <w:pStyle w:val="ListParagraph"/>
+        <w:ind w:left="1080"/>
+      </w:pPr>
     </w:p>
     <w:p>
       <w:r>
@@ -85,56 +97,373 @@
         <w:rPr>
           <w:noProof/>
         </w:rPr>
-        <w:drawing>
-          <wp:inline distT="0" distB="0" distL="0" distR="0" wp14:anchorId="4F19C7EC" wp14:editId="3352AD57">
-            <wp:extent cx="3263900" cy="2126615"/>
-            <wp:effectExtent l="0" t="0" r="0" b="6985"/>
-            <wp:docPr id="2" name="Picture 2" descr="Chart&#10;&#10;Description automatically generated"/>
-            <wp:cNvGraphicFramePr>
-              <a:graphicFrameLocks xmlns:a="http://schemas.openxmlformats.org/drawingml/2006/main" noChangeAspect="1"/>
-            </wp:cNvGraphicFramePr>
-            <a:graphic xmlns:a="http://schemas.openxmlformats.org/drawingml/2006/main">
-              <a:graphicData uri="http://schemas.openxmlformats.org/drawingml/2006/picture">
-                <pic:pic xmlns:pic="http://schemas.openxmlformats.org/drawingml/2006/picture">
-                  <pic:nvPicPr>
-                    <pic:cNvPr id="2" name="Picture 2" descr="Chart&#10;&#10;Description automatically generated"/>
-                    <pic:cNvPicPr/>
-                  </pic:nvPicPr>
-                  <pic:blipFill rotWithShape="1">
-                    <a:blip r:embed="rId5" cstate="print">
-                      <a:extLst>
-                        <a:ext uri="{28A0092B-C50C-407E-A947-70E740481C1C}">
-                          <a14:useLocalDpi xmlns:a14="http://schemas.microsoft.com/office/drawing/2010/main" val="0"/>
-                        </a:ext>
-                      </a:extLst>
-                    </a:blip>
-                    <a:srcRect l="32129" t="10243" r="28762" b="44455"/>
-                    <a:stretch/>
-                  </pic:blipFill>
-                  <pic:spPr bwMode="auto">
-                    <a:xfrm>
-                      <a:off x="0" y="0"/>
-                      <a:ext cx="3263900" cy="2126615"/>
-                    </a:xfrm>
-                    <a:prstGeom prst="rect">
-                      <a:avLst/>
-                    </a:prstGeom>
-                    <a:ln>
-                      <a:noFill/>
-                    </a:ln>
-                    <a:extLst>
-                      <a:ext uri="{53640926-AAD7-44D8-BBD7-CCE9431645EC}">
-                        <a14:shadowObscured xmlns:a14="http://schemas.microsoft.com/office/drawing/2010/main"/>
-                      </a:ext>
-                    </a:extLst>
-                  </pic:spPr>
-                </pic:pic>
-              </a:graphicData>
-            </a:graphic>
-          </wp:inline>
-        </w:drawing>
+        <mc:AlternateContent>
+          <mc:Choice Requires="wpg">
+            <w:drawing>
+              <wp:inline distT="0" distB="0" distL="0" distR="0" wp14:anchorId="537F386C" wp14:editId="389689F6">
+                <wp:extent cx="3263900" cy="2687320"/>
+                <wp:effectExtent l="0" t="0" r="0" b="0"/>
+                <wp:docPr id="1006930714" name="Group 2"/>
+                <wp:cNvGraphicFramePr/>
+                <a:graphic xmlns:a="http://schemas.openxmlformats.org/drawingml/2006/main">
+                  <a:graphicData uri="http://schemas.microsoft.com/office/word/2010/wordprocessingGroup">
+                    <wpg:wgp>
+                      <wpg:cNvGrpSpPr/>
+                      <wpg:grpSpPr>
+                        <a:xfrm>
+                          <a:off x="0" y="0"/>
+                          <a:ext cx="3263900" cy="2687320"/>
+                          <a:chOff x="0" y="0"/>
+                          <a:chExt cx="3263900" cy="2687320"/>
+                        </a:xfrm>
+                      </wpg:grpSpPr>
+                      <pic:pic xmlns:pic="http://schemas.openxmlformats.org/drawingml/2006/picture">
+                        <pic:nvPicPr>
+                          <pic:cNvPr id="2" name="Picture 2" descr="Chart&#10;&#10;Description automatically generated"/>
+                          <pic:cNvPicPr>
+                            <a:picLocks noChangeAspect="1"/>
+                          </pic:cNvPicPr>
+                        </pic:nvPicPr>
+                        <pic:blipFill rotWithShape="1">
+                          <a:blip r:embed="rId5" cstate="print">
+                            <a:extLst>
+                              <a:ext uri="{28A0092B-C50C-407E-A947-70E740481C1C}">
+                                <a14:useLocalDpi xmlns:a14="http://schemas.microsoft.com/office/drawing/2010/main" val="0"/>
+                              </a:ext>
+                            </a:extLst>
+                          </a:blip>
+                          <a:srcRect l="32129" t="10243" r="28762" b="44455"/>
+                          <a:stretch/>
+                        </pic:blipFill>
+                        <pic:spPr bwMode="auto">
+                          <a:xfrm>
+                            <a:off x="0" y="0"/>
+                            <a:ext cx="3263900" cy="2126615"/>
+                          </a:xfrm>
+                          <a:prstGeom prst="rect">
+                            <a:avLst/>
+                          </a:prstGeom>
+                          <a:ln>
+                            <a:noFill/>
+                          </a:ln>
+                          <a:extLst>
+                            <a:ext uri="{53640926-AAD7-44D8-BBD7-CCE9431645EC}">
+                              <a14:shadowObscured xmlns:a14="http://schemas.microsoft.com/office/drawing/2010/main"/>
+                            </a:ext>
+                          </a:extLst>
+                        </pic:spPr>
+                      </pic:pic>
+                      <wps:wsp>
+                        <wps:cNvPr id="1653753983" name="Text Box 1"/>
+                        <wps:cNvSpPr txBox="1"/>
+                        <wps:spPr>
+                          <a:xfrm>
+                            <a:off x="0" y="2184400"/>
+                            <a:ext cx="3263900" cy="502920"/>
+                          </a:xfrm>
+                          <a:prstGeom prst="rect">
+                            <a:avLst/>
+                          </a:prstGeom>
+                          <a:solidFill>
+                            <a:prstClr val="white"/>
+                          </a:solidFill>
+                          <a:ln>
+                            <a:noFill/>
+                          </a:ln>
+                        </wps:spPr>
+                        <wps:txbx>
+                          <w:txbxContent>
+                            <w:p>
+                              <w:pPr>
+                                <w:rPr>
+                                  <w:i/>
+                                  <w:iCs/>
+                                  <w:sz w:val="16"/>
+                                  <w:szCs w:val="16"/>
+                                </w:rPr>
+                              </w:pPr>
+                              <w:r>
+                                <w:rPr>
+                                  <w:i/>
+                                  <w:iCs/>
+                                  <w:sz w:val="16"/>
+                                  <w:szCs w:val="16"/>
+                                  <w:highlight w:val="black"/>
+                                </w:rPr>
+                                <w:t xml:space="preserve">An example of an Enemy Vision Cone. 15 vision zones, split into 5 zone types.  The higher the zone type, the slower the detection. 'a', 'b' and 'c' are the close, </w:t>
+                              </w:r>
+                              <w:proofErr w:type="gramStart"/>
+                              <w:r>
+                                <w:rPr>
+                                  <w:i/>
+                                  <w:iCs/>
+                                  <w:sz w:val="16"/>
+                                  <w:szCs w:val="16"/>
+                                  <w:highlight w:val="black"/>
+                                </w:rPr>
+                                <w:t>medium</w:t>
+                              </w:r>
+                              <w:proofErr w:type="gramEnd"/>
+                              <w:r>
+                                <w:rPr>
+                                  <w:i/>
+                                  <w:iCs/>
+                                  <w:sz w:val="16"/>
+                                  <w:szCs w:val="16"/>
+                                  <w:highlight w:val="black"/>
+                                </w:rPr>
+                                <w:t xml:space="preserve"> and wide angles respectively, displayed with the blue lines.</w:t>
+                              </w:r>
+                            </w:p>
+                          </w:txbxContent>
+                        </wps:txbx>
+                        <wps:bodyPr rot="0" spcFirstLastPara="0" vertOverflow="overflow" horzOverflow="overflow" vert="horz" wrap="square" lIns="0" tIns="0" rIns="0" bIns="0" numCol="1" spcCol="0" rtlCol="0" fromWordArt="0" anchor="t" anchorCtr="0" forceAA="0" compatLnSpc="1">
+                          <a:prstTxWarp prst="textNoShape">
+                            <a:avLst/>
+                          </a:prstTxWarp>
+                          <a:spAutoFit/>
+                        </wps:bodyPr>
+                      </wps:wsp>
+                    </wpg:wgp>
+                  </a:graphicData>
+                </a:graphic>
+              </wp:inline>
+            </w:drawing>
+          </mc:Choice>
+          <mc:Fallback>
+            <w:pict>
+              <v:group w14:anchorId="537F386C" id="Group 2" o:spid="_x0000_s1026" style="width:257pt;height:211.6pt;mso-position-horizontal-relative:char;mso-position-vertical-relative:line" coordsize="32639,26873" o:gfxdata="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">
+                <v:shapetype id="_x0000_t75" coordsize="21600,21600" o:spt="75" o:preferrelative="t" path="m@4@5l@4@11@9@11@9@5xe" filled="f" stroked="f">
+                  <v:stroke joinstyle="miter"/>
+                  <v:formulas>
+                    <v:f eqn="if lineDrawn pixelLineWidth 0"/>
+                    <v:f eqn="sum @0 1 0"/>
+                    <v:f eqn="sum 0 0 @1"/>
+                    <v:f eqn="prod @2 1 2"/>
+                    <v:f eqn="prod @3 21600 pixelWidth"/>
+                    <v:f eqn="prod @3 21600 pixelHeight"/>
+                    <v:f eqn="sum @0 0 1"/>
+                    <v:f eqn="prod @6 1 2"/>
+                    <v:f eqn="prod @7 21600 pixelWidth"/>
+                    <v:f eqn="sum @8 21600 0"/>
+                    <v:f eqn="prod @7 21600 pixelHeight"/>
+                    <v:f eqn="sum @10 21600 0"/>
+                  </v:formulas>
+                  <v:path o:extrusionok="f" gradientshapeok="t" o:connecttype="rect"/>
+                  <o:lock v:ext="edit" aspectratio="t"/>
+                </v:shapetype>
+                <v:shape id="Picture 2" o:spid="_x0000_s1027" type="#_x0000_t75" alt="Chart&#10;&#10;Description automatically generated" style="position:absolute;width:32639;height:21266;visibility:visible;mso-wrap-style:square" o:gfxdata="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">
+                  <v:imagedata r:id="rId6" o:title="Chart&#10;&#10;Description automatically generated" croptop="6713f" cropbottom="29134f" cropleft="21056f" cropright="18849f"/>
+                </v:shape>
+                <v:shapetype id="_x0000_t202" coordsize="21600,21600" o:spt="202" path="m,l,21600r21600,l21600,xe">
+                  <v:stroke joinstyle="miter"/>
+                  <v:path gradientshapeok="t" o:connecttype="rect"/>
+                </v:shapetype>
+                <v:shape id="Text Box 1" o:spid="_x0000_s1028" type="#_x0000_t202" style="position:absolute;top:21844;width:32639;height:5029;visibility:visible;mso-wrap-style:square;v-text-anchor:top" o:gfxdata="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" stroked="f">
+                  <v:textbox style="mso-fit-shape-to-text:t" inset="0,0,0,0">
+                    <w:txbxContent>
+                      <w:p>
+                        <w:pPr>
+                          <w:rPr>
+                            <w:i/>
+                            <w:iCs/>
+                            <w:sz w:val="16"/>
+                            <w:szCs w:val="16"/>
+                          </w:rPr>
+                        </w:pPr>
+                        <w:r>
+                          <w:rPr>
+                            <w:i/>
+                            <w:iCs/>
+                            <w:sz w:val="16"/>
+                            <w:szCs w:val="16"/>
+                            <w:highlight w:val="black"/>
+                          </w:rPr>
+                          <w:t xml:space="preserve">An example of an Enemy Vision Cone. 15 vision zones, split into 5 zone types.  The higher the zone type, the slower the detection. 'a', 'b' and 'c' are the close, </w:t>
+                        </w:r>
+                        <w:proofErr w:type="gramStart"/>
+                        <w:r>
+                          <w:rPr>
+                            <w:i/>
+                            <w:iCs/>
+                            <w:sz w:val="16"/>
+                            <w:szCs w:val="16"/>
+                            <w:highlight w:val="black"/>
+                          </w:rPr>
+                          <w:t>medium</w:t>
+                        </w:r>
+                        <w:proofErr w:type="gramEnd"/>
+                        <w:r>
+                          <w:rPr>
+                            <w:i/>
+                            <w:iCs/>
+                            <w:sz w:val="16"/>
+                            <w:szCs w:val="16"/>
+                            <w:highlight w:val="black"/>
+                          </w:rPr>
+                          <w:t xml:space="preserve"> and wide angles respectively, displayed with the blue lines.</w:t>
+                        </w:r>
+                      </w:p>
+                    </w:txbxContent>
+                  </v:textbox>
+                </v:shape>
+                <w10:anchorlock/>
+              </v:group>
+            </w:pict>
+          </mc:Fallback>
+        </mc:AlternateContent>
       </w:r>
     </w:p>
+    <w:p>
+      <w:r>
+        <w:tab/>
+      </w:r>
+      <w:r>
+        <w:rPr>
+          <w:noProof/>
+        </w:rPr>
+        <mc:AlternateContent>
+          <mc:Choice Requires="wpg">
+            <w:drawing>
+              <wp:inline distT="0" distB="0" distL="0" distR="0" wp14:anchorId="17E33281" wp14:editId="7FD875EA">
+                <wp:extent cx="3357880" cy="2623185"/>
+                <wp:effectExtent l="0" t="0" r="0" b="5715"/>
+                <wp:docPr id="1264343733" name="Group 3"/>
+                <wp:cNvGraphicFramePr/>
+                <a:graphic xmlns:a="http://schemas.openxmlformats.org/drawingml/2006/main">
+                  <a:graphicData uri="http://schemas.microsoft.com/office/word/2010/wordprocessingGroup">
+                    <wpg:wgp>
+                      <wpg:cNvGrpSpPr/>
+                      <wpg:grpSpPr>
+                        <a:xfrm>
+                          <a:off x="0" y="0"/>
+                          <a:ext cx="3357880" cy="2623185"/>
+                          <a:chOff x="0" y="0"/>
+                          <a:chExt cx="3357880" cy="2623185"/>
+                        </a:xfrm>
+                      </wpg:grpSpPr>
+                      <pic:pic xmlns:pic="http://schemas.openxmlformats.org/drawingml/2006/picture">
+                        <pic:nvPicPr>
+                          <pic:cNvPr id="1583768031" name="Picture 1" descr="A screenshot of a video game&#10;&#10;Description automatically generated"/>
+                          <pic:cNvPicPr>
+                            <a:picLocks noChangeAspect="1"/>
+                          </pic:cNvPicPr>
+                        </pic:nvPicPr>
+                        <pic:blipFill>
+                          <a:blip r:embed="rId7" cstate="print">
+                            <a:extLst>
+                              <a:ext uri="{28A0092B-C50C-407E-A947-70E740481C1C}">
+                                <a14:useLocalDpi xmlns:a14="http://schemas.microsoft.com/office/drawing/2010/main" val="0"/>
+                              </a:ext>
+                            </a:extLst>
+                          </a:blip>
+                          <a:stretch>
+                            <a:fillRect/>
+                          </a:stretch>
+                        </pic:blipFill>
+                        <pic:spPr>
+                          <a:xfrm>
+                            <a:off x="0" y="0"/>
+                            <a:ext cx="3357880" cy="2191385"/>
+                          </a:xfrm>
+                          <a:prstGeom prst="rect">
+                            <a:avLst/>
+                          </a:prstGeom>
+                        </pic:spPr>
+                      </pic:pic>
+                      <wps:wsp>
+                        <wps:cNvPr id="1136514007" name="Text Box 1"/>
+                        <wps:cNvSpPr txBox="1"/>
+                        <wps:spPr>
+                          <a:xfrm>
+                            <a:off x="0" y="2247900"/>
+                            <a:ext cx="3357880" cy="375285"/>
+                          </a:xfrm>
+                          <a:prstGeom prst="rect">
+                            <a:avLst/>
+                          </a:prstGeom>
+                          <a:solidFill>
+                            <a:prstClr val="white"/>
+                          </a:solidFill>
+                          <a:ln>
+                            <a:noFill/>
+                          </a:ln>
+                        </wps:spPr>
+                        <wps:txbx>
+                          <w:txbxContent>
+                            <w:p>
+                              <w:pPr>
+                                <w:pStyle w:val="Caption"/>
+                                <w:rPr>
+                                  <w:noProof/>
+                                  <w:sz w:val="16"/>
+                                  <w:szCs w:val="16"/>
+                                  <w:highlight w:val="black"/>
+                                </w:rPr>
+                              </w:pPr>
+                              <w:r>
+                                <w:rPr>
+                                  <w:sz w:val="16"/>
+                                  <w:szCs w:val="16"/>
+                                  <w:highlight w:val="black"/>
+                                </w:rPr>
+                                <w:t>Diagram showing guards on patrol paths indicated by green lines and small blue dots.</w:t>
+                              </w:r>
+                            </w:p>
+                          </w:txbxContent>
+                        </wps:txbx>
+                        <wps:bodyPr rot="0" spcFirstLastPara="0" vertOverflow="overflow" horzOverflow="overflow" vert="horz" wrap="square" lIns="0" tIns="0" rIns="0" bIns="0" numCol="1" spcCol="0" rtlCol="0" fromWordArt="0" anchor="t" anchorCtr="0" forceAA="0" compatLnSpc="1">
+                          <a:prstTxWarp prst="textNoShape">
+                            <a:avLst/>
+                          </a:prstTxWarp>
+                          <a:spAutoFit/>
+                        </wps:bodyPr>
+                      </wps:wsp>
+                    </wpg:wgp>
+                  </a:graphicData>
+                </a:graphic>
+              </wp:inline>
+            </w:drawing>
+          </mc:Choice>
+          <mc:Fallback>
+            <w:pict>
+              <v:group w14:anchorId="17E33281" id="Group 3" o:spid="_x0000_s1029" style="width:264.4pt;height:206.55pt;mso-position-horizontal-relative:char;mso-position-vertical-relative:line" coordsize="33578,26231" o:gfxdata="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">
+                <v:shape id="Picture 1" o:spid="_x0000_s1030" type="#_x0000_t75" alt="A screenshot of a video game&#10;&#10;Description automatically generated" style="position:absolute;width:33578;height:21913;visibility:visible;mso-wrap-style:square" o:gfxdata="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">
+                  <v:imagedata r:id="rId8" o:title="A screenshot of a video game&#10;&#10;Description automatically generated"/>
+                </v:shape>
+                <v:shape id="Text Box 1" o:spid="_x0000_s1031" type="#_x0000_t202" style="position:absolute;top:22479;width:33578;height:3752;visibility:visible;mso-wrap-style:square;v-text-anchor:top" o:gfxdata="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" stroked="f">
+                  <v:textbox style="mso-fit-shape-to-text:t" inset="0,0,0,0">
+                    <w:txbxContent>
+                      <w:p>
+                        <w:pPr>
+                          <w:pStyle w:val="Caption"/>
+                          <w:rPr>
+                            <w:noProof/>
+                            <w:sz w:val="16"/>
+                            <w:szCs w:val="16"/>
+                            <w:highlight w:val="black"/>
+                          </w:rPr>
+                        </w:pPr>
+                        <w:r>
+                          <w:rPr>
+                            <w:sz w:val="16"/>
+                            <w:szCs w:val="16"/>
+                            <w:highlight w:val="black"/>
+                          </w:rPr>
+                          <w:t>Diagram showing guards on patrol paths indicated by green lines and small blue dots.</w:t>
+                        </w:r>
+                      </w:p>
+                    </w:txbxContent>
+                  </v:textbox>
+                </v:shape>
+                <w10:anchorlock/>
+              </v:group>
+            </w:pict>
+          </mc:Fallback>
+        </mc:AlternateContent>
+      </w:r>
+    </w:p>
+    <w:p/>
     <w:p>
       <w:r>
         <w:t xml:space="preserve">Appendix </w:t>
@@ -148,6 +477,7 @@
     </w:p>
     <w:p>
       <w:r>
+        <w:lastRenderedPageBreak/>
         <w:tab/>
         <w:t>REQUIREMENTS</w:t>
       </w:r>
@@ -601,7 +931,6 @@
               </w:numPr>
             </w:pPr>
             <w:r>
-              <w:lastRenderedPageBreak/>
               <w:t>The enemy does not spot the player</w:t>
             </w:r>
           </w:p>
@@ -786,6 +1115,7 @@
           </w:p>
           <w:p>
             <w:r>
+              <w:lastRenderedPageBreak/>
               <w:t xml:space="preserve">The player should be spotted after spending 2 seconds in zone 3 AND the enemy`s spotlight should go yellow. </w:t>
             </w:r>
           </w:p>
@@ -822,6 +1152,7 @@
                 <w:b/>
                 <w:bCs/>
               </w:rPr>
+              <w:lastRenderedPageBreak/>
               <w:t xml:space="preserve">Test: </w:t>
             </w:r>
           </w:p>
@@ -964,6 +1295,267 @@
       </w:tr>
     </w:tbl>
     <w:p/>
+    <w:tbl>
+      <w:tblPr>
+        <w:tblStyle w:val="TableGrid"/>
+        <w:tblW w:w="0" w:type="auto"/>
+        <w:tblLook w:val="04A0" w:firstRow="1" w:lastRow="0" w:firstColumn="1" w:lastColumn="0" w:noHBand="0" w:noVBand="1"/>
+      </w:tblPr>
+      <w:tblGrid>
+        <w:gridCol w:w="4508"/>
+        <w:gridCol w:w="4508"/>
+      </w:tblGrid>
+      <w:tr>
+        <w:tc>
+          <w:tcPr>
+            <w:tcW w:w="4508" w:type="dxa"/>
+          </w:tcPr>
+          <w:p>
+            <w:r>
+              <w:rPr>
+                <w:b/>
+                <w:bCs/>
+              </w:rPr>
+              <w:t xml:space="preserve">Use Case: </w:t>
+            </w:r>
+            <w:r>
+              <w:t>Enemy Pathfinding</w:t>
+            </w:r>
+          </w:p>
+        </w:tc>
+        <w:tc>
+          <w:tcPr>
+            <w:tcW w:w="4508" w:type="dxa"/>
+          </w:tcPr>
+          <w:p>
+            <w:r>
+              <w:rPr>
+                <w:b/>
+                <w:bCs/>
+              </w:rPr>
+              <w:t xml:space="preserve">ID: </w:t>
+            </w:r>
+            <w:r>
+              <w:t>1B</w:t>
+            </w:r>
+          </w:p>
+        </w:tc>
+      </w:tr>
+      <w:tr>
+        <w:tc>
+          <w:tcPr>
+            <w:tcW w:w="9016" w:type="dxa"/>
+            <w:gridSpan w:val="2"/>
+          </w:tcPr>
+          <w:p>
+            <w:r>
+              <w:rPr>
+                <w:b/>
+                <w:bCs/>
+              </w:rPr>
+              <w:t xml:space="preserve">Test Number: </w:t>
+            </w:r>
+            <w:r>
+              <w:t>2</w:t>
+            </w:r>
+          </w:p>
+        </w:tc>
+      </w:tr>
+      <w:tr>
+        <w:tc>
+          <w:tcPr>
+            <w:tcW w:w="9016" w:type="dxa"/>
+            <w:gridSpan w:val="2"/>
+          </w:tcPr>
+          <w:p>
+            <w:r>
+              <w:rPr>
+                <w:b/>
+                <w:bCs/>
+              </w:rPr>
+              <w:t xml:space="preserve">Objective: </w:t>
+            </w:r>
+          </w:p>
+          <w:p>
+            <w:r>
+              <w:t xml:space="preserve">To test whether the enemies are successful in independent pathfinding </w:t>
+            </w:r>
+            <w:proofErr w:type="gramStart"/>
+            <w:r>
+              <w:t>in order to</w:t>
+            </w:r>
+            <w:proofErr w:type="gramEnd"/>
+            <w:r>
+              <w:t xml:space="preserve"> search for the player.</w:t>
+            </w:r>
+          </w:p>
+        </w:tc>
+      </w:tr>
+      <w:tr>
+        <w:tc>
+          <w:tcPr>
+            <w:tcW w:w="9016" w:type="dxa"/>
+            <w:gridSpan w:val="2"/>
+          </w:tcPr>
+          <w:p>
+            <w:r>
+              <w:rPr>
+                <w:b/>
+                <w:bCs/>
+              </w:rPr>
+              <w:t xml:space="preserve">Set up: </w:t>
+            </w:r>
+          </w:p>
+          <w:p>
+            <w:r>
+              <w:t>The enemies should be going along their patrol paths as normal, to begin with. After they spot the player, they should path find to the player’s location. Once the player has escaped and the enemies can no longer see the player, they should path find to search for the player.</w:t>
+            </w:r>
+          </w:p>
+        </w:tc>
+      </w:tr>
+      <w:tr>
+        <w:tc>
+          <w:tcPr>
+            <w:tcW w:w="9016" w:type="dxa"/>
+            <w:gridSpan w:val="2"/>
+          </w:tcPr>
+          <w:p>
+            <w:pPr>
+              <w:rPr>
+                <w:b/>
+                <w:bCs/>
+              </w:rPr>
+            </w:pPr>
+            <w:r>
+              <w:rPr>
+                <w:b/>
+                <w:bCs/>
+              </w:rPr>
+              <w:t>Expected Results:</w:t>
+            </w:r>
+          </w:p>
+          <w:p>
+            <w:r>
+              <w:t xml:space="preserve">The enemies should all congregate at the player’s last known location. They should then each spend 15 seconds searching a pre-determined position on the map using the pathfinding algorithm to traverse to that location. After 15 seconds they should then path find to another location on the map and search there for 15 seconds. After 30 total seconds of searching, they should path find back to their patrol paths and continue patrolling. </w:t>
+            </w:r>
+          </w:p>
+        </w:tc>
+      </w:tr>
+      <w:tr>
+        <w:tc>
+          <w:tcPr>
+            <w:tcW w:w="9016" w:type="dxa"/>
+            <w:gridSpan w:val="2"/>
+          </w:tcPr>
+          <w:p>
+            <w:pPr>
+              <w:rPr>
+                <w:b/>
+                <w:bCs/>
+              </w:rPr>
+            </w:pPr>
+            <w:r>
+              <w:rPr>
+                <w:b/>
+                <w:bCs/>
+              </w:rPr>
+              <w:t>Test:</w:t>
+            </w:r>
+          </w:p>
+          <w:p>
+            <w:r>
+              <w:t>The player will start in an undetected state and check that the enemies are following their patrol paths.</w:t>
+            </w:r>
+          </w:p>
+          <w:p>
+            <w:r>
+              <w:t xml:space="preserve">The player will then enter an enemy’s vision zone and be spotted. </w:t>
+            </w:r>
+          </w:p>
+          <w:p>
+            <w:r>
+              <w:t>The player will then run and hide and be completely outside of any enemy vision zone until the enemies have completed both searches and returned to their patrol paths.</w:t>
+            </w:r>
+          </w:p>
+        </w:tc>
+      </w:tr>
+      <w:tr>
+        <w:tc>
+          <w:tcPr>
+            <w:tcW w:w="9016" w:type="dxa"/>
+            <w:gridSpan w:val="2"/>
+          </w:tcPr>
+          <w:p>
+            <w:r>
+              <w:rPr>
+                <w:b/>
+                <w:bCs/>
+              </w:rPr>
+              <w:t xml:space="preserve">Test Record: </w:t>
+            </w:r>
+            <w:r>
+              <w:t>Expected Results Observed</w:t>
+            </w:r>
+          </w:p>
+        </w:tc>
+      </w:tr>
+      <w:tr>
+        <w:tc>
+          <w:tcPr>
+            <w:tcW w:w="4508" w:type="dxa"/>
+          </w:tcPr>
+          <w:p>
+            <w:r>
+              <w:rPr>
+                <w:b/>
+                <w:bCs/>
+              </w:rPr>
+              <w:t xml:space="preserve">Date: </w:t>
+            </w:r>
+            <w:r>
+              <w:t>22/04/23</w:t>
+            </w:r>
+          </w:p>
+        </w:tc>
+        <w:tc>
+          <w:tcPr>
+            <w:tcW w:w="4508" w:type="dxa"/>
+          </w:tcPr>
+          <w:p>
+            <w:r>
+              <w:rPr>
+                <w:b/>
+                <w:bCs/>
+              </w:rPr>
+              <w:t xml:space="preserve">Tester: </w:t>
+            </w:r>
+            <w:r>
+              <w:t>Tayyab Hussain</w:t>
+            </w:r>
+          </w:p>
+        </w:tc>
+      </w:tr>
+      <w:tr>
+        <w:tc>
+          <w:tcPr>
+            <w:tcW w:w="9016" w:type="dxa"/>
+            <w:gridSpan w:val="2"/>
+          </w:tcPr>
+          <w:p>
+            <w:r>
+              <w:rPr>
+                <w:b/>
+                <w:bCs/>
+              </w:rPr>
+              <w:t xml:space="preserve">Result: </w:t>
+            </w:r>
+            <w:r>
+              <w:t>Passed</w:t>
+            </w:r>
+          </w:p>
+        </w:tc>
+      </w:tr>
+    </w:tbl>
     <w:p/>
     <w:sectPr>
       <w:pgSz w:w="11906" w:h="16838"/>
@@ -976,7 +1568,7 @@
 </file>
 
 <file path=word/numbering.xml><?xml version="1.0" encoding="utf-8"?>
-<w:numbering xmlns:wpc="http://schemas.microsoft.com/office/word/2010/wordprocessingCanvas" xmlns:cx="http://schemas.microsoft.com/office/drawing/2014/chartex" xmlns:cx1="http://schemas.microsoft.com/office/drawing/2015/9/8/chartex" xmlns:cx2="http://schemas.microsoft.com/office/drawing/2015/10/21/chartex" xmlns:cx3="http://schemas.microsoft.com/office/drawing/2016/5/9/chartex" xmlns:cx4="http://schemas.microsoft.com/office/drawing/2016/5/10/chartex" xmlns:cx5="http://schemas.microsoft.com/office/drawing/2016/5/11/chartex" xmlns:cx6="http://schemas.microsoft.com/office/drawing/2016/5/12/chartex" xmlns:cx7="http://schemas.microsoft.com/office/drawing/2016/5/13/chartex" xmlns:cx8="http://schemas.microsoft.com/office/drawing/2016/5/14/chartex" xmlns:mc="http://schemas.openxmlformats.org/markup-compatibility/2006" xmlns:aink="http://schemas.microsoft.com/office/drawing/2016/ink" xmlns:am3d="http://schemas.microsoft.com/office/drawing/2017/model3d" xmlns:o="urn:schemas-microsoft-com:office:office" xmlns:oel="http://schemas.microsoft.com/office/2019/extlst" xmlns:r="http://schemas.openxmlformats.org/officeDocument/2006/relationships" xmlns:m="http://schemas.openxmlformats.org/officeDocument/2006/math" xmlns:v="urn:schemas-microsoft-com:vml" xmlns:wp14="http://schemas.microsoft.com/office/word/2010/wordprocessingDrawing" xmlns:wp="http://schemas.openxmlformats.org/drawingml/2006/wordprocessingDrawing" xmlns:w10="urn:schemas-microsoft-com:office:word" xmlns:w="http://schemas.openxmlformats.org/wordprocessingml/2006/main" xmlns:w14="http://schemas.microsoft.com/office/word/2010/wordml" xmlns:w15="http://schemas.microsoft.com/office/word/2012/wordml" xmlns:w16cex="http://schemas.microsoft.com/office/word/2018/wordml/cex" xmlns:w16cid="http://schemas.microsoft.com/office/word/2016/wordml/cid" xmlns:w16="http://schemas.microsoft.com/office/word/2018/wordml" xmlns:w16sdtdh="http://schemas.microsoft.com/office/word/2020/wordml/sdtdatahash" xmlns:w16se="http://schemas.microsoft.com/office/word/2015/wordml/symex" xmlns:wpg="http://schemas.microsoft.com/office/word/2010/wordprocessingGroup" xmlns:wpi="http://schemas.microsoft.com/office/word/2010/wordprocessingInk" xmlns:wne="http://schemas.microsoft.com/office/word/2006/wordml" xmlns:wps="http://schemas.microsoft.com/office/word/2010/wordprocessingShape" mc:Ignorable="w14 w15 w16se w16cid w16 w16cex w16sdtdh wp14">
+<w:numbering xmlns:wpc="http://schemas.microsoft.com/office/word/2010/wordprocessingCanvas" xmlns:cx="http://schemas.microsoft.com/office/drawing/2014/chartex" xmlns:cx1="http://schemas.microsoft.com/office/drawing/2015/9/8/chartex" xmlns:cx2="http://schemas.microsoft.com/office/drawing/2015/10/21/chartex" xmlns:cx3="http://schemas.microsoft.com/office/drawing/2016/5/9/chartex" xmlns:cx4="http://schemas.microsoft.com/office/drawing/2016/5/10/chartex" xmlns:cx5="http://schemas.microsoft.com/office/drawing/2016/5/11/chartex" xmlns:cx6="http://schemas.microsoft.com/office/drawing/2016/5/12/chartex" xmlns:cx7="http://schemas.microsoft.com/office/drawing/2016/5/13/chartex" xmlns:cx8="http://schemas.microsoft.com/office/drawing/2016/5/14/chartex" xmlns:mc="http://schemas.openxmlformats.org/markup-compatibility/2006" xmlns:aink="http://schemas.microsoft.com/office/drawing/2016/ink" xmlns:am3d="http://schemas.microsoft.com/office/drawing/2017/model3d" xmlns:o="urn:schemas-microsoft-com:office:office" xmlns:oel="http://schemas.microsoft.com/office/2019/extlst" xmlns:r="http://schemas.openxmlformats.org/officeDocument/2006/relationships" xmlns:m="http://schemas.openxmlformats.org/officeDocument/2006/math" xmlns:v="urn:schemas-microsoft-com:vml" xmlns:wp14="http://schemas.microsoft.com/office/word/2010/wordprocessingDrawing" xmlns:wp="http://schemas.openxmlformats.org/drawingml/2006/wordprocessingDrawing" xmlns:w10="urn:schemas-microsoft-com:office:word" xmlns:w="http://schemas.openxmlformats.org/wordprocessingml/2006/main" xmlns:w14="http://schemas.microsoft.com/office/word/2010/wordml" xmlns:w15="http://schemas.microsoft.com/office/word/2012/wordml" xmlns:w16cex="http://schemas.microsoft.com/office/word/2018/wordml/cex" xmlns:w16cid="http://schemas.microsoft.com/office/word/2016/wordml/cid" xmlns:w16="http://schemas.microsoft.com/office/word/2018/wordml" xmlns:w16du="http://schemas.microsoft.com/office/word/2023/wordml/word16du" xmlns:w16sdtdh="http://schemas.microsoft.com/office/word/2020/wordml/sdtdatahash" xmlns:w16se="http://schemas.microsoft.com/office/word/2015/wordml/symex" xmlns:wpg="http://schemas.microsoft.com/office/word/2010/wordprocessingGroup" xmlns:wpi="http://schemas.microsoft.com/office/word/2010/wordprocessingInk" xmlns:wne="http://schemas.microsoft.com/office/word/2006/wordml" xmlns:wps="http://schemas.microsoft.com/office/word/2010/wordprocessingShape" mc:Ignorable="w14 w15 w16se w16cid w16 w16cex w16sdtdh wp14">
   <w:abstractNum w:abstractNumId="0" w15:restartNumberingAfterBreak="0">
     <w:nsid w:val="02DD0370"/>
     <w:multiLevelType w:val="hybridMultilevel"/>
@@ -2107,6 +2699,25 @@
       </w:tblBorders>
     </w:tblPr>
   </w:style>
+  <w:style w:type="paragraph" w:styleId="Caption">
+    <w:name w:val="caption"/>
+    <w:basedOn w:val="Normal"/>
+    <w:next w:val="Normal"/>
+    <w:uiPriority w:val="35"/>
+    <w:unhideWhenUsed/>
+    <w:qFormat/>
+    <w:rsid w:val="008D5380"/>
+    <w:pPr>
+      <w:spacing w:after="200" w:line="240" w:lineRule="auto"/>
+    </w:pPr>
+    <w:rPr>
+      <w:i/>
+      <w:iCs/>
+      <w:color w:val="44546A" w:themeColor="text2"/>
+      <w:sz w:val="18"/>
+      <w:szCs w:val="18"/>
+    </w:rPr>
+  </w:style>
 </w:styles>
 </file>
 

</xml_diff>

<commit_message>
Behaviour tree COMPLETED. write-up still to do
</commit_message>
<xml_diff>
--- a/Appendix.docx
+++ b/Appendix.docx
@@ -70,6 +70,18 @@
       </w:pPr>
       <w:r>
         <w:t>Visual Studio</w:t>
+      </w:r>
+    </w:p>
+    <w:p>
+      <w:pPr>
+        <w:pStyle w:val="ListParagraph"/>
+        <w:numPr>
+          <w:ilvl w:val="0"/>
+          <w:numId w:val="1"/>
+        </w:numPr>
+      </w:pPr>
+      <w:r>
+        <w:t>Adobe Behaviour Tree Visual Editor</w:t>
       </w:r>
     </w:p>
     <w:p>
@@ -463,6 +475,173 @@
         </mc:AlternateContent>
       </w:r>
     </w:p>
+    <w:p>
+      <w:r>
+        <w:lastRenderedPageBreak/>
+        <w:tab/>
+      </w:r>
+      <w:r>
+        <w:rPr>
+          <w:noProof/>
+        </w:rPr>
+        <mc:AlternateContent>
+          <mc:Choice Requires="wpg">
+            <w:drawing>
+              <wp:inline distT="0" distB="0" distL="0" distR="0" wp14:anchorId="78B92571" wp14:editId="71DE5742">
+                <wp:extent cx="5188585" cy="2546985"/>
+                <wp:effectExtent l="0" t="0" r="0" b="5715"/>
+                <wp:docPr id="2027301889" name="Group 1"/>
+                <wp:cNvGraphicFramePr/>
+                <a:graphic xmlns:a="http://schemas.openxmlformats.org/drawingml/2006/main">
+                  <a:graphicData uri="http://schemas.microsoft.com/office/word/2010/wordprocessingGroup">
+                    <wpg:wgp>
+                      <wpg:cNvGrpSpPr/>
+                      <wpg:grpSpPr>
+                        <a:xfrm>
+                          <a:off x="0" y="0"/>
+                          <a:ext cx="5188585" cy="2546985"/>
+                          <a:chOff x="0" y="0"/>
+                          <a:chExt cx="5188585" cy="2546985"/>
+                        </a:xfrm>
+                      </wpg:grpSpPr>
+                      <wps:wsp>
+                        <wps:cNvPr id="1292372729" name="Text Box 1"/>
+                        <wps:cNvSpPr txBox="1"/>
+                        <wps:spPr>
+                          <a:xfrm>
+                            <a:off x="0" y="2171700"/>
+                            <a:ext cx="5182235" cy="375285"/>
+                          </a:xfrm>
+                          <a:prstGeom prst="rect">
+                            <a:avLst/>
+                          </a:prstGeom>
+                          <a:solidFill>
+                            <a:prstClr val="white"/>
+                          </a:solidFill>
+                          <a:ln>
+                            <a:noFill/>
+                          </a:ln>
+                        </wps:spPr>
+                        <wps:txbx>
+                          <w:txbxContent>
+                            <w:p>
+                              <w:pPr>
+                                <w:pStyle w:val="Caption"/>
+                                <w:rPr>
+                                  <w:noProof/>
+                                  <w:sz w:val="16"/>
+                                  <w:szCs w:val="16"/>
+                                  <w:highlight w:val="black"/>
+                                </w:rPr>
+                              </w:pPr>
+                              <w:r>
+                                <w:rPr>
+                                  <w:sz w:val="16"/>
+                                  <w:szCs w:val="16"/>
+                                  <w:highlight w:val="black"/>
+                                </w:rPr>
+                                <w:t>Behaviour Tree Diagram showing the Guard Behaviour Tree layout and classes. (The topmost node is the root node. The ‘?’ nodes are selector nodes. The ‘-&gt;’ nodes are sequence nodes. The green nodes are leaf nodes.)</w:t>
+                              </w:r>
+                            </w:p>
+                          </w:txbxContent>
+                        </wps:txbx>
+                        <wps:bodyPr rot="0" spcFirstLastPara="0" vertOverflow="overflow" horzOverflow="overflow" vert="horz" wrap="square" lIns="0" tIns="0" rIns="0" bIns="0" numCol="1" spcCol="0" rtlCol="0" fromWordArt="0" anchor="t" anchorCtr="0" forceAA="0" compatLnSpc="1">
+                          <a:prstTxWarp prst="textNoShape">
+                            <a:avLst/>
+                          </a:prstTxWarp>
+                          <a:spAutoFit/>
+                        </wps:bodyPr>
+                      </wps:wsp>
+                      <pic:pic xmlns:pic="http://schemas.openxmlformats.org/drawingml/2006/picture">
+                        <pic:nvPicPr>
+                          <pic:cNvPr id="1304873323" name="Picture 1" descr="A picture containing diagram&#10;&#10;Description automatically generated"/>
+                          <pic:cNvPicPr>
+                            <a:picLocks noChangeAspect="1"/>
+                          </pic:cNvPicPr>
+                        </pic:nvPicPr>
+                        <pic:blipFill rotWithShape="1">
+                          <a:blip r:embed="rId9" cstate="print">
+                            <a:extLst>
+                              <a:ext uri="{28A0092B-C50C-407E-A947-70E740481C1C}">
+                                <a14:useLocalDpi xmlns:a14="http://schemas.microsoft.com/office/drawing/2010/main" val="0"/>
+                              </a:ext>
+                            </a:extLst>
+                          </a:blip>
+                          <a:srcRect l="7592" t="15106" r="12303" b="33241"/>
+                          <a:stretch/>
+                        </pic:blipFill>
+                        <pic:spPr bwMode="auto">
+                          <a:xfrm>
+                            <a:off x="0" y="0"/>
+                            <a:ext cx="5188585" cy="2095500"/>
+                          </a:xfrm>
+                          <a:prstGeom prst="rect">
+                            <a:avLst/>
+                          </a:prstGeom>
+                          <a:ln>
+                            <a:noFill/>
+                          </a:ln>
+                          <a:extLst>
+                            <a:ext uri="{53640926-AAD7-44D8-BBD7-CCE9431645EC}">
+                              <a14:shadowObscured xmlns:a14="http://schemas.microsoft.com/office/drawing/2010/main"/>
+                            </a:ext>
+                          </a:extLst>
+                        </pic:spPr>
+                      </pic:pic>
+                    </wpg:wgp>
+                  </a:graphicData>
+                </a:graphic>
+              </wp:inline>
+            </w:drawing>
+          </mc:Choice>
+          <mc:Fallback>
+            <w:pict>
+              <v:group w14:anchorId="78B92571" id="Group 1" o:spid="_x0000_s1032" style="width:408.55pt;height:200.55pt;mso-position-horizontal-relative:char;mso-position-vertical-relative:line" coordsize="51885,25469" o:gfxdata="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">
+                <v:shape id="Text Box 1" o:spid="_x0000_s1033" type="#_x0000_t202" style="position:absolute;top:21717;width:51822;height:3752;visibility:visible;mso-wrap-style:square;v-text-anchor:top" o:gfxdata="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" stroked="f">
+                  <v:textbox style="mso-fit-shape-to-text:t" inset="0,0,0,0">
+                    <w:txbxContent>
+                      <w:p>
+                        <w:pPr>
+                          <w:pStyle w:val="Caption"/>
+                          <w:rPr>
+                            <w:noProof/>
+                            <w:sz w:val="16"/>
+                            <w:szCs w:val="16"/>
+                            <w:highlight w:val="black"/>
+                          </w:rPr>
+                        </w:pPr>
+                        <w:r>
+                          <w:rPr>
+                            <w:sz w:val="16"/>
+                            <w:szCs w:val="16"/>
+                            <w:highlight w:val="black"/>
+                          </w:rPr>
+                          <w:t>Behaviour Tree Diagram showing the Guard Behaviour Tree layout and classes. (The topmost node is the root node. The ‘?’ nodes are selector nodes. The ‘-&gt;’ nodes are sequence nodes. The green nodes are leaf nodes.)</w:t>
+                        </w:r>
+                      </w:p>
+                    </w:txbxContent>
+                  </v:textbox>
+                </v:shape>
+                <v:shape id="Picture 1" o:spid="_x0000_s1034" type="#_x0000_t75" alt="A picture containing diagram&#10;&#10;Description automatically generated" style="position:absolute;width:51885;height:20955;visibility:visible;mso-wrap-style:square" o:gfxdata="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">
+                  <v:imagedata r:id="rId10" o:title="A picture containing diagram&#10;&#10;Description automatically generated" croptop="9900f" cropbottom="21785f" cropleft="4975f" cropright="8063f"/>
+                </v:shape>
+                <w10:anchorlock/>
+              </v:group>
+            </w:pict>
+          </mc:Fallback>
+        </mc:AlternateContent>
+      </w:r>
+    </w:p>
+    <w:p>
+      <w:r>
+        <w:tab/>
+      </w:r>
+    </w:p>
+    <w:p>
+      <w:r>
+        <w:tab/>
+      </w:r>
+    </w:p>
     <w:p/>
     <w:p>
       <w:r>
@@ -477,7 +656,6 @@
     </w:p>
     <w:p>
       <w:r>
-        <w:lastRenderedPageBreak/>
         <w:tab/>
         <w:t>REQUIREMENTS</w:t>
       </w:r>
@@ -942,6 +1120,7 @@
     <w:p/>
     <w:p>
       <w:r>
+        <w:lastRenderedPageBreak/>
         <w:t xml:space="preserve">Appendix </w:t>
       </w:r>
       <w:r>
@@ -1115,7 +1294,6 @@
           </w:p>
           <w:p>
             <w:r>
-              <w:lastRenderedPageBreak/>
               <w:t xml:space="preserve">The player should be spotted after spending 2 seconds in zone 3 AND the enemy`s spotlight should go yellow. </w:t>
             </w:r>
           </w:p>
@@ -1152,7 +1330,6 @@
                 <w:b/>
                 <w:bCs/>
               </w:rPr>
-              <w:lastRenderedPageBreak/>
               <w:t xml:space="preserve">Test: </w:t>
             </w:r>
           </w:p>
@@ -1408,6 +1585,7 @@
           </w:p>
           <w:p>
             <w:r>
+              <w:lastRenderedPageBreak/>
               <w:t>The enemies should be going along their patrol paths as normal, to begin with. After they spot the player, they should path find to the player’s location. Once the player has escaped and the enemies can no longer see the player, they should path find to search for the player.</w:t>
             </w:r>
           </w:p>
@@ -1431,6 +1609,7 @@
                 <w:b/>
                 <w:bCs/>
               </w:rPr>
+              <w:lastRenderedPageBreak/>
               <w:t>Expected Results:</w:t>
             </w:r>
           </w:p>

</xml_diff>

<commit_message>
behvaiour tree write-up done. Method for AI done. Gantt chart updated.
</commit_message>
<xml_diff>
--- a/Appendix.docx
+++ b/Appendix.docx
@@ -1116,11 +1116,615 @@
       </w:tr>
     </w:tbl>
     <w:p/>
+    <w:tbl>
+      <w:tblPr>
+        <w:tblStyle w:val="TableGrid"/>
+        <w:tblW w:w="0" w:type="auto"/>
+        <w:tblLook w:val="04A0" w:firstRow="1" w:lastRow="0" w:firstColumn="1" w:lastColumn="0" w:noHBand="0" w:noVBand="1"/>
+      </w:tblPr>
+      <w:tblGrid>
+        <w:gridCol w:w="4508"/>
+        <w:gridCol w:w="4508"/>
+      </w:tblGrid>
+      <w:tr>
+        <w:tc>
+          <w:tcPr>
+            <w:tcW w:w="4508" w:type="dxa"/>
+          </w:tcPr>
+          <w:p>
+            <w:r>
+              <w:rPr>
+                <w:b/>
+                <w:bCs/>
+              </w:rPr>
+              <w:t xml:space="preserve">Use Case: </w:t>
+            </w:r>
+            <w:r>
+              <w:t>Enemy Pathfinding</w:t>
+            </w:r>
+          </w:p>
+        </w:tc>
+        <w:tc>
+          <w:tcPr>
+            <w:tcW w:w="4508" w:type="dxa"/>
+          </w:tcPr>
+          <w:p>
+            <w:r>
+              <w:rPr>
+                <w:b/>
+                <w:bCs/>
+              </w:rPr>
+              <w:t>ID:</w:t>
+            </w:r>
+            <w:r>
+              <w:rPr>
+                <w:b/>
+                <w:bCs/>
+              </w:rPr>
+              <w:t xml:space="preserve"> </w:t>
+            </w:r>
+            <w:r>
+              <w:t>1B</w:t>
+            </w:r>
+          </w:p>
+        </w:tc>
+      </w:tr>
+      <w:tr>
+        <w:tc>
+          <w:tcPr>
+            <w:tcW w:w="9016" w:type="dxa"/>
+            <w:gridSpan w:val="2"/>
+          </w:tcPr>
+          <w:p>
+            <w:pPr>
+              <w:rPr>
+                <w:b/>
+                <w:bCs/>
+              </w:rPr>
+            </w:pPr>
+            <w:r>
+              <w:rPr>
+                <w:b/>
+                <w:bCs/>
+              </w:rPr>
+              <w:t>Description:</w:t>
+            </w:r>
+            <w:r>
+              <w:rPr>
+                <w:b/>
+                <w:bCs/>
+              </w:rPr>
+              <w:t xml:space="preserve"> </w:t>
+            </w:r>
+          </w:p>
+          <w:p>
+            <w:r>
+              <w:lastRenderedPageBreak/>
+              <w:t xml:space="preserve">The enemies will use a pathfinding algorithm to get to the player’s last known location. The enemies will then path find from that point outwards to try to locate the player. </w:t>
+            </w:r>
+          </w:p>
+        </w:tc>
+      </w:tr>
+      <w:tr>
+        <w:tc>
+          <w:tcPr>
+            <w:tcW w:w="4508" w:type="dxa"/>
+          </w:tcPr>
+          <w:p>
+            <w:r>
+              <w:rPr>
+                <w:b/>
+                <w:bCs/>
+              </w:rPr>
+              <w:lastRenderedPageBreak/>
+              <w:t>Primary Actors:</w:t>
+            </w:r>
+            <w:r>
+              <w:rPr>
+                <w:b/>
+                <w:bCs/>
+              </w:rPr>
+              <w:t xml:space="preserve"> </w:t>
+            </w:r>
+            <w:r>
+              <w:t>Enemy</w:t>
+            </w:r>
+          </w:p>
+        </w:tc>
+        <w:tc>
+          <w:tcPr>
+            <w:tcW w:w="4508" w:type="dxa"/>
+          </w:tcPr>
+          <w:p>
+            <w:pPr>
+              <w:rPr>
+                <w:b/>
+                <w:bCs/>
+              </w:rPr>
+            </w:pPr>
+            <w:r>
+              <w:rPr>
+                <w:b/>
+                <w:bCs/>
+              </w:rPr>
+              <w:t>Secondary Actors:</w:t>
+            </w:r>
+          </w:p>
+        </w:tc>
+      </w:tr>
+      <w:tr>
+        <w:tc>
+          <w:tcPr>
+            <w:tcW w:w="9016" w:type="dxa"/>
+            <w:gridSpan w:val="2"/>
+          </w:tcPr>
+          <w:p>
+            <w:pPr>
+              <w:rPr>
+                <w:b/>
+                <w:bCs/>
+              </w:rPr>
+            </w:pPr>
+            <w:r>
+              <w:rPr>
+                <w:b/>
+                <w:bCs/>
+              </w:rPr>
+              <w:t>Preconditions:</w:t>
+            </w:r>
+            <w:r>
+              <w:rPr>
+                <w:b/>
+                <w:bCs/>
+              </w:rPr>
+              <w:t xml:space="preserve"> </w:t>
+            </w:r>
+          </w:p>
+          <w:p>
+            <w:pPr>
+              <w:pStyle w:val="ListParagraph"/>
+              <w:numPr>
+                <w:ilvl w:val="0"/>
+                <w:numId w:val="8"/>
+              </w:numPr>
+            </w:pPr>
+            <w:r>
+              <w:t>The player has been spotted by an enemy AND has since escaped</w:t>
+            </w:r>
+          </w:p>
+        </w:tc>
+      </w:tr>
+      <w:tr>
+        <w:tc>
+          <w:tcPr>
+            <w:tcW w:w="9016" w:type="dxa"/>
+            <w:gridSpan w:val="2"/>
+          </w:tcPr>
+          <w:p>
+            <w:pPr>
+              <w:rPr>
+                <w:b/>
+                <w:bCs/>
+              </w:rPr>
+            </w:pPr>
+            <w:r>
+              <w:rPr>
+                <w:b/>
+                <w:bCs/>
+              </w:rPr>
+              <w:t>Main Flow:</w:t>
+            </w:r>
+          </w:p>
+          <w:p>
+            <w:pPr>
+              <w:pStyle w:val="ListParagraph"/>
+              <w:numPr>
+                <w:ilvl w:val="0"/>
+                <w:numId w:val="9"/>
+              </w:numPr>
+            </w:pPr>
+            <w:proofErr w:type="gramStart"/>
+            <w:r>
+              <w:t>All of</w:t>
+            </w:r>
+            <w:proofErr w:type="gramEnd"/>
+            <w:r>
+              <w:t xml:space="preserve"> the enemies nearby, convene on the player`s last known location</w:t>
+            </w:r>
+          </w:p>
+          <w:p>
+            <w:pPr>
+              <w:pStyle w:val="ListParagraph"/>
+              <w:numPr>
+                <w:ilvl w:val="0"/>
+                <w:numId w:val="9"/>
+              </w:numPr>
+            </w:pPr>
+            <w:r>
+              <w:t>The enemies use a pathfinding algorithm to traverse different parts and corners of the map</w:t>
+            </w:r>
+          </w:p>
+        </w:tc>
+      </w:tr>
+      <w:tr>
+        <w:tc>
+          <w:tcPr>
+            <w:tcW w:w="9016" w:type="dxa"/>
+            <w:gridSpan w:val="2"/>
+          </w:tcPr>
+          <w:p>
+            <w:pPr>
+              <w:rPr>
+                <w:b/>
+                <w:bCs/>
+              </w:rPr>
+            </w:pPr>
+            <w:r>
+              <w:rPr>
+                <w:b/>
+                <w:bCs/>
+              </w:rPr>
+              <w:t>Postconditions:</w:t>
+            </w:r>
+          </w:p>
+          <w:p>
+            <w:pPr>
+              <w:pStyle w:val="ListParagraph"/>
+              <w:numPr>
+                <w:ilvl w:val="0"/>
+                <w:numId w:val="10"/>
+              </w:numPr>
+            </w:pPr>
+            <w:r>
+              <w:t xml:space="preserve">The enemies end their search after a short search and return to their pre-determined patrol paths </w:t>
+            </w:r>
+          </w:p>
+        </w:tc>
+      </w:tr>
+      <w:tr>
+        <w:tc>
+          <w:tcPr>
+            <w:tcW w:w="9016" w:type="dxa"/>
+            <w:gridSpan w:val="2"/>
+          </w:tcPr>
+          <w:p>
+            <w:r>
+              <w:rPr>
+                <w:b/>
+                <w:bCs/>
+              </w:rPr>
+              <w:t>Alternative Flows:</w:t>
+            </w:r>
+            <w:r>
+              <w:rPr>
+                <w:b/>
+                <w:bCs/>
+              </w:rPr>
+              <w:t xml:space="preserve"> </w:t>
+            </w:r>
+            <w:r>
+              <w:t>N/A</w:t>
+            </w:r>
+          </w:p>
+        </w:tc>
+      </w:tr>
+    </w:tbl>
+    <w:p/>
+    <w:p/>
+    <w:tbl>
+      <w:tblPr>
+        <w:tblStyle w:val="TableGrid"/>
+        <w:tblW w:w="0" w:type="auto"/>
+        <w:tblLook w:val="04A0" w:firstRow="1" w:lastRow="0" w:firstColumn="1" w:lastColumn="0" w:noHBand="0" w:noVBand="1"/>
+      </w:tblPr>
+      <w:tblGrid>
+        <w:gridCol w:w="4508"/>
+        <w:gridCol w:w="4508"/>
+      </w:tblGrid>
+      <w:tr>
+        <w:tc>
+          <w:tcPr>
+            <w:tcW w:w="4508" w:type="dxa"/>
+          </w:tcPr>
+          <w:p>
+            <w:r>
+              <w:rPr>
+                <w:b/>
+                <w:bCs/>
+              </w:rPr>
+              <w:t xml:space="preserve">Use Case: </w:t>
+            </w:r>
+            <w:r>
+              <w:t xml:space="preserve"> Enemy Behaviour Tree</w:t>
+            </w:r>
+          </w:p>
+        </w:tc>
+        <w:tc>
+          <w:tcPr>
+            <w:tcW w:w="4508" w:type="dxa"/>
+          </w:tcPr>
+          <w:p>
+            <w:r>
+              <w:rPr>
+                <w:b/>
+                <w:bCs/>
+              </w:rPr>
+              <w:t>ID:</w:t>
+            </w:r>
+            <w:r>
+              <w:rPr>
+                <w:b/>
+                <w:bCs/>
+              </w:rPr>
+              <w:t xml:space="preserve"> </w:t>
+            </w:r>
+            <w:r>
+              <w:t>1A</w:t>
+            </w:r>
+          </w:p>
+        </w:tc>
+      </w:tr>
+      <w:tr>
+        <w:tc>
+          <w:tcPr>
+            <w:tcW w:w="9016" w:type="dxa"/>
+            <w:gridSpan w:val="2"/>
+          </w:tcPr>
+          <w:p>
+            <w:r>
+              <w:rPr>
+                <w:b/>
+                <w:bCs/>
+              </w:rPr>
+              <w:t>Description:</w:t>
+            </w:r>
+            <w:r>
+              <w:rPr>
+                <w:b/>
+                <w:bCs/>
+              </w:rPr>
+              <w:t xml:space="preserve"> </w:t>
+            </w:r>
+          </w:p>
+          <w:p>
+            <w:r>
+              <w:t>The enemy’s behaviour will be dictated by a behaviour tree containing 4 states. The 4 states include Patrolling, Chasing, Attacking, Searching</w:t>
+            </w:r>
+          </w:p>
+        </w:tc>
+      </w:tr>
+      <w:tr>
+        <w:tc>
+          <w:tcPr>
+            <w:tcW w:w="4508" w:type="dxa"/>
+          </w:tcPr>
+          <w:p>
+            <w:r>
+              <w:rPr>
+                <w:b/>
+                <w:bCs/>
+              </w:rPr>
+              <w:t>Primary Actors:</w:t>
+            </w:r>
+            <w:r>
+              <w:rPr>
+                <w:b/>
+                <w:bCs/>
+              </w:rPr>
+              <w:t xml:space="preserve"> </w:t>
+            </w:r>
+            <w:r>
+              <w:t xml:space="preserve">Enemy </w:t>
+            </w:r>
+          </w:p>
+        </w:tc>
+        <w:tc>
+          <w:tcPr>
+            <w:tcW w:w="4508" w:type="dxa"/>
+          </w:tcPr>
+          <w:p>
+            <w:pPr>
+              <w:rPr>
+                <w:b/>
+                <w:bCs/>
+              </w:rPr>
+            </w:pPr>
+            <w:r>
+              <w:rPr>
+                <w:b/>
+                <w:bCs/>
+              </w:rPr>
+              <w:t>Secondary Actors:</w:t>
+            </w:r>
+          </w:p>
+        </w:tc>
+      </w:tr>
+      <w:tr>
+        <w:tc>
+          <w:tcPr>
+            <w:tcW w:w="9016" w:type="dxa"/>
+            <w:gridSpan w:val="2"/>
+          </w:tcPr>
+          <w:p>
+            <w:r>
+              <w:rPr>
+                <w:b/>
+                <w:bCs/>
+              </w:rPr>
+              <w:t>Preconditions:</w:t>
+            </w:r>
+            <w:r>
+              <w:rPr>
+                <w:b/>
+                <w:bCs/>
+              </w:rPr>
+              <w:t xml:space="preserve"> </w:t>
+            </w:r>
+          </w:p>
+          <w:p>
+            <w:pPr>
+              <w:pStyle w:val="ListParagraph"/>
+              <w:numPr>
+                <w:ilvl w:val="0"/>
+                <w:numId w:val="11"/>
+              </w:numPr>
+            </w:pPr>
+            <w:r>
+              <w:t>There are instances of guards using the behaviour tree within the game</w:t>
+            </w:r>
+          </w:p>
+        </w:tc>
+      </w:tr>
+      <w:tr>
+        <w:tc>
+          <w:tcPr>
+            <w:tcW w:w="9016" w:type="dxa"/>
+            <w:gridSpan w:val="2"/>
+          </w:tcPr>
+          <w:p>
+            <w:pPr>
+              <w:rPr>
+                <w:b/>
+                <w:bCs/>
+              </w:rPr>
+            </w:pPr>
+            <w:r>
+              <w:rPr>
+                <w:b/>
+                <w:bCs/>
+              </w:rPr>
+              <w:t>Main Flow:</w:t>
+            </w:r>
+          </w:p>
+          <w:p>
+            <w:pPr>
+              <w:pStyle w:val="ListParagraph"/>
+              <w:numPr>
+                <w:ilvl w:val="0"/>
+                <w:numId w:val="12"/>
+              </w:numPr>
+            </w:pPr>
+            <w:r>
+              <w:t>If the player has not been spotted, the guard will patrol a pre-determined route</w:t>
+            </w:r>
+          </w:p>
+          <w:p>
+            <w:pPr>
+              <w:pStyle w:val="ListParagraph"/>
+              <w:numPr>
+                <w:ilvl w:val="0"/>
+                <w:numId w:val="12"/>
+              </w:numPr>
+            </w:pPr>
+            <w:r>
+              <w:t xml:space="preserve">When a guard spots the player, </w:t>
+            </w:r>
+            <w:proofErr w:type="gramStart"/>
+            <w:r>
+              <w:t>all of</w:t>
+            </w:r>
+            <w:proofErr w:type="gramEnd"/>
+            <w:r>
+              <w:t xml:space="preserve"> the guards will chase the player</w:t>
+            </w:r>
+          </w:p>
+          <w:p>
+            <w:pPr>
+              <w:pStyle w:val="ListParagraph"/>
+              <w:numPr>
+                <w:ilvl w:val="0"/>
+                <w:numId w:val="12"/>
+              </w:numPr>
+            </w:pPr>
+            <w:r>
+              <w:t>When the guards are within range, they will attack the player</w:t>
+            </w:r>
+          </w:p>
+          <w:p>
+            <w:pPr>
+              <w:pStyle w:val="ListParagraph"/>
+              <w:numPr>
+                <w:ilvl w:val="0"/>
+                <w:numId w:val="12"/>
+              </w:numPr>
+            </w:pPr>
+            <w:r>
+              <w:t>If the player escapes, the guards will search the area</w:t>
+            </w:r>
+          </w:p>
+          <w:p>
+            <w:pPr>
+              <w:pStyle w:val="ListParagraph"/>
+              <w:numPr>
+                <w:ilvl w:val="0"/>
+                <w:numId w:val="13"/>
+              </w:numPr>
+            </w:pPr>
+            <w:r>
+              <w:t>If the player is found again, they will chase and attack</w:t>
+            </w:r>
+          </w:p>
+          <w:p>
+            <w:pPr>
+              <w:pStyle w:val="ListParagraph"/>
+              <w:numPr>
+                <w:ilvl w:val="0"/>
+                <w:numId w:val="13"/>
+              </w:numPr>
+            </w:pPr>
+            <w:r>
+              <w:t>If the player is not found again, they will go back to their patrol paths</w:t>
+            </w:r>
+          </w:p>
+        </w:tc>
+      </w:tr>
+      <w:tr>
+        <w:tc>
+          <w:tcPr>
+            <w:tcW w:w="9016" w:type="dxa"/>
+            <w:gridSpan w:val="2"/>
+          </w:tcPr>
+          <w:p>
+            <w:pPr>
+              <w:rPr>
+                <w:b/>
+                <w:bCs/>
+              </w:rPr>
+            </w:pPr>
+            <w:r>
+              <w:rPr>
+                <w:b/>
+                <w:bCs/>
+              </w:rPr>
+              <w:t>Postconditions:</w:t>
+            </w:r>
+            <w:r>
+              <w:rPr>
+                <w:b/>
+                <w:bCs/>
+              </w:rPr>
+              <w:t xml:space="preserve"> </w:t>
+            </w:r>
+          </w:p>
+          <w:p>
+            <w:pPr>
+              <w:pStyle w:val="ListParagraph"/>
+              <w:numPr>
+                <w:ilvl w:val="0"/>
+                <w:numId w:val="14"/>
+              </w:numPr>
+            </w:pPr>
+            <w:r>
+              <w:t xml:space="preserve">The states will reset back to what they were before the player was spotted </w:t>
+            </w:r>
+          </w:p>
+        </w:tc>
+      </w:tr>
+    </w:tbl>
     <w:p/>
     <w:p/>
     <w:p>
       <w:r>
-        <w:lastRenderedPageBreak/>
         <w:t xml:space="preserve">Appendix </w:t>
       </w:r>
       <w:r>
@@ -1256,7 +1860,11 @@
           </w:p>
           <w:p>
             <w:r>
-              <w:t xml:space="preserve">The player will take turns standing in the 5 different vision zones the enemy has. The player will start outside of the enemy’s field of view AND ensure the timer has not started. The player will then move to a vision zone and test how long it takes for the player to be spotted. The enemy’s spotlight will change to a different colour based on which zone the player has been spotted in, making it easy to visualise this test. </w:t>
+              <w:t xml:space="preserve">The player will take turns standing in the 5 different vision zones the enemy has. The player will start outside of the enemy’s field of view AND ensure the timer has not started. The player will then move to a vision zone and test how long it takes for the player to be spotted. The enemy’s </w:t>
+            </w:r>
+            <w:r>
+              <w:lastRenderedPageBreak/>
+              <w:t xml:space="preserve">spotlight will change to a different colour based on which zone the player has been spotted in, making it easy to visualise this test. </w:t>
             </w:r>
           </w:p>
         </w:tc>
@@ -1279,6 +1887,7 @@
                 <w:b/>
                 <w:bCs/>
               </w:rPr>
+              <w:lastRenderedPageBreak/>
               <w:t>Expected Results:</w:t>
             </w:r>
           </w:p>
@@ -1585,7 +2194,6 @@
           </w:p>
           <w:p>
             <w:r>
-              <w:lastRenderedPageBreak/>
               <w:t>The enemies should be going along their patrol paths as normal, to begin with. After they spot the player, they should path find to the player’s location. Once the player has escaped and the enemies can no longer see the player, they should path find to search for the player.</w:t>
             </w:r>
           </w:p>
@@ -1609,7 +2217,6 @@
                 <w:b/>
                 <w:bCs/>
               </w:rPr>
-              <w:lastRenderedPageBreak/>
               <w:t>Expected Results:</w:t>
             </w:r>
           </w:p>
@@ -1689,6 +2296,7 @@
                 <w:b/>
                 <w:bCs/>
               </w:rPr>
+              <w:lastRenderedPageBreak/>
               <w:t xml:space="preserve">Date: </w:t>
             </w:r>
             <w:r>
@@ -1735,6 +2343,361 @@
         </w:tc>
       </w:tr>
     </w:tbl>
+    <w:p/>
+    <w:tbl>
+      <w:tblPr>
+        <w:tblStyle w:val="TableGrid"/>
+        <w:tblW w:w="0" w:type="auto"/>
+        <w:tblLook w:val="04A0" w:firstRow="1" w:lastRow="0" w:firstColumn="1" w:lastColumn="0" w:noHBand="0" w:noVBand="1"/>
+      </w:tblPr>
+      <w:tblGrid>
+        <w:gridCol w:w="4508"/>
+        <w:gridCol w:w="4508"/>
+      </w:tblGrid>
+      <w:tr>
+        <w:tc>
+          <w:tcPr>
+            <w:tcW w:w="4508" w:type="dxa"/>
+          </w:tcPr>
+          <w:p>
+            <w:r>
+              <w:rPr>
+                <w:b/>
+                <w:bCs/>
+              </w:rPr>
+              <w:t xml:space="preserve">Use Case: </w:t>
+            </w:r>
+            <w:r>
+              <w:t>Enemy Behaviour Tree</w:t>
+            </w:r>
+          </w:p>
+        </w:tc>
+        <w:tc>
+          <w:tcPr>
+            <w:tcW w:w="4508" w:type="dxa"/>
+          </w:tcPr>
+          <w:p>
+            <w:r>
+              <w:rPr>
+                <w:b/>
+                <w:bCs/>
+              </w:rPr>
+              <w:t xml:space="preserve">ID: </w:t>
+            </w:r>
+            <w:r>
+              <w:t>1A</w:t>
+            </w:r>
+          </w:p>
+        </w:tc>
+      </w:tr>
+      <w:tr>
+        <w:tc>
+          <w:tcPr>
+            <w:tcW w:w="9016" w:type="dxa"/>
+            <w:gridSpan w:val="2"/>
+          </w:tcPr>
+          <w:p>
+            <w:r>
+              <w:rPr>
+                <w:b/>
+                <w:bCs/>
+              </w:rPr>
+              <w:t xml:space="preserve">Test Number: </w:t>
+            </w:r>
+            <w:r>
+              <w:t>3</w:t>
+            </w:r>
+          </w:p>
+        </w:tc>
+      </w:tr>
+      <w:tr>
+        <w:tc>
+          <w:tcPr>
+            <w:tcW w:w="9016" w:type="dxa"/>
+            <w:gridSpan w:val="2"/>
+          </w:tcPr>
+          <w:p>
+            <w:pPr>
+              <w:rPr>
+                <w:b/>
+                <w:bCs/>
+              </w:rPr>
+            </w:pPr>
+            <w:r>
+              <w:rPr>
+                <w:b/>
+                <w:bCs/>
+              </w:rPr>
+              <w:t xml:space="preserve">Objective: </w:t>
+            </w:r>
+          </w:p>
+          <w:p>
+            <w:r>
+              <w:t>To test whether the behaviour tree can successfully implement the 4 relevant actions defined in the requirements specification and do so at the correct time based on the current game state.</w:t>
+            </w:r>
+          </w:p>
+        </w:tc>
+      </w:tr>
+      <w:tr>
+        <w:tc>
+          <w:tcPr>
+            <w:tcW w:w="9016" w:type="dxa"/>
+            <w:gridSpan w:val="2"/>
+          </w:tcPr>
+          <w:p>
+            <w:pPr>
+              <w:rPr>
+                <w:b/>
+                <w:bCs/>
+              </w:rPr>
+            </w:pPr>
+            <w:r>
+              <w:rPr>
+                <w:b/>
+                <w:bCs/>
+              </w:rPr>
+              <w:t xml:space="preserve">Set up: </w:t>
+            </w:r>
+          </w:p>
+          <w:p>
+            <w:r>
+              <w:t xml:space="preserve">The player will begin the game outside of the map to test the enemy patrol paths. The player will then be placed into the map and play in a way that will result in the enemy AI having to use </w:t>
+            </w:r>
+            <w:proofErr w:type="gramStart"/>
+            <w:r>
+              <w:t>all of</w:t>
+            </w:r>
+            <w:proofErr w:type="gramEnd"/>
+            <w:r>
+              <w:t xml:space="preserve"> the 4 different </w:t>
+            </w:r>
+            <w:proofErr w:type="spellStart"/>
+            <w:r>
+              <w:t>actions</w:t>
+            </w:r>
+            <w:proofErr w:type="spellEnd"/>
+            <w:r>
+              <w:t xml:space="preserve"> within the game and use them at the correct time.</w:t>
+            </w:r>
+          </w:p>
+        </w:tc>
+      </w:tr>
+      <w:tr>
+        <w:tc>
+          <w:tcPr>
+            <w:tcW w:w="9016" w:type="dxa"/>
+            <w:gridSpan w:val="2"/>
+          </w:tcPr>
+          <w:p>
+            <w:pPr>
+              <w:rPr>
+                <w:b/>
+                <w:bCs/>
+              </w:rPr>
+            </w:pPr>
+            <w:r>
+              <w:rPr>
+                <w:b/>
+                <w:bCs/>
+              </w:rPr>
+              <w:t>Expected Results:</w:t>
+            </w:r>
+          </w:p>
+          <w:p>
+            <w:r>
+              <w:t xml:space="preserve">The enemies should patrol when the player has not yet been spotted. </w:t>
+            </w:r>
+          </w:p>
+          <w:p>
+            <w:r>
+              <w:t xml:space="preserve">If a guard spots the player, all the other guards should be alerted and should </w:t>
+            </w:r>
+            <w:proofErr w:type="spellStart"/>
+            <w:r>
+              <w:t>pathfind</w:t>
+            </w:r>
+            <w:proofErr w:type="spellEnd"/>
+            <w:r>
+              <w:t xml:space="preserve"> to the player’s location. If the guards are close enough to the player they should attack. If they have spotted him but are too far away, they will chase him. If they all lose sight of him after having previously seen him. They will enter a search pattern. They will search 2 randomly assigned locations on the map until they have been searching for 40 seconds. Then they should return to their patrol paths. If they find the player whilst searching, they should return to either chase or attack the player based on the distance between them and the player. </w:t>
+            </w:r>
+          </w:p>
+        </w:tc>
+      </w:tr>
+      <w:tr>
+        <w:tc>
+          <w:tcPr>
+            <w:tcW w:w="9016" w:type="dxa"/>
+            <w:gridSpan w:val="2"/>
+          </w:tcPr>
+          <w:p>
+            <w:pPr>
+              <w:rPr>
+                <w:b/>
+                <w:bCs/>
+              </w:rPr>
+            </w:pPr>
+            <w:r>
+              <w:rPr>
+                <w:b/>
+                <w:bCs/>
+              </w:rPr>
+              <w:t>Test:</w:t>
+            </w:r>
+          </w:p>
+          <w:p>
+            <w:r>
+              <w:t>The player will start in an undetected state and ensure that the enemies all follow their patrol paths.</w:t>
+            </w:r>
+          </w:p>
+          <w:p>
+            <w:r>
+              <w:t xml:space="preserve">The player will then appear in the vision cone of one enemy and be subsequently spotted by the enemy. </w:t>
+            </w:r>
+          </w:p>
+          <w:p>
+            <w:r>
+              <w:t xml:space="preserve">The player will wait there until </w:t>
+            </w:r>
+            <w:proofErr w:type="gramStart"/>
+            <w:r>
+              <w:t>all of</w:t>
+            </w:r>
+            <w:proofErr w:type="gramEnd"/>
+            <w:r>
+              <w:t xml:space="preserve"> the guards have traversed to the player’s location.</w:t>
+            </w:r>
+          </w:p>
+          <w:p>
+            <w:r>
+              <w:t xml:space="preserve">The player will then slowly walk around the map. The tester will ensure that </w:t>
+            </w:r>
+            <w:proofErr w:type="gramStart"/>
+            <w:r>
+              <w:t>all of</w:t>
+            </w:r>
+            <w:proofErr w:type="gramEnd"/>
+            <w:r>
+              <w:t xml:space="preserve"> the guards attack the player when they are close and chase the player when they are far away. </w:t>
+            </w:r>
+          </w:p>
+          <w:p>
+            <w:r>
+              <w:t xml:space="preserve">The player will then go into hiding. </w:t>
+            </w:r>
+          </w:p>
+          <w:p>
+            <w:r>
+              <w:t>The tester will ensure that all guards enter their search pattern.</w:t>
+            </w:r>
+          </w:p>
+          <w:p>
+            <w:r>
+              <w:t xml:space="preserve">During the searching, the player will then attempt </w:t>
+            </w:r>
+            <w:proofErr w:type="spellStart"/>
+            <w:r>
+              <w:t>o</w:t>
+            </w:r>
+            <w:proofErr w:type="spellEnd"/>
+            <w:r>
+              <w:t xml:space="preserve"> be spotted again by the guards to ensure they switch states from searching to either attacking or chasing. </w:t>
+            </w:r>
+          </w:p>
+          <w:p>
+            <w:r>
+              <w:t>The player will then go back into hiding.</w:t>
+            </w:r>
+          </w:p>
+          <w:p>
+            <w:r>
+              <w:t xml:space="preserve">The tester will ensure once again that the guards enter their search pattern. </w:t>
+            </w:r>
+          </w:p>
+          <w:p>
+            <w:r>
+              <w:t>The tester will then observe if the guards will return to their patrol paths after 40 seconds.</w:t>
+            </w:r>
+          </w:p>
+        </w:tc>
+      </w:tr>
+      <w:tr>
+        <w:tc>
+          <w:tcPr>
+            <w:tcW w:w="9016" w:type="dxa"/>
+            <w:gridSpan w:val="2"/>
+          </w:tcPr>
+          <w:p>
+            <w:r>
+              <w:rPr>
+                <w:b/>
+                <w:bCs/>
+              </w:rPr>
+              <w:t xml:space="preserve">Test Record: </w:t>
+            </w:r>
+            <w:r>
+              <w:t>Expected Results observed</w:t>
+            </w:r>
+          </w:p>
+        </w:tc>
+      </w:tr>
+      <w:tr>
+        <w:tc>
+          <w:tcPr>
+            <w:tcW w:w="4508" w:type="dxa"/>
+          </w:tcPr>
+          <w:p>
+            <w:r>
+              <w:rPr>
+                <w:b/>
+                <w:bCs/>
+              </w:rPr>
+              <w:t xml:space="preserve">Date: </w:t>
+            </w:r>
+            <w:r>
+              <w:t>05/05/23</w:t>
+            </w:r>
+          </w:p>
+        </w:tc>
+        <w:tc>
+          <w:tcPr>
+            <w:tcW w:w="4508" w:type="dxa"/>
+          </w:tcPr>
+          <w:p>
+            <w:r>
+              <w:rPr>
+                <w:b/>
+                <w:bCs/>
+              </w:rPr>
+              <w:t xml:space="preserve">Tester: </w:t>
+            </w:r>
+            <w:r>
+              <w:t>Tayyab Hussain</w:t>
+            </w:r>
+          </w:p>
+        </w:tc>
+      </w:tr>
+      <w:tr>
+        <w:tc>
+          <w:tcPr>
+            <w:tcW w:w="9016" w:type="dxa"/>
+            <w:gridSpan w:val="2"/>
+          </w:tcPr>
+          <w:p>
+            <w:r>
+              <w:rPr>
+                <w:b/>
+                <w:bCs/>
+              </w:rPr>
+              <w:t xml:space="preserve">Result: </w:t>
+            </w:r>
+            <w:r>
+              <w:t>Passed</w:t>
+            </w:r>
+          </w:p>
+        </w:tc>
+      </w:tr>
+    </w:tbl>
+    <w:p/>
     <w:p/>
     <w:sectPr>
       <w:pgSz w:w="11906" w:h="16838"/>
@@ -1749,6 +2712,95 @@
 <file path=word/numbering.xml><?xml version="1.0" encoding="utf-8"?>
 <w:numbering xmlns:wpc="http://schemas.microsoft.com/office/word/2010/wordprocessingCanvas" xmlns:cx="http://schemas.microsoft.com/office/drawing/2014/chartex" xmlns:cx1="http://schemas.microsoft.com/office/drawing/2015/9/8/chartex" xmlns:cx2="http://schemas.microsoft.com/office/drawing/2015/10/21/chartex" xmlns:cx3="http://schemas.microsoft.com/office/drawing/2016/5/9/chartex" xmlns:cx4="http://schemas.microsoft.com/office/drawing/2016/5/10/chartex" xmlns:cx5="http://schemas.microsoft.com/office/drawing/2016/5/11/chartex" xmlns:cx6="http://schemas.microsoft.com/office/drawing/2016/5/12/chartex" xmlns:cx7="http://schemas.microsoft.com/office/drawing/2016/5/13/chartex" xmlns:cx8="http://schemas.microsoft.com/office/drawing/2016/5/14/chartex" xmlns:mc="http://schemas.openxmlformats.org/markup-compatibility/2006" xmlns:aink="http://schemas.microsoft.com/office/drawing/2016/ink" xmlns:am3d="http://schemas.microsoft.com/office/drawing/2017/model3d" xmlns:o="urn:schemas-microsoft-com:office:office" xmlns:oel="http://schemas.microsoft.com/office/2019/extlst" xmlns:r="http://schemas.openxmlformats.org/officeDocument/2006/relationships" xmlns:m="http://schemas.openxmlformats.org/officeDocument/2006/math" xmlns:v="urn:schemas-microsoft-com:vml" xmlns:wp14="http://schemas.microsoft.com/office/word/2010/wordprocessingDrawing" xmlns:wp="http://schemas.openxmlformats.org/drawingml/2006/wordprocessingDrawing" xmlns:w10="urn:schemas-microsoft-com:office:word" xmlns:w="http://schemas.openxmlformats.org/wordprocessingml/2006/main" xmlns:w14="http://schemas.microsoft.com/office/word/2010/wordml" xmlns:w15="http://schemas.microsoft.com/office/word/2012/wordml" xmlns:w16cex="http://schemas.microsoft.com/office/word/2018/wordml/cex" xmlns:w16cid="http://schemas.microsoft.com/office/word/2016/wordml/cid" xmlns:w16="http://schemas.microsoft.com/office/word/2018/wordml" xmlns:w16du="http://schemas.microsoft.com/office/word/2023/wordml/word16du" xmlns:w16sdtdh="http://schemas.microsoft.com/office/word/2020/wordml/sdtdatahash" xmlns:w16se="http://schemas.microsoft.com/office/word/2015/wordml/symex" xmlns:wpg="http://schemas.microsoft.com/office/word/2010/wordprocessingGroup" xmlns:wpi="http://schemas.microsoft.com/office/word/2010/wordprocessingInk" xmlns:wne="http://schemas.microsoft.com/office/word/2006/wordml" xmlns:wps="http://schemas.microsoft.com/office/word/2010/wordprocessingShape" mc:Ignorable="w14 w15 w16se w16cid w16 w16cex w16sdtdh wp14">
   <w:abstractNum w:abstractNumId="0" w15:restartNumberingAfterBreak="0">
+    <w:nsid w:val="00597FDA"/>
+    <w:multiLevelType w:val="hybridMultilevel"/>
+    <w:tmpl w:val="B0368A88"/>
+    <w:lvl w:ilvl="0" w:tplc="08090011">
+      <w:start w:val="1"/>
+      <w:numFmt w:val="decimal"/>
+      <w:lvlText w:val="%1)"/>
+      <w:lvlJc w:val="left"/>
+      <w:pPr>
+        <w:ind w:left="720" w:hanging="360"/>
+      </w:pPr>
+      <w:rPr>
+        <w:rFonts w:hint="default"/>
+      </w:rPr>
+    </w:lvl>
+    <w:lvl w:ilvl="1" w:tplc="08090019" w:tentative="1">
+      <w:start w:val="1"/>
+      <w:numFmt w:val="lowerLetter"/>
+      <w:lvlText w:val="%2."/>
+      <w:lvlJc w:val="left"/>
+      <w:pPr>
+        <w:ind w:left="1440" w:hanging="360"/>
+      </w:pPr>
+    </w:lvl>
+    <w:lvl w:ilvl="2" w:tplc="0809001B" w:tentative="1">
+      <w:start w:val="1"/>
+      <w:numFmt w:val="lowerRoman"/>
+      <w:lvlText w:val="%3."/>
+      <w:lvlJc w:val="right"/>
+      <w:pPr>
+        <w:ind w:left="2160" w:hanging="180"/>
+      </w:pPr>
+    </w:lvl>
+    <w:lvl w:ilvl="3" w:tplc="0809000F" w:tentative="1">
+      <w:start w:val="1"/>
+      <w:numFmt w:val="decimal"/>
+      <w:lvlText w:val="%4."/>
+      <w:lvlJc w:val="left"/>
+      <w:pPr>
+        <w:ind w:left="2880" w:hanging="360"/>
+      </w:pPr>
+    </w:lvl>
+    <w:lvl w:ilvl="4" w:tplc="08090019" w:tentative="1">
+      <w:start w:val="1"/>
+      <w:numFmt w:val="lowerLetter"/>
+      <w:lvlText w:val="%5."/>
+      <w:lvlJc w:val="left"/>
+      <w:pPr>
+        <w:ind w:left="3600" w:hanging="360"/>
+      </w:pPr>
+    </w:lvl>
+    <w:lvl w:ilvl="5" w:tplc="0809001B" w:tentative="1">
+      <w:start w:val="1"/>
+      <w:numFmt w:val="lowerRoman"/>
+      <w:lvlText w:val="%6."/>
+      <w:lvlJc w:val="right"/>
+      <w:pPr>
+        <w:ind w:left="4320" w:hanging="180"/>
+      </w:pPr>
+    </w:lvl>
+    <w:lvl w:ilvl="6" w:tplc="0809000F" w:tentative="1">
+      <w:start w:val="1"/>
+      <w:numFmt w:val="decimal"/>
+      <w:lvlText w:val="%7."/>
+      <w:lvlJc w:val="left"/>
+      <w:pPr>
+        <w:ind w:left="5040" w:hanging="360"/>
+      </w:pPr>
+    </w:lvl>
+    <w:lvl w:ilvl="7" w:tplc="08090019" w:tentative="1">
+      <w:start w:val="1"/>
+      <w:numFmt w:val="lowerLetter"/>
+      <w:lvlText w:val="%8."/>
+      <w:lvlJc w:val="left"/>
+      <w:pPr>
+        <w:ind w:left="5760" w:hanging="360"/>
+      </w:pPr>
+    </w:lvl>
+    <w:lvl w:ilvl="8" w:tplc="0809001B" w:tentative="1">
+      <w:start w:val="1"/>
+      <w:numFmt w:val="lowerRoman"/>
+      <w:lvlText w:val="%9."/>
+      <w:lvlJc w:val="right"/>
+      <w:pPr>
+        <w:ind w:left="6480" w:hanging="180"/>
+      </w:pPr>
+    </w:lvl>
+  </w:abstractNum>
+  <w:abstractNum w:abstractNumId="1" w15:restartNumberingAfterBreak="0">
     <w:nsid w:val="02DD0370"/>
     <w:multiLevelType w:val="hybridMultilevel"/>
     <w:tmpl w:val="48FEB586"/>
@@ -1860,7 +2912,185 @@
       </w:rPr>
     </w:lvl>
   </w:abstractNum>
-  <w:abstractNum w:abstractNumId="1" w15:restartNumberingAfterBreak="0">
+  <w:abstractNum w:abstractNumId="2" w15:restartNumberingAfterBreak="0">
+    <w:nsid w:val="258C1EA5"/>
+    <w:multiLevelType w:val="hybridMultilevel"/>
+    <w:tmpl w:val="426698D2"/>
+    <w:lvl w:ilvl="0" w:tplc="08090011">
+      <w:start w:val="1"/>
+      <w:numFmt w:val="decimal"/>
+      <w:lvlText w:val="%1)"/>
+      <w:lvlJc w:val="left"/>
+      <w:pPr>
+        <w:ind w:left="720" w:hanging="360"/>
+      </w:pPr>
+      <w:rPr>
+        <w:rFonts w:hint="default"/>
+      </w:rPr>
+    </w:lvl>
+    <w:lvl w:ilvl="1" w:tplc="08090019" w:tentative="1">
+      <w:start w:val="1"/>
+      <w:numFmt w:val="lowerLetter"/>
+      <w:lvlText w:val="%2."/>
+      <w:lvlJc w:val="left"/>
+      <w:pPr>
+        <w:ind w:left="1440" w:hanging="360"/>
+      </w:pPr>
+    </w:lvl>
+    <w:lvl w:ilvl="2" w:tplc="0809001B" w:tentative="1">
+      <w:start w:val="1"/>
+      <w:numFmt w:val="lowerRoman"/>
+      <w:lvlText w:val="%3."/>
+      <w:lvlJc w:val="right"/>
+      <w:pPr>
+        <w:ind w:left="2160" w:hanging="180"/>
+      </w:pPr>
+    </w:lvl>
+    <w:lvl w:ilvl="3" w:tplc="0809000F" w:tentative="1">
+      <w:start w:val="1"/>
+      <w:numFmt w:val="decimal"/>
+      <w:lvlText w:val="%4."/>
+      <w:lvlJc w:val="left"/>
+      <w:pPr>
+        <w:ind w:left="2880" w:hanging="360"/>
+      </w:pPr>
+    </w:lvl>
+    <w:lvl w:ilvl="4" w:tplc="08090019" w:tentative="1">
+      <w:start w:val="1"/>
+      <w:numFmt w:val="lowerLetter"/>
+      <w:lvlText w:val="%5."/>
+      <w:lvlJc w:val="left"/>
+      <w:pPr>
+        <w:ind w:left="3600" w:hanging="360"/>
+      </w:pPr>
+    </w:lvl>
+    <w:lvl w:ilvl="5" w:tplc="0809001B" w:tentative="1">
+      <w:start w:val="1"/>
+      <w:numFmt w:val="lowerRoman"/>
+      <w:lvlText w:val="%6."/>
+      <w:lvlJc w:val="right"/>
+      <w:pPr>
+        <w:ind w:left="4320" w:hanging="180"/>
+      </w:pPr>
+    </w:lvl>
+    <w:lvl w:ilvl="6" w:tplc="0809000F" w:tentative="1">
+      <w:start w:val="1"/>
+      <w:numFmt w:val="decimal"/>
+      <w:lvlText w:val="%7."/>
+      <w:lvlJc w:val="left"/>
+      <w:pPr>
+        <w:ind w:left="5040" w:hanging="360"/>
+      </w:pPr>
+    </w:lvl>
+    <w:lvl w:ilvl="7" w:tplc="08090019" w:tentative="1">
+      <w:start w:val="1"/>
+      <w:numFmt w:val="lowerLetter"/>
+      <w:lvlText w:val="%8."/>
+      <w:lvlJc w:val="left"/>
+      <w:pPr>
+        <w:ind w:left="5760" w:hanging="360"/>
+      </w:pPr>
+    </w:lvl>
+    <w:lvl w:ilvl="8" w:tplc="0809001B" w:tentative="1">
+      <w:start w:val="1"/>
+      <w:numFmt w:val="lowerRoman"/>
+      <w:lvlText w:val="%9."/>
+      <w:lvlJc w:val="right"/>
+      <w:pPr>
+        <w:ind w:left="6480" w:hanging="180"/>
+      </w:pPr>
+    </w:lvl>
+  </w:abstractNum>
+  <w:abstractNum w:abstractNumId="3" w15:restartNumberingAfterBreak="0">
+    <w:nsid w:val="25D93377"/>
+    <w:multiLevelType w:val="hybridMultilevel"/>
+    <w:tmpl w:val="3A064FA2"/>
+    <w:lvl w:ilvl="0" w:tplc="08090011">
+      <w:start w:val="1"/>
+      <w:numFmt w:val="decimal"/>
+      <w:lvlText w:val="%1)"/>
+      <w:lvlJc w:val="left"/>
+      <w:pPr>
+        <w:ind w:left="720" w:hanging="360"/>
+      </w:pPr>
+      <w:rPr>
+        <w:rFonts w:hint="default"/>
+      </w:rPr>
+    </w:lvl>
+    <w:lvl w:ilvl="1" w:tplc="08090019" w:tentative="1">
+      <w:start w:val="1"/>
+      <w:numFmt w:val="lowerLetter"/>
+      <w:lvlText w:val="%2."/>
+      <w:lvlJc w:val="left"/>
+      <w:pPr>
+        <w:ind w:left="1440" w:hanging="360"/>
+      </w:pPr>
+    </w:lvl>
+    <w:lvl w:ilvl="2" w:tplc="0809001B" w:tentative="1">
+      <w:start w:val="1"/>
+      <w:numFmt w:val="lowerRoman"/>
+      <w:lvlText w:val="%3."/>
+      <w:lvlJc w:val="right"/>
+      <w:pPr>
+        <w:ind w:left="2160" w:hanging="180"/>
+      </w:pPr>
+    </w:lvl>
+    <w:lvl w:ilvl="3" w:tplc="0809000F" w:tentative="1">
+      <w:start w:val="1"/>
+      <w:numFmt w:val="decimal"/>
+      <w:lvlText w:val="%4."/>
+      <w:lvlJc w:val="left"/>
+      <w:pPr>
+        <w:ind w:left="2880" w:hanging="360"/>
+      </w:pPr>
+    </w:lvl>
+    <w:lvl w:ilvl="4" w:tplc="08090019" w:tentative="1">
+      <w:start w:val="1"/>
+      <w:numFmt w:val="lowerLetter"/>
+      <w:lvlText w:val="%5."/>
+      <w:lvlJc w:val="left"/>
+      <w:pPr>
+        <w:ind w:left="3600" w:hanging="360"/>
+      </w:pPr>
+    </w:lvl>
+    <w:lvl w:ilvl="5" w:tplc="0809001B" w:tentative="1">
+      <w:start w:val="1"/>
+      <w:numFmt w:val="lowerRoman"/>
+      <w:lvlText w:val="%6."/>
+      <w:lvlJc w:val="right"/>
+      <w:pPr>
+        <w:ind w:left="4320" w:hanging="180"/>
+      </w:pPr>
+    </w:lvl>
+    <w:lvl w:ilvl="6" w:tplc="0809000F" w:tentative="1">
+      <w:start w:val="1"/>
+      <w:numFmt w:val="decimal"/>
+      <w:lvlText w:val="%7."/>
+      <w:lvlJc w:val="left"/>
+      <w:pPr>
+        <w:ind w:left="5040" w:hanging="360"/>
+      </w:pPr>
+    </w:lvl>
+    <w:lvl w:ilvl="7" w:tplc="08090019" w:tentative="1">
+      <w:start w:val="1"/>
+      <w:numFmt w:val="lowerLetter"/>
+      <w:lvlText w:val="%8."/>
+      <w:lvlJc w:val="left"/>
+      <w:pPr>
+        <w:ind w:left="5760" w:hanging="360"/>
+      </w:pPr>
+    </w:lvl>
+    <w:lvl w:ilvl="8" w:tplc="0809001B" w:tentative="1">
+      <w:start w:val="1"/>
+      <w:numFmt w:val="lowerRoman"/>
+      <w:lvlText w:val="%9."/>
+      <w:lvlJc w:val="right"/>
+      <w:pPr>
+        <w:ind w:left="6480" w:hanging="180"/>
+      </w:pPr>
+    </w:lvl>
+  </w:abstractNum>
+  <w:abstractNum w:abstractNumId="4" w15:restartNumberingAfterBreak="0">
     <w:nsid w:val="2A8B6136"/>
     <w:multiLevelType w:val="hybridMultilevel"/>
     <w:tmpl w:val="C3947776"/>
@@ -1951,7 +3181,7 @@
       </w:pPr>
     </w:lvl>
   </w:abstractNum>
-  <w:abstractNum w:abstractNumId="2" w15:restartNumberingAfterBreak="0">
+  <w:abstractNum w:abstractNumId="5" w15:restartNumberingAfterBreak="0">
     <w:nsid w:val="2DB82C64"/>
     <w:multiLevelType w:val="hybridMultilevel"/>
     <w:tmpl w:val="5EA412B0"/>
@@ -2040,7 +3270,7 @@
       </w:pPr>
     </w:lvl>
   </w:abstractNum>
-  <w:abstractNum w:abstractNumId="3" w15:restartNumberingAfterBreak="0">
+  <w:abstractNum w:abstractNumId="6" w15:restartNumberingAfterBreak="0">
     <w:nsid w:val="3E047127"/>
     <w:multiLevelType w:val="hybridMultilevel"/>
     <w:tmpl w:val="5704A782"/>
@@ -2129,7 +3359,7 @@
       </w:pPr>
     </w:lvl>
   </w:abstractNum>
-  <w:abstractNum w:abstractNumId="4" w15:restartNumberingAfterBreak="0">
+  <w:abstractNum w:abstractNumId="7" w15:restartNumberingAfterBreak="0">
     <w:nsid w:val="407C2983"/>
     <w:multiLevelType w:val="hybridMultilevel"/>
     <w:tmpl w:val="E85A5E0E"/>
@@ -2220,7 +3450,7 @@
       </w:pPr>
     </w:lvl>
   </w:abstractNum>
-  <w:abstractNum w:abstractNumId="5" w15:restartNumberingAfterBreak="0">
+  <w:abstractNum w:abstractNumId="8" w15:restartNumberingAfterBreak="0">
     <w:nsid w:val="55FB3AC1"/>
     <w:multiLevelType w:val="hybridMultilevel"/>
     <w:tmpl w:val="D47E7DFA"/>
@@ -2309,7 +3539,274 @@
       </w:pPr>
     </w:lvl>
   </w:abstractNum>
-  <w:abstractNum w:abstractNumId="6" w15:restartNumberingAfterBreak="0">
+  <w:abstractNum w:abstractNumId="9" w15:restartNumberingAfterBreak="0">
+    <w:nsid w:val="5B7A1CCB"/>
+    <w:multiLevelType w:val="hybridMultilevel"/>
+    <w:tmpl w:val="A2840CD8"/>
+    <w:lvl w:ilvl="0" w:tplc="08090011">
+      <w:start w:val="1"/>
+      <w:numFmt w:val="decimal"/>
+      <w:lvlText w:val="%1)"/>
+      <w:lvlJc w:val="left"/>
+      <w:pPr>
+        <w:ind w:left="720" w:hanging="360"/>
+      </w:pPr>
+      <w:rPr>
+        <w:rFonts w:hint="default"/>
+      </w:rPr>
+    </w:lvl>
+    <w:lvl w:ilvl="1" w:tplc="08090019" w:tentative="1">
+      <w:start w:val="1"/>
+      <w:numFmt w:val="lowerLetter"/>
+      <w:lvlText w:val="%2."/>
+      <w:lvlJc w:val="left"/>
+      <w:pPr>
+        <w:ind w:left="1440" w:hanging="360"/>
+      </w:pPr>
+    </w:lvl>
+    <w:lvl w:ilvl="2" w:tplc="0809001B" w:tentative="1">
+      <w:start w:val="1"/>
+      <w:numFmt w:val="lowerRoman"/>
+      <w:lvlText w:val="%3."/>
+      <w:lvlJc w:val="right"/>
+      <w:pPr>
+        <w:ind w:left="2160" w:hanging="180"/>
+      </w:pPr>
+    </w:lvl>
+    <w:lvl w:ilvl="3" w:tplc="0809000F" w:tentative="1">
+      <w:start w:val="1"/>
+      <w:numFmt w:val="decimal"/>
+      <w:lvlText w:val="%4."/>
+      <w:lvlJc w:val="left"/>
+      <w:pPr>
+        <w:ind w:left="2880" w:hanging="360"/>
+      </w:pPr>
+    </w:lvl>
+    <w:lvl w:ilvl="4" w:tplc="08090019" w:tentative="1">
+      <w:start w:val="1"/>
+      <w:numFmt w:val="lowerLetter"/>
+      <w:lvlText w:val="%5."/>
+      <w:lvlJc w:val="left"/>
+      <w:pPr>
+        <w:ind w:left="3600" w:hanging="360"/>
+      </w:pPr>
+    </w:lvl>
+    <w:lvl w:ilvl="5" w:tplc="0809001B" w:tentative="1">
+      <w:start w:val="1"/>
+      <w:numFmt w:val="lowerRoman"/>
+      <w:lvlText w:val="%6."/>
+      <w:lvlJc w:val="right"/>
+      <w:pPr>
+        <w:ind w:left="4320" w:hanging="180"/>
+      </w:pPr>
+    </w:lvl>
+    <w:lvl w:ilvl="6" w:tplc="0809000F" w:tentative="1">
+      <w:start w:val="1"/>
+      <w:numFmt w:val="decimal"/>
+      <w:lvlText w:val="%7."/>
+      <w:lvlJc w:val="left"/>
+      <w:pPr>
+        <w:ind w:left="5040" w:hanging="360"/>
+      </w:pPr>
+    </w:lvl>
+    <w:lvl w:ilvl="7" w:tplc="08090019" w:tentative="1">
+      <w:start w:val="1"/>
+      <w:numFmt w:val="lowerLetter"/>
+      <w:lvlText w:val="%8."/>
+      <w:lvlJc w:val="left"/>
+      <w:pPr>
+        <w:ind w:left="5760" w:hanging="360"/>
+      </w:pPr>
+    </w:lvl>
+    <w:lvl w:ilvl="8" w:tplc="0809001B" w:tentative="1">
+      <w:start w:val="1"/>
+      <w:numFmt w:val="lowerRoman"/>
+      <w:lvlText w:val="%9."/>
+      <w:lvlJc w:val="right"/>
+      <w:pPr>
+        <w:ind w:left="6480" w:hanging="180"/>
+      </w:pPr>
+    </w:lvl>
+  </w:abstractNum>
+  <w:abstractNum w:abstractNumId="10" w15:restartNumberingAfterBreak="0">
+    <w:nsid w:val="67E21904"/>
+    <w:multiLevelType w:val="hybridMultilevel"/>
+    <w:tmpl w:val="64F0DDBE"/>
+    <w:lvl w:ilvl="0" w:tplc="08090011">
+      <w:start w:val="1"/>
+      <w:numFmt w:val="decimal"/>
+      <w:lvlText w:val="%1)"/>
+      <w:lvlJc w:val="left"/>
+      <w:pPr>
+        <w:ind w:left="720" w:hanging="360"/>
+      </w:pPr>
+      <w:rPr>
+        <w:rFonts w:hint="default"/>
+      </w:rPr>
+    </w:lvl>
+    <w:lvl w:ilvl="1" w:tplc="08090019" w:tentative="1">
+      <w:start w:val="1"/>
+      <w:numFmt w:val="lowerLetter"/>
+      <w:lvlText w:val="%2."/>
+      <w:lvlJc w:val="left"/>
+      <w:pPr>
+        <w:ind w:left="1440" w:hanging="360"/>
+      </w:pPr>
+    </w:lvl>
+    <w:lvl w:ilvl="2" w:tplc="0809001B" w:tentative="1">
+      <w:start w:val="1"/>
+      <w:numFmt w:val="lowerRoman"/>
+      <w:lvlText w:val="%3."/>
+      <w:lvlJc w:val="right"/>
+      <w:pPr>
+        <w:ind w:left="2160" w:hanging="180"/>
+      </w:pPr>
+    </w:lvl>
+    <w:lvl w:ilvl="3" w:tplc="0809000F" w:tentative="1">
+      <w:start w:val="1"/>
+      <w:numFmt w:val="decimal"/>
+      <w:lvlText w:val="%4."/>
+      <w:lvlJc w:val="left"/>
+      <w:pPr>
+        <w:ind w:left="2880" w:hanging="360"/>
+      </w:pPr>
+    </w:lvl>
+    <w:lvl w:ilvl="4" w:tplc="08090019" w:tentative="1">
+      <w:start w:val="1"/>
+      <w:numFmt w:val="lowerLetter"/>
+      <w:lvlText w:val="%5."/>
+      <w:lvlJc w:val="left"/>
+      <w:pPr>
+        <w:ind w:left="3600" w:hanging="360"/>
+      </w:pPr>
+    </w:lvl>
+    <w:lvl w:ilvl="5" w:tplc="0809001B" w:tentative="1">
+      <w:start w:val="1"/>
+      <w:numFmt w:val="lowerRoman"/>
+      <w:lvlText w:val="%6."/>
+      <w:lvlJc w:val="right"/>
+      <w:pPr>
+        <w:ind w:left="4320" w:hanging="180"/>
+      </w:pPr>
+    </w:lvl>
+    <w:lvl w:ilvl="6" w:tplc="0809000F" w:tentative="1">
+      <w:start w:val="1"/>
+      <w:numFmt w:val="decimal"/>
+      <w:lvlText w:val="%7."/>
+      <w:lvlJc w:val="left"/>
+      <w:pPr>
+        <w:ind w:left="5040" w:hanging="360"/>
+      </w:pPr>
+    </w:lvl>
+    <w:lvl w:ilvl="7" w:tplc="08090019" w:tentative="1">
+      <w:start w:val="1"/>
+      <w:numFmt w:val="lowerLetter"/>
+      <w:lvlText w:val="%8."/>
+      <w:lvlJc w:val="left"/>
+      <w:pPr>
+        <w:ind w:left="5760" w:hanging="360"/>
+      </w:pPr>
+    </w:lvl>
+    <w:lvl w:ilvl="8" w:tplc="0809001B" w:tentative="1">
+      <w:start w:val="1"/>
+      <w:numFmt w:val="lowerRoman"/>
+      <w:lvlText w:val="%9."/>
+      <w:lvlJc w:val="right"/>
+      <w:pPr>
+        <w:ind w:left="6480" w:hanging="180"/>
+      </w:pPr>
+    </w:lvl>
+  </w:abstractNum>
+  <w:abstractNum w:abstractNumId="11" w15:restartNumberingAfterBreak="0">
+    <w:nsid w:val="6D0D4F27"/>
+    <w:multiLevelType w:val="hybridMultilevel"/>
+    <w:tmpl w:val="D626F522"/>
+    <w:lvl w:ilvl="0" w:tplc="08090011">
+      <w:start w:val="1"/>
+      <w:numFmt w:val="decimal"/>
+      <w:lvlText w:val="%1)"/>
+      <w:lvlJc w:val="left"/>
+      <w:pPr>
+        <w:ind w:left="720" w:hanging="360"/>
+      </w:pPr>
+      <w:rPr>
+        <w:rFonts w:hint="default"/>
+      </w:rPr>
+    </w:lvl>
+    <w:lvl w:ilvl="1" w:tplc="08090019" w:tentative="1">
+      <w:start w:val="1"/>
+      <w:numFmt w:val="lowerLetter"/>
+      <w:lvlText w:val="%2."/>
+      <w:lvlJc w:val="left"/>
+      <w:pPr>
+        <w:ind w:left="1440" w:hanging="360"/>
+      </w:pPr>
+    </w:lvl>
+    <w:lvl w:ilvl="2" w:tplc="0809001B" w:tentative="1">
+      <w:start w:val="1"/>
+      <w:numFmt w:val="lowerRoman"/>
+      <w:lvlText w:val="%3."/>
+      <w:lvlJc w:val="right"/>
+      <w:pPr>
+        <w:ind w:left="2160" w:hanging="180"/>
+      </w:pPr>
+    </w:lvl>
+    <w:lvl w:ilvl="3" w:tplc="0809000F" w:tentative="1">
+      <w:start w:val="1"/>
+      <w:numFmt w:val="decimal"/>
+      <w:lvlText w:val="%4."/>
+      <w:lvlJc w:val="left"/>
+      <w:pPr>
+        <w:ind w:left="2880" w:hanging="360"/>
+      </w:pPr>
+    </w:lvl>
+    <w:lvl w:ilvl="4" w:tplc="08090019" w:tentative="1">
+      <w:start w:val="1"/>
+      <w:numFmt w:val="lowerLetter"/>
+      <w:lvlText w:val="%5."/>
+      <w:lvlJc w:val="left"/>
+      <w:pPr>
+        <w:ind w:left="3600" w:hanging="360"/>
+      </w:pPr>
+    </w:lvl>
+    <w:lvl w:ilvl="5" w:tplc="0809001B" w:tentative="1">
+      <w:start w:val="1"/>
+      <w:numFmt w:val="lowerRoman"/>
+      <w:lvlText w:val="%6."/>
+      <w:lvlJc w:val="right"/>
+      <w:pPr>
+        <w:ind w:left="4320" w:hanging="180"/>
+      </w:pPr>
+    </w:lvl>
+    <w:lvl w:ilvl="6" w:tplc="0809000F" w:tentative="1">
+      <w:start w:val="1"/>
+      <w:numFmt w:val="decimal"/>
+      <w:lvlText w:val="%7."/>
+      <w:lvlJc w:val="left"/>
+      <w:pPr>
+        <w:ind w:left="5040" w:hanging="360"/>
+      </w:pPr>
+    </w:lvl>
+    <w:lvl w:ilvl="7" w:tplc="08090019" w:tentative="1">
+      <w:start w:val="1"/>
+      <w:numFmt w:val="lowerLetter"/>
+      <w:lvlText w:val="%8."/>
+      <w:lvlJc w:val="left"/>
+      <w:pPr>
+        <w:ind w:left="5760" w:hanging="360"/>
+      </w:pPr>
+    </w:lvl>
+    <w:lvl w:ilvl="8" w:tplc="0809001B" w:tentative="1">
+      <w:start w:val="1"/>
+      <w:numFmt w:val="lowerRoman"/>
+      <w:lvlText w:val="%9."/>
+      <w:lvlJc w:val="right"/>
+      <w:pPr>
+        <w:ind w:left="6480" w:hanging="180"/>
+      </w:pPr>
+    </w:lvl>
+  </w:abstractNum>
+  <w:abstractNum w:abstractNumId="12" w15:restartNumberingAfterBreak="0">
     <w:nsid w:val="757B359C"/>
     <w:multiLevelType w:val="hybridMultilevel"/>
     <w:tmpl w:val="94DC63AC"/>
@@ -2398,26 +3895,136 @@
       </w:pPr>
     </w:lvl>
   </w:abstractNum>
+  <w:abstractNum w:abstractNumId="13" w15:restartNumberingAfterBreak="0">
+    <w:nsid w:val="76E16F78"/>
+    <w:multiLevelType w:val="hybridMultilevel"/>
+    <w:tmpl w:val="5474740A"/>
+    <w:lvl w:ilvl="0" w:tplc="6A5CB0AC">
+      <w:start w:val="1"/>
+      <w:numFmt w:val="lowerLetter"/>
+      <w:lvlText w:val="%1)"/>
+      <w:lvlJc w:val="left"/>
+      <w:pPr>
+        <w:ind w:left="1080" w:hanging="360"/>
+      </w:pPr>
+      <w:rPr>
+        <w:rFonts w:hint="default"/>
+      </w:rPr>
+    </w:lvl>
+    <w:lvl w:ilvl="1" w:tplc="08090019" w:tentative="1">
+      <w:start w:val="1"/>
+      <w:numFmt w:val="lowerLetter"/>
+      <w:lvlText w:val="%2."/>
+      <w:lvlJc w:val="left"/>
+      <w:pPr>
+        <w:ind w:left="1800" w:hanging="360"/>
+      </w:pPr>
+    </w:lvl>
+    <w:lvl w:ilvl="2" w:tplc="0809001B" w:tentative="1">
+      <w:start w:val="1"/>
+      <w:numFmt w:val="lowerRoman"/>
+      <w:lvlText w:val="%3."/>
+      <w:lvlJc w:val="right"/>
+      <w:pPr>
+        <w:ind w:left="2520" w:hanging="180"/>
+      </w:pPr>
+    </w:lvl>
+    <w:lvl w:ilvl="3" w:tplc="0809000F" w:tentative="1">
+      <w:start w:val="1"/>
+      <w:numFmt w:val="decimal"/>
+      <w:lvlText w:val="%4."/>
+      <w:lvlJc w:val="left"/>
+      <w:pPr>
+        <w:ind w:left="3240" w:hanging="360"/>
+      </w:pPr>
+    </w:lvl>
+    <w:lvl w:ilvl="4" w:tplc="08090019" w:tentative="1">
+      <w:start w:val="1"/>
+      <w:numFmt w:val="lowerLetter"/>
+      <w:lvlText w:val="%5."/>
+      <w:lvlJc w:val="left"/>
+      <w:pPr>
+        <w:ind w:left="3960" w:hanging="360"/>
+      </w:pPr>
+    </w:lvl>
+    <w:lvl w:ilvl="5" w:tplc="0809001B" w:tentative="1">
+      <w:start w:val="1"/>
+      <w:numFmt w:val="lowerRoman"/>
+      <w:lvlText w:val="%6."/>
+      <w:lvlJc w:val="right"/>
+      <w:pPr>
+        <w:ind w:left="4680" w:hanging="180"/>
+      </w:pPr>
+    </w:lvl>
+    <w:lvl w:ilvl="6" w:tplc="0809000F" w:tentative="1">
+      <w:start w:val="1"/>
+      <w:numFmt w:val="decimal"/>
+      <w:lvlText w:val="%7."/>
+      <w:lvlJc w:val="left"/>
+      <w:pPr>
+        <w:ind w:left="5400" w:hanging="360"/>
+      </w:pPr>
+    </w:lvl>
+    <w:lvl w:ilvl="7" w:tplc="08090019" w:tentative="1">
+      <w:start w:val="1"/>
+      <w:numFmt w:val="lowerLetter"/>
+      <w:lvlText w:val="%8."/>
+      <w:lvlJc w:val="left"/>
+      <w:pPr>
+        <w:ind w:left="6120" w:hanging="360"/>
+      </w:pPr>
+    </w:lvl>
+    <w:lvl w:ilvl="8" w:tplc="0809001B" w:tentative="1">
+      <w:start w:val="1"/>
+      <w:numFmt w:val="lowerRoman"/>
+      <w:lvlText w:val="%9."/>
+      <w:lvlJc w:val="right"/>
+      <w:pPr>
+        <w:ind w:left="6840" w:hanging="180"/>
+      </w:pPr>
+    </w:lvl>
+  </w:abstractNum>
   <w:num w:numId="1" w16cid:durableId="1072197078">
+    <w:abstractNumId w:val="1"/>
+  </w:num>
+  <w:num w:numId="2" w16cid:durableId="852256700">
+    <w:abstractNumId w:val="7"/>
+  </w:num>
+  <w:num w:numId="3" w16cid:durableId="1900556506">
+    <w:abstractNumId w:val="4"/>
+  </w:num>
+  <w:num w:numId="4" w16cid:durableId="1655832938">
+    <w:abstractNumId w:val="5"/>
+  </w:num>
+  <w:num w:numId="5" w16cid:durableId="1896352730">
+    <w:abstractNumId w:val="6"/>
+  </w:num>
+  <w:num w:numId="6" w16cid:durableId="1812942889">
+    <w:abstractNumId w:val="12"/>
+  </w:num>
+  <w:num w:numId="7" w16cid:durableId="17004820">
+    <w:abstractNumId w:val="8"/>
+  </w:num>
+  <w:num w:numId="8" w16cid:durableId="1378966523">
+    <w:abstractNumId w:val="11"/>
+  </w:num>
+  <w:num w:numId="9" w16cid:durableId="1783263359">
+    <w:abstractNumId w:val="3"/>
+  </w:num>
+  <w:num w:numId="10" w16cid:durableId="169108747">
+    <w:abstractNumId w:val="9"/>
+  </w:num>
+  <w:num w:numId="11" w16cid:durableId="711458882">
+    <w:abstractNumId w:val="2"/>
+  </w:num>
+  <w:num w:numId="12" w16cid:durableId="288321999">
     <w:abstractNumId w:val="0"/>
   </w:num>
-  <w:num w:numId="2" w16cid:durableId="852256700">
-    <w:abstractNumId w:val="4"/>
+  <w:num w:numId="13" w16cid:durableId="1840997172">
+    <w:abstractNumId w:val="13"/>
   </w:num>
-  <w:num w:numId="3" w16cid:durableId="1900556506">
-    <w:abstractNumId w:val="1"/>
-  </w:num>
-  <w:num w:numId="4" w16cid:durableId="1655832938">
-    <w:abstractNumId w:val="2"/>
-  </w:num>
-  <w:num w:numId="5" w16cid:durableId="1896352730">
-    <w:abstractNumId w:val="3"/>
-  </w:num>
-  <w:num w:numId="6" w16cid:durableId="1812942889">
-    <w:abstractNumId w:val="6"/>
-  </w:num>
-  <w:num w:numId="7" w16cid:durableId="17004820">
-    <w:abstractNumId w:val="5"/>
+  <w:num w:numId="14" w16cid:durableId="480269848">
+    <w:abstractNumId w:val="10"/>
   </w:num>
 </w:numbering>
 </file>

</xml_diff>

<commit_message>
results for objective 1 complete. Sprites designed for objective 2a
</commit_message>
<xml_diff>
--- a/Appendix.docx
+++ b/Appendix.docx
@@ -83,6 +83,20 @@
       <w:r>
         <w:t>Adobe Behaviour Tree Visual Editor</w:t>
       </w:r>
+    </w:p>
+    <w:p>
+      <w:pPr>
+        <w:pStyle w:val="ListParagraph"/>
+        <w:numPr>
+          <w:ilvl w:val="0"/>
+          <w:numId w:val="1"/>
+        </w:numPr>
+      </w:pPr>
+      <w:proofErr w:type="spellStart"/>
+      <w:r>
+        <w:t>Piskel</w:t>
+      </w:r>
+      <w:proofErr w:type="spellEnd"/>
     </w:p>
     <w:p>
       <w:pPr>

</xml_diff>

<commit_message>
objective 2A implemented, write-up methods 2A complete, testing 2A complete
</commit_message>
<xml_diff>
--- a/Appendix.docx
+++ b/Appendix.docx
@@ -671,6 +671,11 @@
     <w:p>
       <w:r>
         <w:tab/>
+      </w:r>
+      <w:r>
+        <w:t xml:space="preserve">USE CASE </w:t>
+      </w:r>
+      <w:r>
         <w:t>REQUIREMENTS</w:t>
       </w:r>
     </w:p>
@@ -1735,6 +1740,302 @@
         </w:tc>
       </w:tr>
     </w:tbl>
+    <w:p/>
+    <w:tbl>
+      <w:tblPr>
+        <w:tblStyle w:val="TableGrid"/>
+        <w:tblW w:w="0" w:type="auto"/>
+        <w:tblLook w:val="04A0" w:firstRow="1" w:lastRow="0" w:firstColumn="1" w:lastColumn="0" w:noHBand="0" w:noVBand="1"/>
+      </w:tblPr>
+      <w:tblGrid>
+        <w:gridCol w:w="4508"/>
+        <w:gridCol w:w="4508"/>
+      </w:tblGrid>
+      <w:tr>
+        <w:tc>
+          <w:tcPr>
+            <w:tcW w:w="4508" w:type="dxa"/>
+          </w:tcPr>
+          <w:p>
+            <w:r>
+              <w:rPr>
+                <w:b/>
+                <w:bCs/>
+              </w:rPr>
+              <w:t xml:space="preserve">Use Case: </w:t>
+            </w:r>
+            <w:r>
+              <w:t>UI Depicting Enemy States</w:t>
+            </w:r>
+          </w:p>
+        </w:tc>
+        <w:tc>
+          <w:tcPr>
+            <w:tcW w:w="4508" w:type="dxa"/>
+          </w:tcPr>
+          <w:p>
+            <w:r>
+              <w:rPr>
+                <w:b/>
+                <w:bCs/>
+              </w:rPr>
+              <w:t>ID:</w:t>
+            </w:r>
+            <w:r>
+              <w:rPr>
+                <w:b/>
+                <w:bCs/>
+              </w:rPr>
+              <w:t xml:space="preserve"> </w:t>
+            </w:r>
+            <w:r>
+              <w:t>2A</w:t>
+            </w:r>
+          </w:p>
+        </w:tc>
+      </w:tr>
+      <w:tr>
+        <w:tc>
+          <w:tcPr>
+            <w:tcW w:w="9016" w:type="dxa"/>
+            <w:gridSpan w:val="2"/>
+          </w:tcPr>
+          <w:p>
+            <w:r>
+              <w:rPr>
+                <w:b/>
+                <w:bCs/>
+              </w:rPr>
+              <w:t>Description:</w:t>
+            </w:r>
+            <w:r>
+              <w:rPr>
+                <w:b/>
+                <w:bCs/>
+              </w:rPr>
+              <w:t xml:space="preserve"> </w:t>
+            </w:r>
+          </w:p>
+          <w:p>
+            <w:r>
+              <w:t xml:space="preserve">The enemies will have a small UI element/sprite above their heads depicting their current state. The 4 states the enemy can be in include, Patrolling, Chasing, Attacking and Searching. These will be split into 3 groups. One for Patrolling which will have no UI element. One for Searching will have a UI element/ Finally, one for Chasing and Attacking, which will have the same UI element. </w:t>
+            </w:r>
+          </w:p>
+        </w:tc>
+      </w:tr>
+      <w:tr>
+        <w:tc>
+          <w:tcPr>
+            <w:tcW w:w="4508" w:type="dxa"/>
+          </w:tcPr>
+          <w:p>
+            <w:r>
+              <w:rPr>
+                <w:b/>
+                <w:bCs/>
+              </w:rPr>
+              <w:t>Primary Actors:</w:t>
+            </w:r>
+            <w:r>
+              <w:rPr>
+                <w:b/>
+                <w:bCs/>
+              </w:rPr>
+              <w:t xml:space="preserve"> </w:t>
+            </w:r>
+            <w:r>
+              <w:t>Enemy</w:t>
+            </w:r>
+          </w:p>
+        </w:tc>
+        <w:tc>
+          <w:tcPr>
+            <w:tcW w:w="4508" w:type="dxa"/>
+          </w:tcPr>
+          <w:p>
+            <w:pPr>
+              <w:rPr>
+                <w:b/>
+                <w:bCs/>
+              </w:rPr>
+            </w:pPr>
+            <w:r>
+              <w:rPr>
+                <w:b/>
+                <w:bCs/>
+              </w:rPr>
+              <w:t>Secondary Actors:</w:t>
+            </w:r>
+          </w:p>
+        </w:tc>
+      </w:tr>
+      <w:tr>
+        <w:tc>
+          <w:tcPr>
+            <w:tcW w:w="9016" w:type="dxa"/>
+            <w:gridSpan w:val="2"/>
+          </w:tcPr>
+          <w:p>
+            <w:pPr>
+              <w:rPr>
+                <w:b/>
+                <w:bCs/>
+              </w:rPr>
+            </w:pPr>
+            <w:r>
+              <w:rPr>
+                <w:b/>
+                <w:bCs/>
+              </w:rPr>
+              <w:t>Preconditions:</w:t>
+            </w:r>
+            <w:r>
+              <w:rPr>
+                <w:b/>
+                <w:bCs/>
+              </w:rPr>
+              <w:t xml:space="preserve"> </w:t>
+            </w:r>
+          </w:p>
+          <w:p>
+            <w:pPr>
+              <w:pStyle w:val="ListParagraph"/>
+              <w:numPr>
+                <w:ilvl w:val="0"/>
+                <w:numId w:val="15"/>
+              </w:numPr>
+            </w:pPr>
+            <w:r>
+              <w:t>The game will be running</w:t>
+            </w:r>
+          </w:p>
+        </w:tc>
+      </w:tr>
+      <w:tr>
+        <w:tc>
+          <w:tcPr>
+            <w:tcW w:w="9016" w:type="dxa"/>
+            <w:gridSpan w:val="2"/>
+          </w:tcPr>
+          <w:p>
+            <w:pPr>
+              <w:rPr>
+                <w:b/>
+                <w:bCs/>
+              </w:rPr>
+            </w:pPr>
+            <w:r>
+              <w:rPr>
+                <w:b/>
+                <w:bCs/>
+              </w:rPr>
+              <w:t>Main Flow:</w:t>
+            </w:r>
+          </w:p>
+          <w:p>
+            <w:pPr>
+              <w:pStyle w:val="ListParagraph"/>
+              <w:numPr>
+                <w:ilvl w:val="0"/>
+                <w:numId w:val="16"/>
+              </w:numPr>
+            </w:pPr>
+            <w:r>
+              <w:t>The guards will have no UI element above their heads when patrolling</w:t>
+            </w:r>
+          </w:p>
+          <w:p>
+            <w:pPr>
+              <w:pStyle w:val="ListParagraph"/>
+              <w:numPr>
+                <w:ilvl w:val="0"/>
+                <w:numId w:val="16"/>
+              </w:numPr>
+            </w:pPr>
+            <w:r>
+              <w:t>The guards will have a small exclamation mark icon above their heads when the player has been detected and the guards are either chasing or attacking</w:t>
+            </w:r>
+          </w:p>
+          <w:p>
+            <w:pPr>
+              <w:pStyle w:val="ListParagraph"/>
+              <w:numPr>
+                <w:ilvl w:val="0"/>
+                <w:numId w:val="16"/>
+              </w:numPr>
+            </w:pPr>
+            <w:r>
+              <w:t>The guards will have a small question mark icon above their heads when the player has been lost and they are searching</w:t>
+            </w:r>
+          </w:p>
+        </w:tc>
+      </w:tr>
+      <w:tr>
+        <w:tc>
+          <w:tcPr>
+            <w:tcW w:w="9016" w:type="dxa"/>
+            <w:gridSpan w:val="2"/>
+          </w:tcPr>
+          <w:p>
+            <w:pPr>
+              <w:rPr>
+                <w:b/>
+                <w:bCs/>
+              </w:rPr>
+            </w:pPr>
+            <w:r>
+              <w:rPr>
+                <w:b/>
+                <w:bCs/>
+              </w:rPr>
+              <w:t>Postconditions:</w:t>
+            </w:r>
+          </w:p>
+          <w:p>
+            <w:pPr>
+              <w:pStyle w:val="ListParagraph"/>
+              <w:numPr>
+                <w:ilvl w:val="0"/>
+                <w:numId w:val="17"/>
+              </w:numPr>
+            </w:pPr>
+            <w:r>
+              <w:lastRenderedPageBreak/>
+              <w:t>The guards will return to having no icons above their heads if the player has not been found and they return to patrolling</w:t>
+            </w:r>
+          </w:p>
+        </w:tc>
+      </w:tr>
+      <w:tr>
+        <w:tc>
+          <w:tcPr>
+            <w:tcW w:w="9016" w:type="dxa"/>
+            <w:gridSpan w:val="2"/>
+          </w:tcPr>
+          <w:p>
+            <w:r>
+              <w:rPr>
+                <w:b/>
+                <w:bCs/>
+              </w:rPr>
+              <w:lastRenderedPageBreak/>
+              <w:t>Alternative Flows:</w:t>
+            </w:r>
+            <w:r>
+              <w:rPr>
+                <w:b/>
+                <w:bCs/>
+              </w:rPr>
+              <w:t xml:space="preserve"> </w:t>
+            </w:r>
+            <w:r>
+              <w:t>N/A</w:t>
+            </w:r>
+          </w:p>
+        </w:tc>
+      </w:tr>
+    </w:tbl>
+    <w:p/>
     <w:p/>
     <w:p/>
     <w:p>
@@ -1753,7 +2054,10 @@
         <w:tab/>
       </w:r>
       <w:r>
-        <w:t>DEVELOPMENT TESTING</w:t>
+        <w:t>USE CASE</w:t>
+      </w:r>
+      <w:r>
+        <w:t xml:space="preserve"> TESTING</w:t>
       </w:r>
     </w:p>
     <w:p/>
@@ -1874,11 +2178,7 @@
           </w:p>
           <w:p>
             <w:r>
-              <w:t xml:space="preserve">The player will take turns standing in the 5 different vision zones the enemy has. The player will start outside of the enemy’s field of view AND ensure the timer has not started. The player will then move to a vision zone and test how long it takes for the player to be spotted. The enemy’s </w:t>
-            </w:r>
-            <w:r>
-              <w:lastRenderedPageBreak/>
-              <w:t xml:space="preserve">spotlight will change to a different colour based on which zone the player has been spotted in, making it easy to visualise this test. </w:t>
+              <w:t xml:space="preserve">The player will take turns standing in the 5 different vision zones the enemy has. The player will start outside of the enemy’s field of view AND ensure the timer has not started. The player will then move to a vision zone and test how long it takes for the player to be spotted. The enemy’s spotlight will change to a different colour based on which zone the player has been spotted in, making it easy to visualise this test. </w:t>
             </w:r>
           </w:p>
         </w:tc>
@@ -1901,7 +2201,6 @@
                 <w:b/>
                 <w:bCs/>
               </w:rPr>
-              <w:lastRenderedPageBreak/>
               <w:t>Expected Results:</w:t>
             </w:r>
           </w:p>
@@ -2116,6 +2415,7 @@
                 <w:b/>
                 <w:bCs/>
               </w:rPr>
+              <w:lastRenderedPageBreak/>
               <w:t xml:space="preserve">Use Case: </w:t>
             </w:r>
             <w:r>
@@ -2310,7 +2610,6 @@
                 <w:b/>
                 <w:bCs/>
               </w:rPr>
-              <w:lastRenderedPageBreak/>
               <w:t xml:space="preserve">Date: </w:t>
             </w:r>
             <w:r>
@@ -2583,6 +2882,7 @@
           </w:p>
           <w:p>
             <w:r>
+              <w:lastRenderedPageBreak/>
               <w:t xml:space="preserve">The player will then slowly walk around the map. The tester will ensure that </w:t>
             </w:r>
             <w:proofErr w:type="gramStart"/>
@@ -2646,6 +2946,7 @@
                 <w:b/>
                 <w:bCs/>
               </w:rPr>
+              <w:lastRenderedPageBreak/>
               <w:t xml:space="preserve">Test Record: </w:t>
             </w:r>
             <w:r>
@@ -2712,6 +3013,319 @@
       </w:tr>
     </w:tbl>
     <w:p/>
+    <w:tbl>
+      <w:tblPr>
+        <w:tblStyle w:val="TableGrid"/>
+        <w:tblW w:w="0" w:type="auto"/>
+        <w:tblLook w:val="04A0" w:firstRow="1" w:lastRow="0" w:firstColumn="1" w:lastColumn="0" w:noHBand="0" w:noVBand="1"/>
+      </w:tblPr>
+      <w:tblGrid>
+        <w:gridCol w:w="4508"/>
+        <w:gridCol w:w="4508"/>
+      </w:tblGrid>
+      <w:tr>
+        <w:tc>
+          <w:tcPr>
+            <w:tcW w:w="4508" w:type="dxa"/>
+          </w:tcPr>
+          <w:p>
+            <w:r>
+              <w:rPr>
+                <w:b/>
+                <w:bCs/>
+              </w:rPr>
+              <w:t xml:space="preserve">Use Case: </w:t>
+            </w:r>
+            <w:r>
+              <w:t>UI Depicting Enemy States</w:t>
+            </w:r>
+          </w:p>
+        </w:tc>
+        <w:tc>
+          <w:tcPr>
+            <w:tcW w:w="4508" w:type="dxa"/>
+          </w:tcPr>
+          <w:p>
+            <w:r>
+              <w:rPr>
+                <w:b/>
+                <w:bCs/>
+              </w:rPr>
+              <w:t xml:space="preserve">ID: </w:t>
+            </w:r>
+            <w:r>
+              <w:t>2A</w:t>
+            </w:r>
+          </w:p>
+        </w:tc>
+      </w:tr>
+      <w:tr>
+        <w:tc>
+          <w:tcPr>
+            <w:tcW w:w="9016" w:type="dxa"/>
+            <w:gridSpan w:val="2"/>
+          </w:tcPr>
+          <w:p>
+            <w:r>
+              <w:rPr>
+                <w:b/>
+                <w:bCs/>
+              </w:rPr>
+              <w:t xml:space="preserve">Test Number: </w:t>
+            </w:r>
+            <w:r>
+              <w:t>4</w:t>
+            </w:r>
+          </w:p>
+        </w:tc>
+      </w:tr>
+      <w:tr>
+        <w:tc>
+          <w:tcPr>
+            <w:tcW w:w="9016" w:type="dxa"/>
+            <w:gridSpan w:val="2"/>
+          </w:tcPr>
+          <w:p>
+            <w:pPr>
+              <w:rPr>
+                <w:b/>
+                <w:bCs/>
+              </w:rPr>
+            </w:pPr>
+            <w:r>
+              <w:rPr>
+                <w:b/>
+                <w:bCs/>
+              </w:rPr>
+              <w:t xml:space="preserve">Objective: </w:t>
+            </w:r>
+          </w:p>
+          <w:p>
+            <w:r>
+              <w:t>To test whether the UI elements depicting the enemy`s state are working correctly based on which state the guard is currently in.</w:t>
+            </w:r>
+          </w:p>
+        </w:tc>
+      </w:tr>
+      <w:tr>
+        <w:tc>
+          <w:tcPr>
+            <w:tcW w:w="9016" w:type="dxa"/>
+            <w:gridSpan w:val="2"/>
+          </w:tcPr>
+          <w:p>
+            <w:pPr>
+              <w:rPr>
+                <w:b/>
+                <w:bCs/>
+              </w:rPr>
+            </w:pPr>
+            <w:r>
+              <w:rPr>
+                <w:b/>
+                <w:bCs/>
+              </w:rPr>
+              <w:t xml:space="preserve">Set up: </w:t>
+            </w:r>
+          </w:p>
+          <w:p>
+            <w:r>
+              <w:t xml:space="preserve">The player will play the game as normal ensuring to go through all 4 states for each enemy and checking if the UI is correctly depicting each guard’s state. </w:t>
+            </w:r>
+          </w:p>
+        </w:tc>
+      </w:tr>
+      <w:tr>
+        <w:tc>
+          <w:tcPr>
+            <w:tcW w:w="9016" w:type="dxa"/>
+            <w:gridSpan w:val="2"/>
+          </w:tcPr>
+          <w:p>
+            <w:pPr>
+              <w:rPr>
+                <w:b/>
+                <w:bCs/>
+              </w:rPr>
+            </w:pPr>
+            <w:r>
+              <w:rPr>
+                <w:b/>
+                <w:bCs/>
+              </w:rPr>
+              <w:t>Expected Results:</w:t>
+            </w:r>
+          </w:p>
+          <w:p>
+            <w:r>
+              <w:t>The enemies should not have a sprite above their heads when patrolling.</w:t>
+            </w:r>
+          </w:p>
+          <w:p>
+            <w:r>
+              <w:t>The enemies should have an exclamation mark sprite over their heads when the player has been spotted.</w:t>
+            </w:r>
+          </w:p>
+          <w:p>
+            <w:r>
+              <w:t>The enemies should have a question mark sprite above their heads when in a search pattern.</w:t>
+            </w:r>
+          </w:p>
+          <w:p>
+            <w:r>
+              <w:t>The enemies should return to having no UI element above their heads when they return to a patrolling state after the search is complete.</w:t>
+            </w:r>
+          </w:p>
+        </w:tc>
+      </w:tr>
+      <w:tr>
+        <w:tc>
+          <w:tcPr>
+            <w:tcW w:w="9016" w:type="dxa"/>
+            <w:gridSpan w:val="2"/>
+          </w:tcPr>
+          <w:p>
+            <w:pPr>
+              <w:rPr>
+                <w:b/>
+                <w:bCs/>
+              </w:rPr>
+            </w:pPr>
+            <w:r>
+              <w:rPr>
+                <w:b/>
+                <w:bCs/>
+              </w:rPr>
+              <w:t>Test:</w:t>
+            </w:r>
+          </w:p>
+          <w:p>
+            <w:r>
+              <w:t xml:space="preserve">The player will start the game outside of the map. The tester will ensure the guards have no UI elements above their heads while patrolling. </w:t>
+            </w:r>
+          </w:p>
+          <w:p>
+            <w:r>
+              <w:t xml:space="preserve">The player will then be put inside the map and try to be detected by a guard. </w:t>
+            </w:r>
+          </w:p>
+          <w:p>
+            <w:r>
+              <w:t xml:space="preserve">The tester should only see an exclamation mark over the guard’s head when the player has been completely spotted by the guard. </w:t>
+            </w:r>
+          </w:p>
+          <w:p>
+            <w:r>
+              <w:t>The player will then go into hiding and the guards should enter a search pattern.</w:t>
+            </w:r>
+          </w:p>
+          <w:p>
+            <w:r>
+              <w:t xml:space="preserve">During this search pattern, the tester should check that the guards no longer display an exclamation mark sprite over their heads and now display a question mark sprite. </w:t>
+            </w:r>
+          </w:p>
+          <w:p>
+            <w:r>
+              <w:t>The player will attempt to be spotted again by a guard while the search is ongoing to check if the UI elements can change back from a question mark sprite to an exclamation mark sprite.</w:t>
+            </w:r>
+          </w:p>
+          <w:p>
+            <w:r>
+              <w:t>The player will then leave the map entirely and the tester will observe if the guards all change their UI elements to a question mark sprite while in a search pattern.</w:t>
+            </w:r>
+          </w:p>
+          <w:p>
+            <w:r>
+              <w:t xml:space="preserve">Once the search pattern has concluded, the tester will observe if the guards have returned to patrolling and no longer have any UI element above their heads. </w:t>
+            </w:r>
+          </w:p>
+        </w:tc>
+      </w:tr>
+      <w:tr>
+        <w:tc>
+          <w:tcPr>
+            <w:tcW w:w="9016" w:type="dxa"/>
+            <w:gridSpan w:val="2"/>
+          </w:tcPr>
+          <w:p>
+            <w:pPr>
+              <w:rPr>
+                <w:b/>
+                <w:bCs/>
+              </w:rPr>
+            </w:pPr>
+            <w:r>
+              <w:rPr>
+                <w:b/>
+                <w:bCs/>
+              </w:rPr>
+              <w:t>Test Record:</w:t>
+            </w:r>
+          </w:p>
+          <w:p>
+            <w:r>
+              <w:t>Expected Results observed</w:t>
+            </w:r>
+          </w:p>
+        </w:tc>
+      </w:tr>
+      <w:tr>
+        <w:tc>
+          <w:tcPr>
+            <w:tcW w:w="4508" w:type="dxa"/>
+          </w:tcPr>
+          <w:p>
+            <w:r>
+              <w:rPr>
+                <w:b/>
+                <w:bCs/>
+              </w:rPr>
+              <w:t xml:space="preserve">Date: </w:t>
+            </w:r>
+            <w:r>
+              <w:t>08/05/23</w:t>
+            </w:r>
+          </w:p>
+        </w:tc>
+        <w:tc>
+          <w:tcPr>
+            <w:tcW w:w="4508" w:type="dxa"/>
+          </w:tcPr>
+          <w:p>
+            <w:r>
+              <w:rPr>
+                <w:b/>
+                <w:bCs/>
+              </w:rPr>
+              <w:t xml:space="preserve">Tester: </w:t>
+            </w:r>
+            <w:r>
+              <w:t>Tayyab Hussain</w:t>
+            </w:r>
+          </w:p>
+        </w:tc>
+      </w:tr>
+      <w:tr>
+        <w:tc>
+          <w:tcPr>
+            <w:tcW w:w="9016" w:type="dxa"/>
+            <w:gridSpan w:val="2"/>
+          </w:tcPr>
+          <w:p>
+            <w:r>
+              <w:rPr>
+                <w:b/>
+                <w:bCs/>
+              </w:rPr>
+              <w:t xml:space="preserve">Result: </w:t>
+            </w:r>
+            <w:r>
+              <w:t>Passed</w:t>
+            </w:r>
+          </w:p>
+        </w:tc>
+      </w:tr>
+    </w:tbl>
     <w:p/>
     <w:sectPr>
       <w:pgSz w:w="11906" w:h="16838"/>
@@ -3105,6 +3719,95 @@
     </w:lvl>
   </w:abstractNum>
   <w:abstractNum w:abstractNumId="4" w15:restartNumberingAfterBreak="0">
+    <w:nsid w:val="2A1512B3"/>
+    <w:multiLevelType w:val="hybridMultilevel"/>
+    <w:tmpl w:val="E806ACB0"/>
+    <w:lvl w:ilvl="0" w:tplc="08090011">
+      <w:start w:val="1"/>
+      <w:numFmt w:val="decimal"/>
+      <w:lvlText w:val="%1)"/>
+      <w:lvlJc w:val="left"/>
+      <w:pPr>
+        <w:ind w:left="720" w:hanging="360"/>
+      </w:pPr>
+      <w:rPr>
+        <w:rFonts w:hint="default"/>
+      </w:rPr>
+    </w:lvl>
+    <w:lvl w:ilvl="1" w:tplc="08090019" w:tentative="1">
+      <w:start w:val="1"/>
+      <w:numFmt w:val="lowerLetter"/>
+      <w:lvlText w:val="%2."/>
+      <w:lvlJc w:val="left"/>
+      <w:pPr>
+        <w:ind w:left="1440" w:hanging="360"/>
+      </w:pPr>
+    </w:lvl>
+    <w:lvl w:ilvl="2" w:tplc="0809001B" w:tentative="1">
+      <w:start w:val="1"/>
+      <w:numFmt w:val="lowerRoman"/>
+      <w:lvlText w:val="%3."/>
+      <w:lvlJc w:val="right"/>
+      <w:pPr>
+        <w:ind w:left="2160" w:hanging="180"/>
+      </w:pPr>
+    </w:lvl>
+    <w:lvl w:ilvl="3" w:tplc="0809000F" w:tentative="1">
+      <w:start w:val="1"/>
+      <w:numFmt w:val="decimal"/>
+      <w:lvlText w:val="%4."/>
+      <w:lvlJc w:val="left"/>
+      <w:pPr>
+        <w:ind w:left="2880" w:hanging="360"/>
+      </w:pPr>
+    </w:lvl>
+    <w:lvl w:ilvl="4" w:tplc="08090019" w:tentative="1">
+      <w:start w:val="1"/>
+      <w:numFmt w:val="lowerLetter"/>
+      <w:lvlText w:val="%5."/>
+      <w:lvlJc w:val="left"/>
+      <w:pPr>
+        <w:ind w:left="3600" w:hanging="360"/>
+      </w:pPr>
+    </w:lvl>
+    <w:lvl w:ilvl="5" w:tplc="0809001B" w:tentative="1">
+      <w:start w:val="1"/>
+      <w:numFmt w:val="lowerRoman"/>
+      <w:lvlText w:val="%6."/>
+      <w:lvlJc w:val="right"/>
+      <w:pPr>
+        <w:ind w:left="4320" w:hanging="180"/>
+      </w:pPr>
+    </w:lvl>
+    <w:lvl w:ilvl="6" w:tplc="0809000F" w:tentative="1">
+      <w:start w:val="1"/>
+      <w:numFmt w:val="decimal"/>
+      <w:lvlText w:val="%7."/>
+      <w:lvlJc w:val="left"/>
+      <w:pPr>
+        <w:ind w:left="5040" w:hanging="360"/>
+      </w:pPr>
+    </w:lvl>
+    <w:lvl w:ilvl="7" w:tplc="08090019" w:tentative="1">
+      <w:start w:val="1"/>
+      <w:numFmt w:val="lowerLetter"/>
+      <w:lvlText w:val="%8."/>
+      <w:lvlJc w:val="left"/>
+      <w:pPr>
+        <w:ind w:left="5760" w:hanging="360"/>
+      </w:pPr>
+    </w:lvl>
+    <w:lvl w:ilvl="8" w:tplc="0809001B" w:tentative="1">
+      <w:start w:val="1"/>
+      <w:numFmt w:val="lowerRoman"/>
+      <w:lvlText w:val="%9."/>
+      <w:lvlJc w:val="right"/>
+      <w:pPr>
+        <w:ind w:left="6480" w:hanging="180"/>
+      </w:pPr>
+    </w:lvl>
+  </w:abstractNum>
+  <w:abstractNum w:abstractNumId="5" w15:restartNumberingAfterBreak="0">
     <w:nsid w:val="2A8B6136"/>
     <w:multiLevelType w:val="hybridMultilevel"/>
     <w:tmpl w:val="C3947776"/>
@@ -3195,7 +3898,7 @@
       </w:pPr>
     </w:lvl>
   </w:abstractNum>
-  <w:abstractNum w:abstractNumId="5" w15:restartNumberingAfterBreak="0">
+  <w:abstractNum w:abstractNumId="6" w15:restartNumberingAfterBreak="0">
     <w:nsid w:val="2DB82C64"/>
     <w:multiLevelType w:val="hybridMultilevel"/>
     <w:tmpl w:val="5EA412B0"/>
@@ -3284,7 +3987,7 @@
       </w:pPr>
     </w:lvl>
   </w:abstractNum>
-  <w:abstractNum w:abstractNumId="6" w15:restartNumberingAfterBreak="0">
+  <w:abstractNum w:abstractNumId="7" w15:restartNumberingAfterBreak="0">
     <w:nsid w:val="3E047127"/>
     <w:multiLevelType w:val="hybridMultilevel"/>
     <w:tmpl w:val="5704A782"/>
@@ -3373,7 +4076,7 @@
       </w:pPr>
     </w:lvl>
   </w:abstractNum>
-  <w:abstractNum w:abstractNumId="7" w15:restartNumberingAfterBreak="0">
+  <w:abstractNum w:abstractNumId="8" w15:restartNumberingAfterBreak="0">
     <w:nsid w:val="407C2983"/>
     <w:multiLevelType w:val="hybridMultilevel"/>
     <w:tmpl w:val="E85A5E0E"/>
@@ -3464,7 +4167,185 @@
       </w:pPr>
     </w:lvl>
   </w:abstractNum>
-  <w:abstractNum w:abstractNumId="8" w15:restartNumberingAfterBreak="0">
+  <w:abstractNum w:abstractNumId="9" w15:restartNumberingAfterBreak="0">
+    <w:nsid w:val="43A42061"/>
+    <w:multiLevelType w:val="hybridMultilevel"/>
+    <w:tmpl w:val="641CDC5C"/>
+    <w:lvl w:ilvl="0" w:tplc="08090011">
+      <w:start w:val="1"/>
+      <w:numFmt w:val="decimal"/>
+      <w:lvlText w:val="%1)"/>
+      <w:lvlJc w:val="left"/>
+      <w:pPr>
+        <w:ind w:left="720" w:hanging="360"/>
+      </w:pPr>
+      <w:rPr>
+        <w:rFonts w:hint="default"/>
+      </w:rPr>
+    </w:lvl>
+    <w:lvl w:ilvl="1" w:tplc="08090019" w:tentative="1">
+      <w:start w:val="1"/>
+      <w:numFmt w:val="lowerLetter"/>
+      <w:lvlText w:val="%2."/>
+      <w:lvlJc w:val="left"/>
+      <w:pPr>
+        <w:ind w:left="1440" w:hanging="360"/>
+      </w:pPr>
+    </w:lvl>
+    <w:lvl w:ilvl="2" w:tplc="0809001B" w:tentative="1">
+      <w:start w:val="1"/>
+      <w:numFmt w:val="lowerRoman"/>
+      <w:lvlText w:val="%3."/>
+      <w:lvlJc w:val="right"/>
+      <w:pPr>
+        <w:ind w:left="2160" w:hanging="180"/>
+      </w:pPr>
+    </w:lvl>
+    <w:lvl w:ilvl="3" w:tplc="0809000F" w:tentative="1">
+      <w:start w:val="1"/>
+      <w:numFmt w:val="decimal"/>
+      <w:lvlText w:val="%4."/>
+      <w:lvlJc w:val="left"/>
+      <w:pPr>
+        <w:ind w:left="2880" w:hanging="360"/>
+      </w:pPr>
+    </w:lvl>
+    <w:lvl w:ilvl="4" w:tplc="08090019" w:tentative="1">
+      <w:start w:val="1"/>
+      <w:numFmt w:val="lowerLetter"/>
+      <w:lvlText w:val="%5."/>
+      <w:lvlJc w:val="left"/>
+      <w:pPr>
+        <w:ind w:left="3600" w:hanging="360"/>
+      </w:pPr>
+    </w:lvl>
+    <w:lvl w:ilvl="5" w:tplc="0809001B" w:tentative="1">
+      <w:start w:val="1"/>
+      <w:numFmt w:val="lowerRoman"/>
+      <w:lvlText w:val="%6."/>
+      <w:lvlJc w:val="right"/>
+      <w:pPr>
+        <w:ind w:left="4320" w:hanging="180"/>
+      </w:pPr>
+    </w:lvl>
+    <w:lvl w:ilvl="6" w:tplc="0809000F" w:tentative="1">
+      <w:start w:val="1"/>
+      <w:numFmt w:val="decimal"/>
+      <w:lvlText w:val="%7."/>
+      <w:lvlJc w:val="left"/>
+      <w:pPr>
+        <w:ind w:left="5040" w:hanging="360"/>
+      </w:pPr>
+    </w:lvl>
+    <w:lvl w:ilvl="7" w:tplc="08090019" w:tentative="1">
+      <w:start w:val="1"/>
+      <w:numFmt w:val="lowerLetter"/>
+      <w:lvlText w:val="%8."/>
+      <w:lvlJc w:val="left"/>
+      <w:pPr>
+        <w:ind w:left="5760" w:hanging="360"/>
+      </w:pPr>
+    </w:lvl>
+    <w:lvl w:ilvl="8" w:tplc="0809001B" w:tentative="1">
+      <w:start w:val="1"/>
+      <w:numFmt w:val="lowerRoman"/>
+      <w:lvlText w:val="%9."/>
+      <w:lvlJc w:val="right"/>
+      <w:pPr>
+        <w:ind w:left="6480" w:hanging="180"/>
+      </w:pPr>
+    </w:lvl>
+  </w:abstractNum>
+  <w:abstractNum w:abstractNumId="10" w15:restartNumberingAfterBreak="0">
+    <w:nsid w:val="45A213A2"/>
+    <w:multiLevelType w:val="hybridMultilevel"/>
+    <w:tmpl w:val="CCDE067C"/>
+    <w:lvl w:ilvl="0" w:tplc="08090011">
+      <w:start w:val="1"/>
+      <w:numFmt w:val="decimal"/>
+      <w:lvlText w:val="%1)"/>
+      <w:lvlJc w:val="left"/>
+      <w:pPr>
+        <w:ind w:left="720" w:hanging="360"/>
+      </w:pPr>
+      <w:rPr>
+        <w:rFonts w:hint="default"/>
+      </w:rPr>
+    </w:lvl>
+    <w:lvl w:ilvl="1" w:tplc="08090019" w:tentative="1">
+      <w:start w:val="1"/>
+      <w:numFmt w:val="lowerLetter"/>
+      <w:lvlText w:val="%2."/>
+      <w:lvlJc w:val="left"/>
+      <w:pPr>
+        <w:ind w:left="1440" w:hanging="360"/>
+      </w:pPr>
+    </w:lvl>
+    <w:lvl w:ilvl="2" w:tplc="0809001B" w:tentative="1">
+      <w:start w:val="1"/>
+      <w:numFmt w:val="lowerRoman"/>
+      <w:lvlText w:val="%3."/>
+      <w:lvlJc w:val="right"/>
+      <w:pPr>
+        <w:ind w:left="2160" w:hanging="180"/>
+      </w:pPr>
+    </w:lvl>
+    <w:lvl w:ilvl="3" w:tplc="0809000F" w:tentative="1">
+      <w:start w:val="1"/>
+      <w:numFmt w:val="decimal"/>
+      <w:lvlText w:val="%4."/>
+      <w:lvlJc w:val="left"/>
+      <w:pPr>
+        <w:ind w:left="2880" w:hanging="360"/>
+      </w:pPr>
+    </w:lvl>
+    <w:lvl w:ilvl="4" w:tplc="08090019" w:tentative="1">
+      <w:start w:val="1"/>
+      <w:numFmt w:val="lowerLetter"/>
+      <w:lvlText w:val="%5."/>
+      <w:lvlJc w:val="left"/>
+      <w:pPr>
+        <w:ind w:left="3600" w:hanging="360"/>
+      </w:pPr>
+    </w:lvl>
+    <w:lvl w:ilvl="5" w:tplc="0809001B" w:tentative="1">
+      <w:start w:val="1"/>
+      <w:numFmt w:val="lowerRoman"/>
+      <w:lvlText w:val="%6."/>
+      <w:lvlJc w:val="right"/>
+      <w:pPr>
+        <w:ind w:left="4320" w:hanging="180"/>
+      </w:pPr>
+    </w:lvl>
+    <w:lvl w:ilvl="6" w:tplc="0809000F" w:tentative="1">
+      <w:start w:val="1"/>
+      <w:numFmt w:val="decimal"/>
+      <w:lvlText w:val="%7."/>
+      <w:lvlJc w:val="left"/>
+      <w:pPr>
+        <w:ind w:left="5040" w:hanging="360"/>
+      </w:pPr>
+    </w:lvl>
+    <w:lvl w:ilvl="7" w:tplc="08090019" w:tentative="1">
+      <w:start w:val="1"/>
+      <w:numFmt w:val="lowerLetter"/>
+      <w:lvlText w:val="%8."/>
+      <w:lvlJc w:val="left"/>
+      <w:pPr>
+        <w:ind w:left="5760" w:hanging="360"/>
+      </w:pPr>
+    </w:lvl>
+    <w:lvl w:ilvl="8" w:tplc="0809001B" w:tentative="1">
+      <w:start w:val="1"/>
+      <w:numFmt w:val="lowerRoman"/>
+      <w:lvlText w:val="%9."/>
+      <w:lvlJc w:val="right"/>
+      <w:pPr>
+        <w:ind w:left="6480" w:hanging="180"/>
+      </w:pPr>
+    </w:lvl>
+  </w:abstractNum>
+  <w:abstractNum w:abstractNumId="11" w15:restartNumberingAfterBreak="0">
     <w:nsid w:val="55FB3AC1"/>
     <w:multiLevelType w:val="hybridMultilevel"/>
     <w:tmpl w:val="D47E7DFA"/>
@@ -3553,7 +4434,7 @@
       </w:pPr>
     </w:lvl>
   </w:abstractNum>
-  <w:abstractNum w:abstractNumId="9" w15:restartNumberingAfterBreak="0">
+  <w:abstractNum w:abstractNumId="12" w15:restartNumberingAfterBreak="0">
     <w:nsid w:val="5B7A1CCB"/>
     <w:multiLevelType w:val="hybridMultilevel"/>
     <w:tmpl w:val="A2840CD8"/>
@@ -3642,7 +4523,7 @@
       </w:pPr>
     </w:lvl>
   </w:abstractNum>
-  <w:abstractNum w:abstractNumId="10" w15:restartNumberingAfterBreak="0">
+  <w:abstractNum w:abstractNumId="13" w15:restartNumberingAfterBreak="0">
     <w:nsid w:val="67E21904"/>
     <w:multiLevelType w:val="hybridMultilevel"/>
     <w:tmpl w:val="64F0DDBE"/>
@@ -3731,7 +4612,7 @@
       </w:pPr>
     </w:lvl>
   </w:abstractNum>
-  <w:abstractNum w:abstractNumId="11" w15:restartNumberingAfterBreak="0">
+  <w:abstractNum w:abstractNumId="14" w15:restartNumberingAfterBreak="0">
     <w:nsid w:val="6D0D4F27"/>
     <w:multiLevelType w:val="hybridMultilevel"/>
     <w:tmpl w:val="D626F522"/>
@@ -3820,7 +4701,7 @@
       </w:pPr>
     </w:lvl>
   </w:abstractNum>
-  <w:abstractNum w:abstractNumId="12" w15:restartNumberingAfterBreak="0">
+  <w:abstractNum w:abstractNumId="15" w15:restartNumberingAfterBreak="0">
     <w:nsid w:val="757B359C"/>
     <w:multiLevelType w:val="hybridMultilevel"/>
     <w:tmpl w:val="94DC63AC"/>
@@ -3909,7 +4790,7 @@
       </w:pPr>
     </w:lvl>
   </w:abstractNum>
-  <w:abstractNum w:abstractNumId="13" w15:restartNumberingAfterBreak="0">
+  <w:abstractNum w:abstractNumId="16" w15:restartNumberingAfterBreak="0">
     <w:nsid w:val="76E16F78"/>
     <w:multiLevelType w:val="hybridMultilevel"/>
     <w:tmpl w:val="5474740A"/>
@@ -4002,31 +4883,31 @@
     <w:abstractNumId w:val="1"/>
   </w:num>
   <w:num w:numId="2" w16cid:durableId="852256700">
+    <w:abstractNumId w:val="8"/>
+  </w:num>
+  <w:num w:numId="3" w16cid:durableId="1900556506">
+    <w:abstractNumId w:val="5"/>
+  </w:num>
+  <w:num w:numId="4" w16cid:durableId="1655832938">
+    <w:abstractNumId w:val="6"/>
+  </w:num>
+  <w:num w:numId="5" w16cid:durableId="1896352730">
     <w:abstractNumId w:val="7"/>
   </w:num>
-  <w:num w:numId="3" w16cid:durableId="1900556506">
-    <w:abstractNumId w:val="4"/>
-  </w:num>
-  <w:num w:numId="4" w16cid:durableId="1655832938">
-    <w:abstractNumId w:val="5"/>
-  </w:num>
-  <w:num w:numId="5" w16cid:durableId="1896352730">
-    <w:abstractNumId w:val="6"/>
-  </w:num>
   <w:num w:numId="6" w16cid:durableId="1812942889">
-    <w:abstractNumId w:val="12"/>
+    <w:abstractNumId w:val="15"/>
   </w:num>
   <w:num w:numId="7" w16cid:durableId="17004820">
-    <w:abstractNumId w:val="8"/>
+    <w:abstractNumId w:val="11"/>
   </w:num>
   <w:num w:numId="8" w16cid:durableId="1378966523">
-    <w:abstractNumId w:val="11"/>
+    <w:abstractNumId w:val="14"/>
   </w:num>
   <w:num w:numId="9" w16cid:durableId="1783263359">
     <w:abstractNumId w:val="3"/>
   </w:num>
   <w:num w:numId="10" w16cid:durableId="169108747">
-    <w:abstractNumId w:val="9"/>
+    <w:abstractNumId w:val="12"/>
   </w:num>
   <w:num w:numId="11" w16cid:durableId="711458882">
     <w:abstractNumId w:val="2"/>
@@ -4035,10 +4916,19 @@
     <w:abstractNumId w:val="0"/>
   </w:num>
   <w:num w:numId="13" w16cid:durableId="1840997172">
+    <w:abstractNumId w:val="16"/>
+  </w:num>
+  <w:num w:numId="14" w16cid:durableId="480269848">
     <w:abstractNumId w:val="13"/>
   </w:num>
-  <w:num w:numId="14" w16cid:durableId="480269848">
+  <w:num w:numId="15" w16cid:durableId="19938927">
     <w:abstractNumId w:val="10"/>
+  </w:num>
+  <w:num w:numId="16" w16cid:durableId="1976635829">
+    <w:abstractNumId w:val="4"/>
+  </w:num>
+  <w:num w:numId="17" w16cid:durableId="91245512">
+    <w:abstractNumId w:val="9"/>
   </w:num>
 </w:numbering>
 </file>

</xml_diff>